<commit_message>
Mise à jour du Document de Conception
</commit_message>
<xml_diff>
--- a/DocumentdeConception.docx
+++ b/DocumentdeConception.docx
@@ -729,33 +729,27 @@
       <w:pPr>
         <w:rPr>
           <w:b/>
-          <w:u w:val="single"/>
-        </w:rPr>
-      </w:pPr>
-      <w:r>
-        <w:rPr>
-          <w:b/>
-          <w:u w:val="single"/>
+          <w:noProof/>
+        </w:rPr>
+      </w:pPr>
+      <w:r>
+        <w:rPr>
+          <w:b/>
+          <w:noProof/>
         </w:rPr>
         <w:lastRenderedPageBreak/>
-        <w:t>Diagramme de cas d’utilisation</w:t>
-      </w:r>
-      <w:r>
-        <w:rPr>
-          <w:b/>
-          <w:u w:val="single"/>
-        </w:rPr>
-        <w:t> :</w:t>
-      </w:r>
-      <w:r>
-        <w:rPr>
-          <w:b/>
-          <w:noProof/>
-        </w:rPr>
         <w:drawing>
-          <wp:inline distT="0" distB="0" distL="0" distR="0" wp14:anchorId="719AAD96" wp14:editId="560239D8">
-            <wp:extent cx="5746750" cy="3422650"/>
-            <wp:effectExtent l="0" t="0" r="6350" b="6350"/>
+          <wp:anchor distT="0" distB="0" distL="114300" distR="114300" simplePos="0" relativeHeight="251659264" behindDoc="0" locked="0" layoutInCell="1" allowOverlap="1" wp14:anchorId="719AAD96" wp14:editId="69857CE4">
+            <wp:simplePos x="0" y="0"/>
+            <wp:positionH relativeFrom="margin">
+              <wp:align>center</wp:align>
+            </wp:positionH>
+            <wp:positionV relativeFrom="paragraph">
+              <wp:posOffset>219710</wp:posOffset>
+            </wp:positionV>
+            <wp:extent cx="6451600" cy="4373880"/>
+            <wp:effectExtent l="0" t="0" r="6350" b="7620"/>
+            <wp:wrapSquare wrapText="bothSides"/>
             <wp:docPr id="1" name="Image 1"/>
             <wp:cNvGraphicFramePr>
               <a:graphicFrameLocks xmlns:a="http://schemas.openxmlformats.org/drawingml/2006/main" noChangeAspect="1"/>
@@ -769,7 +763,7 @@
                       <a:picLocks noChangeAspect="1" noChangeArrowheads="1"/>
                     </pic:cNvPicPr>
                   </pic:nvPicPr>
-                  <pic:blipFill>
+                  <pic:blipFill rotWithShape="1">
                     <a:blip r:embed="rId7" cstate="print">
                       <a:extLst>
                         <a:ext uri="{28A0092B-C50C-407E-A947-70E740481C1C}">
@@ -777,636 +771,13 @@
                         </a:ext>
                       </a:extLst>
                     </a:blip>
-                    <a:srcRect/>
-                    <a:stretch>
-                      <a:fillRect/>
-                    </a:stretch>
-                  </pic:blipFill>
-                  <pic:spPr bwMode="auto">
-                    <a:xfrm>
-                      <a:off x="0" y="0"/>
-                      <a:ext cx="5746750" cy="3422650"/>
-                    </a:xfrm>
-                    <a:prstGeom prst="rect">
-                      <a:avLst/>
-                    </a:prstGeom>
-                    <a:noFill/>
-                    <a:ln>
-                      <a:noFill/>
-                    </a:ln>
-                  </pic:spPr>
-                </pic:pic>
-              </a:graphicData>
-            </a:graphic>
-          </wp:inline>
-        </w:drawing>
-      </w:r>
-    </w:p>
-    <w:p>
-      <w:pPr>
-        <w:rPr>
-          <w:b/>
-          <w:u w:val="single"/>
-        </w:rPr>
-      </w:pPr>
-    </w:p>
-    <w:p>
-      <w:pPr>
-        <w:rPr>
-          <w:b/>
-          <w:u w:val="single"/>
-        </w:rPr>
-      </w:pPr>
-    </w:p>
-    <w:p>
-      <w:pPr>
-        <w:rPr>
-          <w:b/>
-          <w:u w:val="single"/>
-        </w:rPr>
-      </w:pPr>
-    </w:p>
-    <w:p>
-      <w:pPr>
-        <w:rPr>
-          <w:b/>
-          <w:u w:val="single"/>
-        </w:rPr>
-      </w:pPr>
-    </w:p>
-    <w:p>
-      <w:pPr>
-        <w:rPr>
-          <w:b/>
-          <w:u w:val="single"/>
-        </w:rPr>
-      </w:pPr>
-    </w:p>
-    <w:p>
-      <w:pPr>
-        <w:rPr>
-          <w:b/>
-          <w:u w:val="single"/>
-        </w:rPr>
-      </w:pPr>
-    </w:p>
-    <w:p>
-      <w:pPr>
-        <w:rPr>
-          <w:b/>
-          <w:u w:val="single"/>
-        </w:rPr>
-      </w:pPr>
-    </w:p>
-    <w:p>
-      <w:pPr>
-        <w:rPr>
-          <w:b/>
-          <w:u w:val="single"/>
-        </w:rPr>
-      </w:pPr>
-    </w:p>
-    <w:p>
-      <w:pPr>
-        <w:rPr>
-          <w:b/>
-          <w:u w:val="single"/>
-        </w:rPr>
-      </w:pPr>
-    </w:p>
-    <w:p>
-      <w:pPr>
-        <w:rPr>
-          <w:b/>
-          <w:u w:val="single"/>
-        </w:rPr>
-      </w:pPr>
-    </w:p>
-    <w:p>
-      <w:pPr>
-        <w:rPr>
-          <w:b/>
-          <w:u w:val="single"/>
-        </w:rPr>
-      </w:pPr>
-    </w:p>
-    <w:p>
-      <w:pPr>
-        <w:rPr>
-          <w:b/>
-          <w:u w:val="single"/>
-        </w:rPr>
-      </w:pPr>
-    </w:p>
-    <w:p>
-      <w:pPr>
-        <w:rPr>
-          <w:b/>
-          <w:u w:val="single"/>
-        </w:rPr>
-      </w:pPr>
-    </w:p>
-    <w:p>
-      <w:pPr>
-        <w:rPr>
-          <w:b/>
-          <w:u w:val="single"/>
-        </w:rPr>
-      </w:pPr>
-    </w:p>
-    <w:p>
-      <w:pPr>
-        <w:rPr>
-          <w:b/>
-          <w:u w:val="single"/>
-        </w:rPr>
-      </w:pPr>
-    </w:p>
-    <w:p>
-      <w:pPr>
-        <w:rPr>
-          <w:b/>
-          <w:u w:val="single"/>
-        </w:rPr>
-      </w:pPr>
-    </w:p>
-    <w:p>
-      <w:pPr>
-        <w:rPr>
-          <w:b/>
-          <w:u w:val="single"/>
-        </w:rPr>
-      </w:pPr>
-    </w:p>
-    <w:p>
-      <w:pPr>
-        <w:rPr>
-          <w:b/>
-          <w:u w:val="single"/>
-        </w:rPr>
-      </w:pPr>
-    </w:p>
-    <w:p>
-      <w:pPr>
-        <w:rPr>
-          <w:b/>
-          <w:u w:val="single"/>
-        </w:rPr>
-      </w:pPr>
-    </w:p>
-    <w:p>
-      <w:pPr>
-        <w:rPr>
-          <w:b/>
-          <w:u w:val="single"/>
-        </w:rPr>
-      </w:pPr>
-    </w:p>
-    <w:p>
-      <w:pPr>
-        <w:rPr>
-          <w:b/>
-          <w:u w:val="single"/>
-        </w:rPr>
-      </w:pPr>
-    </w:p>
-    <w:p>
-      <w:pPr>
-        <w:rPr>
-          <w:b/>
-          <w:u w:val="single"/>
-        </w:rPr>
-      </w:pPr>
-      <w:r>
-        <w:rPr>
-          <w:b/>
-          <w:u w:val="single"/>
-        </w:rPr>
-        <w:lastRenderedPageBreak/>
-        <w:t>Scénarios :</w:t>
-      </w:r>
-    </w:p>
-    <w:p>
-      <w:pPr>
-        <w:pStyle w:val="Paragraphedeliste"/>
-        <w:numPr>
-          <w:ilvl w:val="1"/>
-          <w:numId w:val="2"/>
-        </w:numPr>
-        <w:rPr>
-          <w:b/>
-          <w:u w:val="single"/>
-        </w:rPr>
-      </w:pPr>
-      <w:proofErr w:type="spellStart"/>
-      <w:r>
-        <w:rPr>
-          <w:b/>
-          <w:u w:val="single"/>
-        </w:rPr>
-        <w:t>Deplacer</w:t>
-      </w:r>
-      <w:proofErr w:type="spellEnd"/>
-    </w:p>
-    <w:p>
-      <w:r>
-        <w:t>Cette méthode permet de déplacer un personnage à partir de sa vitesse, sa direction et de la carte.</w:t>
-      </w:r>
-      <w:r>
-        <w:t xml:space="preserve"> Elle est appelée en continue durant le jeu.</w:t>
-      </w:r>
-    </w:p>
-    <w:p>
-      <w:r>
-        <w:t>Date de création : 02/11/2019</w:t>
-      </w:r>
-    </w:p>
-    <w:p>
-      <w:r>
-        <w:t>Version : V.0.2</w:t>
-      </w:r>
-    </w:p>
-    <w:p>
-      <w:r>
-        <w:t>Acteurs : joueur, système</w:t>
-      </w:r>
-    </w:p>
-    <w:p>
-      <w:r>
-        <w:t>Responsable : Langevin Titouan</w:t>
-      </w:r>
-    </w:p>
-    <w:p>
-      <w:r>
-        <w:t xml:space="preserve">Précondition : </w:t>
-      </w:r>
-      <w:bookmarkStart w:id="0" w:name="_GoBack"/>
-      <w:bookmarkEnd w:id="0"/>
-      <w:proofErr w:type="spellStart"/>
-      <w:proofErr w:type="gramStart"/>
-      <w:r>
-        <w:t>contactCarte</w:t>
-      </w:r>
-      <w:proofErr w:type="spellEnd"/>
-      <w:r>
-        <w:t>(</w:t>
-      </w:r>
-      <w:proofErr w:type="gramEnd"/>
-      <w:r>
-        <w:t xml:space="preserve">) renvoie </w:t>
-      </w:r>
-      <w:r>
-        <w:rPr>
-          <w:i/>
-        </w:rPr>
-        <w:t>f</w:t>
-      </w:r>
-      <w:r>
-        <w:rPr>
-          <w:i/>
-        </w:rPr>
-        <w:t>alse</w:t>
-      </w:r>
-    </w:p>
-    <w:p>
-      <w:r>
-        <w:t>Postcondition : les coordonnées du Personnage sont modifiées ou non</w:t>
-      </w:r>
-    </w:p>
-    <w:p>
-      <w:pPr>
-        <w:rPr>
-          <w:u w:val="single"/>
-        </w:rPr>
-      </w:pPr>
-      <w:r>
-        <w:rPr>
-          <w:u w:val="single"/>
-        </w:rPr>
-        <w:t>Description par étape :</w:t>
-      </w:r>
-    </w:p>
-    <w:p>
-      <w:pPr>
-        <w:rPr>
-          <w:u w:val="single"/>
-        </w:rPr>
-      </w:pPr>
-      <w:r>
-        <w:rPr>
-          <w:u w:val="single"/>
-        </w:rPr>
-        <w:t>Scénario normal :</w:t>
-      </w:r>
-    </w:p>
-    <w:p>
-      <w:pPr>
-        <w:pStyle w:val="Paragraphedeliste"/>
-        <w:numPr>
-          <w:ilvl w:val="0"/>
-          <w:numId w:val="6"/>
-        </w:numPr>
-      </w:pPr>
-      <w:r>
-        <w:t xml:space="preserve">Récupérer les </w:t>
-      </w:r>
-      <w:proofErr w:type="spellStart"/>
-      <w:r>
-        <w:t>coordXY</w:t>
-      </w:r>
-      <w:proofErr w:type="spellEnd"/>
-      <w:r>
-        <w:t xml:space="preserve"> (</w:t>
-      </w:r>
-      <w:r>
-        <w:t>X et Y), la vitesse (V) et la direction (DX et DY) du Personnage</w:t>
-      </w:r>
-    </w:p>
-    <w:p>
-      <w:pPr>
-        <w:pStyle w:val="Paragraphedeliste"/>
-        <w:numPr>
-          <w:ilvl w:val="0"/>
-          <w:numId w:val="6"/>
-        </w:numPr>
-      </w:pPr>
-      <w:r>
-        <w:t>Définir les nouveaux coordonnées du Personnage (</w:t>
-      </w:r>
-      <w:proofErr w:type="gramStart"/>
-      <w:r>
-        <w:t>X,Y</w:t>
-      </w:r>
-      <w:proofErr w:type="gramEnd"/>
-      <w:r>
-        <w:t>)</w:t>
-      </w:r>
-      <w:r>
-        <w:t> = (X+V*DX, Y+V*DY)</w:t>
-      </w:r>
-    </w:p>
-    <w:p>
-      <w:pPr>
-        <w:rPr>
-          <w:i/>
-          <w:u w:val="single"/>
-        </w:rPr>
-      </w:pPr>
-      <w:r>
-        <w:rPr>
-          <w:u w:val="single"/>
-        </w:rPr>
-        <w:br/>
-      </w:r>
-      <w:r>
-        <w:rPr>
-          <w:u w:val="single"/>
-        </w:rPr>
-        <w:t xml:space="preserve">Scénario </w:t>
-      </w:r>
-      <w:r>
-        <w:rPr>
-          <w:u w:val="single"/>
-        </w:rPr>
-        <w:t>alternatif</w:t>
-      </w:r>
-      <w:r>
-        <w:rPr>
-          <w:u w:val="single"/>
-        </w:rPr>
-        <w:t> :</w:t>
-      </w:r>
-      <w:r>
-        <w:rPr>
-          <w:u w:val="single"/>
-        </w:rPr>
-        <w:t xml:space="preserve"> </w:t>
-      </w:r>
-      <w:proofErr w:type="spellStart"/>
-      <w:proofErr w:type="gramStart"/>
-      <w:r>
-        <w:rPr>
-          <w:u w:val="single"/>
-        </w:rPr>
-        <w:t>contactCarte</w:t>
-      </w:r>
-      <w:proofErr w:type="spellEnd"/>
-      <w:r>
-        <w:rPr>
-          <w:u w:val="single"/>
-        </w:rPr>
-        <w:t>(</w:t>
-      </w:r>
-      <w:proofErr w:type="gramEnd"/>
-      <w:r>
-        <w:rPr>
-          <w:u w:val="single"/>
-        </w:rPr>
-        <w:t xml:space="preserve">) renvoie </w:t>
-      </w:r>
-      <w:proofErr w:type="spellStart"/>
-      <w:r>
-        <w:rPr>
-          <w:i/>
-          <w:u w:val="single"/>
-        </w:rPr>
-        <w:t>true</w:t>
-      </w:r>
-      <w:proofErr w:type="spellEnd"/>
-      <w:r>
-        <w:rPr>
-          <w:i/>
-          <w:u w:val="single"/>
-        </w:rPr>
-        <w:tab/>
-      </w:r>
-    </w:p>
-    <w:p>
-      <w:r>
-        <w:tab/>
-      </w:r>
-      <w:r>
-        <w:t>A1) Ne pas modifier les coordonnées du Personnage</w:t>
-      </w:r>
-    </w:p>
-    <w:p>
-      <w:pPr>
-        <w:rPr>
-          <w:u w:val="single"/>
-        </w:rPr>
-      </w:pPr>
-      <w:r>
-        <w:rPr>
-          <w:u w:val="single"/>
-        </w:rPr>
-        <w:t>Scénario exceptionnel :</w:t>
-      </w:r>
-      <w:r>
-        <w:rPr>
-          <w:u w:val="single"/>
-        </w:rPr>
-        <w:t xml:space="preserve"> aucun</w:t>
-      </w:r>
-    </w:p>
-    <w:p>
-      <w:pPr>
-        <w:ind w:left="360"/>
-      </w:pPr>
-    </w:p>
-    <w:p>
-      <w:pPr>
-        <w:pStyle w:val="Paragraphedeliste"/>
-        <w:numPr>
-          <w:ilvl w:val="1"/>
-          <w:numId w:val="2"/>
-        </w:numPr>
-        <w:rPr>
-          <w:b/>
-        </w:rPr>
-      </w:pPr>
-      <w:proofErr w:type="spellStart"/>
-      <w:r>
-        <w:rPr>
-          <w:b/>
-        </w:rPr>
-        <w:t>GenerationCarte</w:t>
-      </w:r>
-      <w:proofErr w:type="spellEnd"/>
-    </w:p>
-    <w:p/>
-    <w:p>
-      <w:pPr>
-        <w:pStyle w:val="Paragraphedeliste"/>
-        <w:numPr>
-          <w:ilvl w:val="1"/>
-          <w:numId w:val="2"/>
-        </w:numPr>
-        <w:rPr>
-          <w:b/>
-        </w:rPr>
-      </w:pPr>
-      <w:proofErr w:type="spellStart"/>
-      <w:proofErr w:type="gramStart"/>
-      <w:r>
-        <w:rPr>
-          <w:b/>
-        </w:rPr>
-        <w:t>contactPers</w:t>
-      </w:r>
-      <w:proofErr w:type="spellEnd"/>
-      <w:proofErr w:type="gramEnd"/>
-    </w:p>
-    <w:p>
-      <w:pPr>
-        <w:rPr>
-          <w:b/>
-        </w:rPr>
-      </w:pPr>
-    </w:p>
-    <w:p>
-      <w:pPr>
-        <w:pStyle w:val="Paragraphedeliste"/>
-        <w:numPr>
-          <w:ilvl w:val="1"/>
-          <w:numId w:val="2"/>
-        </w:numPr>
-        <w:rPr>
-          <w:b/>
-        </w:rPr>
-      </w:pPr>
-      <w:proofErr w:type="spellStart"/>
-      <w:proofErr w:type="gramStart"/>
-      <w:r>
-        <w:rPr>
-          <w:b/>
-        </w:rPr>
-        <w:t>contactCarte</w:t>
-      </w:r>
-      <w:proofErr w:type="spellEnd"/>
-      <w:proofErr w:type="gramEnd"/>
-    </w:p>
-    <w:p>
-      <w:pPr>
-        <w:rPr>
-          <w:u w:val="single"/>
-        </w:rPr>
-      </w:pPr>
-    </w:p>
-    <w:p>
-      <w:pPr>
-        <w:rPr>
-          <w:u w:val="single"/>
-        </w:rPr>
-      </w:pPr>
-    </w:p>
-    <w:p>
-      <w:pPr>
-        <w:rPr>
-          <w:b/>
-          <w:u w:val="single"/>
-        </w:rPr>
-      </w:pPr>
-      <w:r>
-        <w:rPr>
-          <w:b/>
-          <w:u w:val="single"/>
-        </w:rPr>
-        <w:t>Diagramme de classe :</w:t>
-      </w:r>
-    </w:p>
-    <w:p>
-      <w:pPr>
-        <w:rPr>
-          <w:b/>
-          <w:u w:val="single"/>
-        </w:rPr>
-      </w:pPr>
-      <w:r>
-        <w:rPr>
-          <w:b/>
-          <w:noProof/>
-        </w:rPr>
-        <w:lastRenderedPageBreak/>
-        <w:drawing>
-          <wp:anchor distT="0" distB="0" distL="114300" distR="114300" simplePos="0" relativeHeight="251658240" behindDoc="0" locked="0" layoutInCell="1" allowOverlap="1" wp14:anchorId="76AD26ED" wp14:editId="6BBB57B1">
-            <wp:simplePos x="0" y="0"/>
-            <wp:positionH relativeFrom="page">
-              <wp:align>right</wp:align>
-            </wp:positionH>
-            <wp:positionV relativeFrom="paragraph">
-              <wp:posOffset>209550</wp:posOffset>
-            </wp:positionV>
-            <wp:extent cx="7539204" cy="3884841"/>
-            <wp:effectExtent l="0" t="0" r="5080" b="1905"/>
-            <wp:wrapSquare wrapText="bothSides"/>
-            <wp:docPr id="2" name="Image 2"/>
-            <wp:cNvGraphicFramePr>
-              <a:graphicFrameLocks xmlns:a="http://schemas.openxmlformats.org/drawingml/2006/main" noChangeAspect="1"/>
-            </wp:cNvGraphicFramePr>
-            <a:graphic xmlns:a="http://schemas.openxmlformats.org/drawingml/2006/main">
-              <a:graphicData uri="http://schemas.openxmlformats.org/drawingml/2006/picture">
-                <pic:pic xmlns:pic="http://schemas.openxmlformats.org/drawingml/2006/picture">
-                  <pic:nvPicPr>
-                    <pic:cNvPr id="0" name="Picture 4"/>
-                    <pic:cNvPicPr>
-                      <a:picLocks noChangeAspect="1" noChangeArrowheads="1"/>
-                    </pic:cNvPicPr>
-                  </pic:nvPicPr>
-                  <pic:blipFill rotWithShape="1">
-                    <a:blip r:embed="rId8">
-                      <a:extLst>
-                        <a:ext uri="{28A0092B-C50C-407E-A947-70E740481C1C}">
-                          <a14:useLocalDpi xmlns:a14="http://schemas.microsoft.com/office/drawing/2010/main" val="0"/>
-                        </a:ext>
-                      </a:extLst>
-                    </a:blip>
-                    <a:srcRect l="2980" r="6843" b="39771"/>
+                    <a:srcRect l="7182" r="4972"/>
                     <a:stretch/>
                   </pic:blipFill>
                   <pic:spPr bwMode="auto">
                     <a:xfrm>
                       <a:off x="0" y="0"/>
-                      <a:ext cx="7539204" cy="3884841"/>
+                      <a:ext cx="6451600" cy="4373880"/>
                     </a:xfrm>
                     <a:prstGeom prst="rect">
                       <a:avLst/>
@@ -1424,207 +795,2024 @@
                 </pic:pic>
               </a:graphicData>
             </a:graphic>
-            <wp14:sizeRelH relativeFrom="margin">
+          </wp:anchor>
+        </w:drawing>
+      </w:r>
+      <w:r>
+        <w:rPr>
+          <w:b/>
+          <w:u w:val="single"/>
+        </w:rPr>
+        <w:t>Diagramme de cas d’utilisation</w:t>
+      </w:r>
+      <w:r>
+        <w:rPr>
+          <w:b/>
+          <w:u w:val="single"/>
+        </w:rPr>
+        <w:t> :</w:t>
+      </w:r>
+    </w:p>
+    <w:p>
+      <w:pPr>
+        <w:rPr>
+          <w:b/>
+          <w:u w:val="single"/>
+        </w:rPr>
+      </w:pPr>
+    </w:p>
+    <w:p>
+      <w:pPr>
+        <w:rPr>
+          <w:b/>
+          <w:u w:val="single"/>
+        </w:rPr>
+      </w:pPr>
+    </w:p>
+    <w:p>
+      <w:pPr>
+        <w:rPr>
+          <w:b/>
+          <w:u w:val="single"/>
+        </w:rPr>
+      </w:pPr>
+    </w:p>
+    <w:p>
+      <w:pPr>
+        <w:rPr>
+          <w:b/>
+          <w:u w:val="single"/>
+        </w:rPr>
+      </w:pPr>
+    </w:p>
+    <w:p>
+      <w:pPr>
+        <w:rPr>
+          <w:b/>
+          <w:u w:val="single"/>
+        </w:rPr>
+      </w:pPr>
+    </w:p>
+    <w:p>
+      <w:pPr>
+        <w:rPr>
+          <w:b/>
+          <w:u w:val="single"/>
+        </w:rPr>
+      </w:pPr>
+    </w:p>
+    <w:p>
+      <w:pPr>
+        <w:rPr>
+          <w:b/>
+          <w:u w:val="single"/>
+        </w:rPr>
+      </w:pPr>
+    </w:p>
+    <w:p>
+      <w:pPr>
+        <w:rPr>
+          <w:b/>
+          <w:u w:val="single"/>
+        </w:rPr>
+      </w:pPr>
+    </w:p>
+    <w:p>
+      <w:pPr>
+        <w:rPr>
+          <w:b/>
+          <w:u w:val="single"/>
+        </w:rPr>
+      </w:pPr>
+    </w:p>
+    <w:p>
+      <w:pPr>
+        <w:rPr>
+          <w:b/>
+          <w:u w:val="single"/>
+        </w:rPr>
+      </w:pPr>
+    </w:p>
+    <w:p>
+      <w:pPr>
+        <w:rPr>
+          <w:b/>
+          <w:u w:val="single"/>
+        </w:rPr>
+      </w:pPr>
+    </w:p>
+    <w:p>
+      <w:pPr>
+        <w:rPr>
+          <w:b/>
+          <w:u w:val="single"/>
+        </w:rPr>
+      </w:pPr>
+    </w:p>
+    <w:p>
+      <w:pPr>
+        <w:rPr>
+          <w:b/>
+          <w:u w:val="single"/>
+        </w:rPr>
+      </w:pPr>
+    </w:p>
+    <w:p>
+      <w:pPr>
+        <w:rPr>
+          <w:b/>
+          <w:u w:val="single"/>
+        </w:rPr>
+      </w:pPr>
+    </w:p>
+    <w:p>
+      <w:pPr>
+        <w:rPr>
+          <w:b/>
+          <w:u w:val="single"/>
+        </w:rPr>
+      </w:pPr>
+    </w:p>
+    <w:p>
+      <w:pPr>
+        <w:rPr>
+          <w:b/>
+          <w:u w:val="single"/>
+        </w:rPr>
+      </w:pPr>
+    </w:p>
+    <w:p>
+      <w:pPr>
+        <w:rPr>
+          <w:b/>
+          <w:u w:val="single"/>
+        </w:rPr>
+      </w:pPr>
+    </w:p>
+    <w:p>
+      <w:pPr>
+        <w:rPr>
+          <w:b/>
+          <w:u w:val="single"/>
+        </w:rPr>
+      </w:pPr>
+    </w:p>
+    <w:p>
+      <w:pPr>
+        <w:rPr>
+          <w:b/>
+          <w:u w:val="single"/>
+        </w:rPr>
+      </w:pPr>
+    </w:p>
+    <w:p>
+      <w:pPr>
+        <w:rPr>
+          <w:b/>
+          <w:u w:val="single"/>
+        </w:rPr>
+      </w:pPr>
+    </w:p>
+    <w:p>
+      <w:pPr>
+        <w:rPr>
+          <w:b/>
+          <w:u w:val="single"/>
+        </w:rPr>
+      </w:pPr>
+    </w:p>
+    <w:p>
+      <w:pPr>
+        <w:rPr>
+          <w:b/>
+          <w:u w:val="single"/>
+        </w:rPr>
+      </w:pPr>
+      <w:r>
+        <w:rPr>
+          <w:b/>
+          <w:u w:val="single"/>
+        </w:rPr>
+        <w:t>Scénarios :</w:t>
+      </w:r>
+    </w:p>
+    <w:p>
+      <w:pPr>
+        <w:pStyle w:val="Paragraphedeliste"/>
+        <w:numPr>
+          <w:ilvl w:val="1"/>
+          <w:numId w:val="2"/>
+        </w:numPr>
+        <w:rPr>
+          <w:b/>
+          <w:u w:val="single"/>
+        </w:rPr>
+      </w:pPr>
+      <w:proofErr w:type="spellStart"/>
+      <w:r>
+        <w:rPr>
+          <w:b/>
+          <w:u w:val="single"/>
+        </w:rPr>
+        <w:t>d</w:t>
+      </w:r>
+      <w:r>
+        <w:rPr>
+          <w:b/>
+          <w:u w:val="single"/>
+        </w:rPr>
+        <w:t>eplacer</w:t>
+      </w:r>
+      <w:bookmarkStart w:id="0" w:name="_GoBack"/>
+      <w:bookmarkEnd w:id="0"/>
+      <w:proofErr w:type="spellEnd"/>
+    </w:p>
+    <w:p>
+      <w:r>
+        <w:t>Cette méthode permet de déplacer un personnage à partir de sa vitesse, sa direction et de la carte.</w:t>
+      </w:r>
+      <w:r>
+        <w:t xml:space="preserve"> Elle est appelée en continue durant le jeu</w:t>
+      </w:r>
+      <w:r>
+        <w:t xml:space="preserve"> pour chaque Personnage</w:t>
+      </w:r>
+      <w:r>
+        <w:t>.</w:t>
+      </w:r>
+      <w:r>
+        <w:t xml:space="preserve"> </w:t>
+      </w:r>
+      <w:r>
+        <w:br/>
+      </w:r>
+      <w:r>
+        <w:t>On suppose que la vitesse V est faible</w:t>
+      </w:r>
+      <w:r>
+        <w:t>.</w:t>
+      </w:r>
+    </w:p>
+    <w:p>
+      <w:r>
+        <w:t>Date de création : 02/11/2019</w:t>
+      </w:r>
+    </w:p>
+    <w:p>
+      <w:r>
+        <w:t>Version : V.0.2</w:t>
+      </w:r>
+    </w:p>
+    <w:p>
+      <w:r>
+        <w:t xml:space="preserve">Acteur : </w:t>
+      </w:r>
+      <w:r>
+        <w:t>Système</w:t>
+      </w:r>
+    </w:p>
+    <w:p>
+      <w:r>
+        <w:t>Responsable : Langevin Titouan</w:t>
+      </w:r>
+    </w:p>
+    <w:p>
+      <w:r>
+        <w:t xml:space="preserve">Précondition : </w:t>
+      </w:r>
+      <w:r>
+        <w:t>l’objet Personnage est créé</w:t>
+      </w:r>
+    </w:p>
+    <w:p>
+      <w:r>
+        <w:t>Postcondition : les coordonnées du Personnage sont modifiées ou non</w:t>
+      </w:r>
+    </w:p>
+    <w:p>
+      <w:pPr>
+        <w:rPr>
+          <w:u w:val="single"/>
+        </w:rPr>
+      </w:pPr>
+      <w:r>
+        <w:rPr>
+          <w:u w:val="single"/>
+        </w:rPr>
+        <w:t>Description par étape :</w:t>
+      </w:r>
+    </w:p>
+    <w:p>
+      <w:pPr>
+        <w:rPr>
+          <w:u w:val="single"/>
+        </w:rPr>
+      </w:pPr>
+      <w:r>
+        <w:rPr>
+          <w:u w:val="single"/>
+        </w:rPr>
+        <w:t>Scénario no</w:t>
+      </w:r>
+      <w:r>
+        <w:rPr>
+          <w:u w:val="single"/>
+        </w:rPr>
+        <w:t>mina</w:t>
+      </w:r>
+      <w:r>
+        <w:rPr>
+          <w:u w:val="single"/>
+        </w:rPr>
+        <w:t>l :</w:t>
+      </w:r>
+    </w:p>
+    <w:p>
+      <w:pPr>
+        <w:pStyle w:val="Paragraphedeliste"/>
+        <w:numPr>
+          <w:ilvl w:val="0"/>
+          <w:numId w:val="6"/>
+        </w:numPr>
+      </w:pPr>
+      <w:r>
+        <w:t xml:space="preserve">On appelle </w:t>
+      </w:r>
+      <w:proofErr w:type="spellStart"/>
+      <w:proofErr w:type="gramStart"/>
+      <w:r>
+        <w:t>contactCarte</w:t>
+      </w:r>
+      <w:proofErr w:type="spellEnd"/>
+      <w:r>
+        <w:t>(</w:t>
+      </w:r>
+      <w:proofErr w:type="gramEnd"/>
+      <w:r>
+        <w:t>) pour le Personnage</w:t>
+      </w:r>
+    </w:p>
+    <w:p>
+      <w:pPr>
+        <w:pStyle w:val="Paragraphedeliste"/>
+        <w:numPr>
+          <w:ilvl w:val="0"/>
+          <w:numId w:val="6"/>
+        </w:numPr>
+      </w:pPr>
+      <w:r>
+        <w:t xml:space="preserve">On test </w:t>
+      </w:r>
+      <w:proofErr w:type="spellStart"/>
+      <w:proofErr w:type="gramStart"/>
+      <w:r>
+        <w:t>contactCarte</w:t>
+      </w:r>
+      <w:proofErr w:type="spellEnd"/>
+      <w:r>
+        <w:t>(</w:t>
+      </w:r>
+      <w:proofErr w:type="gramEnd"/>
+      <w:r>
+        <w:t>)</w:t>
+      </w:r>
+    </w:p>
+    <w:p>
+      <w:pPr>
+        <w:pStyle w:val="Paragraphedeliste"/>
+        <w:numPr>
+          <w:ilvl w:val="0"/>
+          <w:numId w:val="6"/>
+        </w:numPr>
+      </w:pPr>
+      <w:r>
+        <w:t xml:space="preserve">Si la méthode renvoie </w:t>
+      </w:r>
+      <w:r>
+        <w:rPr>
+          <w:i/>
+        </w:rPr>
+        <w:t>false</w:t>
+      </w:r>
+      <w:r>
+        <w:t>, on récupère</w:t>
+      </w:r>
+      <w:r>
+        <w:t xml:space="preserve"> les </w:t>
+      </w:r>
+      <w:proofErr w:type="spellStart"/>
+      <w:r>
+        <w:t>coordXY</w:t>
+      </w:r>
+      <w:proofErr w:type="spellEnd"/>
+      <w:r>
+        <w:t xml:space="preserve"> (X et Y), la vitesse (V) et la direction (DX et DY) du Personnage</w:t>
+      </w:r>
+    </w:p>
+    <w:p>
+      <w:pPr>
+        <w:pStyle w:val="Paragraphedeliste"/>
+        <w:numPr>
+          <w:ilvl w:val="0"/>
+          <w:numId w:val="6"/>
+        </w:numPr>
+      </w:pPr>
+      <w:r>
+        <w:t>On définit</w:t>
+      </w:r>
+      <w:r>
+        <w:t xml:space="preserve"> les nouveaux coordonnées du Personnage (</w:t>
+      </w:r>
+      <w:proofErr w:type="gramStart"/>
+      <w:r>
+        <w:t>X,Y</w:t>
+      </w:r>
+      <w:proofErr w:type="gramEnd"/>
+      <w:r>
+        <w:t>)</w:t>
+      </w:r>
+      <w:r>
+        <w:t> = (X+V*DX, Y+V*DY)</w:t>
+      </w:r>
+    </w:p>
+    <w:p>
+      <w:pPr>
+        <w:pStyle w:val="Paragraphedeliste"/>
+        <w:numPr>
+          <w:ilvl w:val="0"/>
+          <w:numId w:val="6"/>
+        </w:numPr>
+      </w:pPr>
+      <w:r>
+        <w:t>On appelle la</w:t>
+      </w:r>
+      <w:r>
+        <w:t xml:space="preserve"> fonction </w:t>
+      </w:r>
+      <w:proofErr w:type="spellStart"/>
+      <w:proofErr w:type="gramStart"/>
+      <w:r>
+        <w:t>contactPers</w:t>
+      </w:r>
+      <w:proofErr w:type="spellEnd"/>
+      <w:r>
+        <w:t>(</w:t>
+      </w:r>
+      <w:proofErr w:type="gramEnd"/>
+      <w:r>
+        <w:t>) si le Personnage est un Monstre.</w:t>
+      </w:r>
+    </w:p>
+    <w:p>
+      <w:pPr>
+        <w:rPr>
+          <w:i/>
+          <w:u w:val="single"/>
+        </w:rPr>
+      </w:pPr>
+      <w:r>
+        <w:rPr>
+          <w:u w:val="single"/>
+        </w:rPr>
+        <w:br/>
+      </w:r>
+      <w:r>
+        <w:rPr>
+          <w:u w:val="single"/>
+        </w:rPr>
+        <w:t xml:space="preserve">Scénario </w:t>
+      </w:r>
+      <w:r>
+        <w:rPr>
+          <w:u w:val="single"/>
+        </w:rPr>
+        <w:t>alternatif</w:t>
+      </w:r>
+      <w:r>
+        <w:rPr>
+          <w:u w:val="single"/>
+        </w:rPr>
+        <w:t> :</w:t>
+      </w:r>
+      <w:r>
+        <w:rPr>
+          <w:u w:val="single"/>
+        </w:rPr>
+        <w:t xml:space="preserve"> </w:t>
+      </w:r>
+    </w:p>
+    <w:p>
+      <w:r>
+        <w:t xml:space="preserve">A1) </w:t>
+      </w:r>
+      <w:proofErr w:type="spellStart"/>
+      <w:proofErr w:type="gramStart"/>
+      <w:r>
+        <w:t>contactCarte</w:t>
+      </w:r>
+      <w:proofErr w:type="spellEnd"/>
+      <w:r>
+        <w:t>(</w:t>
+      </w:r>
+      <w:proofErr w:type="gramEnd"/>
+      <w:r>
+        <w:t xml:space="preserve">) renvoie </w:t>
+      </w:r>
+      <w:proofErr w:type="spellStart"/>
+      <w:r>
+        <w:rPr>
+          <w:i/>
+        </w:rPr>
+        <w:t>true</w:t>
+      </w:r>
+      <w:proofErr w:type="spellEnd"/>
+      <w:r>
+        <w:rPr>
+          <w:i/>
+        </w:rPr>
+        <w:t>.</w:t>
+      </w:r>
+      <w:r>
+        <w:rPr>
+          <w:i/>
+        </w:rPr>
+        <w:br/>
+      </w:r>
+      <w:r>
+        <w:t>Ce test a lieu à l’étape 2, on</w:t>
+      </w:r>
+      <w:r>
+        <w:t xml:space="preserve"> passe </w:t>
+      </w:r>
+      <w:r>
+        <w:t xml:space="preserve">alors </w:t>
+      </w:r>
+      <w:r>
+        <w:t xml:space="preserve">directement à l’étape </w:t>
+      </w:r>
+      <w:r>
+        <w:t>5 du scénario nominal</w:t>
+      </w:r>
+      <w:r>
+        <w:t>.</w:t>
+      </w:r>
+    </w:p>
+    <w:p>
+      <w:pPr>
+        <w:rPr>
+          <w:u w:val="single"/>
+        </w:rPr>
+      </w:pPr>
+      <w:r>
+        <w:rPr>
+          <w:u w:val="single"/>
+        </w:rPr>
+        <w:t>Scénario exceptionnel :</w:t>
+      </w:r>
+      <w:r>
+        <w:rPr>
+          <w:u w:val="single"/>
+        </w:rPr>
+        <w:t xml:space="preserve"> a</w:t>
+      </w:r>
+      <w:r>
+        <w:rPr>
+          <w:u w:val="single"/>
+        </w:rPr>
+        <w:t>ucun</w:t>
+      </w:r>
+    </w:p>
+    <w:p>
+      <w:pPr>
+        <w:ind w:left="360"/>
+      </w:pPr>
+    </w:p>
+    <w:p>
+      <w:pPr>
+        <w:pStyle w:val="Paragraphedeliste"/>
+        <w:numPr>
+          <w:ilvl w:val="1"/>
+          <w:numId w:val="2"/>
+        </w:numPr>
+        <w:rPr>
+          <w:b/>
+        </w:rPr>
+      </w:pPr>
+      <w:proofErr w:type="spellStart"/>
+      <w:r>
+        <w:rPr>
+          <w:b/>
+        </w:rPr>
+        <w:t>G</w:t>
+      </w:r>
+      <w:r>
+        <w:rPr>
+          <w:b/>
+        </w:rPr>
+        <w:t>enerer</w:t>
+      </w:r>
+      <w:proofErr w:type="spellEnd"/>
+    </w:p>
+    <w:p>
+      <w:pPr>
+        <w:pStyle w:val="Paragraphedeliste"/>
+        <w:ind w:left="1440"/>
+        <w:rPr>
+          <w:b/>
+        </w:rPr>
+      </w:pPr>
+    </w:p>
+    <w:p/>
+    <w:p>
+      <w:pPr>
+        <w:pStyle w:val="Paragraphedeliste"/>
+        <w:numPr>
+          <w:ilvl w:val="1"/>
+          <w:numId w:val="2"/>
+        </w:numPr>
+        <w:rPr>
+          <w:b/>
+        </w:rPr>
+      </w:pPr>
+      <w:proofErr w:type="spellStart"/>
+      <w:proofErr w:type="gramStart"/>
+      <w:r>
+        <w:rPr>
+          <w:b/>
+        </w:rPr>
+        <w:t>contactPers</w:t>
+      </w:r>
+      <w:proofErr w:type="spellEnd"/>
+      <w:proofErr w:type="gramEnd"/>
+    </w:p>
+    <w:p>
+      <w:pPr>
+        <w:pStyle w:val="Paragraphedeliste"/>
+        <w:rPr>
+          <w:b/>
+        </w:rPr>
+      </w:pPr>
+    </w:p>
+    <w:p>
+      <w:pPr>
+        <w:pStyle w:val="Paragraphedeliste"/>
+        <w:ind w:left="1440"/>
+        <w:rPr>
+          <w:b/>
+        </w:rPr>
+      </w:pPr>
+    </w:p>
+    <w:p>
+      <w:pPr>
+        <w:pStyle w:val="paragraph"/>
+        <w:ind w:left="372" w:firstLine="708"/>
+        <w:textAlignment w:val="baseline"/>
+        <w:rPr>
+          <w:b/>
+          <w:u w:val="single"/>
+        </w:rPr>
+      </w:pPr>
+      <w:r>
+        <w:rPr>
+          <w:rStyle w:val="normaltextrun"/>
+          <w:rFonts w:ascii="Calibri" w:hAnsi="Calibri" w:cs="Calibri"/>
+          <w:b/>
+          <w:sz w:val="22"/>
+          <w:szCs w:val="22"/>
+          <w:u w:val="single"/>
+        </w:rPr>
+        <w:t>4</w:t>
+      </w:r>
+      <w:r>
+        <w:rPr>
+          <w:rStyle w:val="normaltextrun"/>
+          <w:rFonts w:ascii="Calibri" w:hAnsi="Calibri" w:cs="Calibri"/>
+          <w:b/>
+          <w:sz w:val="22"/>
+          <w:szCs w:val="22"/>
+          <w:u w:val="single"/>
+        </w:rPr>
+        <w:t xml:space="preserve">) </w:t>
+      </w:r>
+      <w:r>
+        <w:rPr>
+          <w:rStyle w:val="normaltextrun"/>
+          <w:rFonts w:ascii="Calibri" w:hAnsi="Calibri" w:cs="Calibri"/>
+          <w:b/>
+          <w:sz w:val="22"/>
+          <w:szCs w:val="22"/>
+          <w:u w:val="single"/>
+        </w:rPr>
+        <w:t>a</w:t>
+      </w:r>
+      <w:r>
+        <w:rPr>
+          <w:rStyle w:val="normaltextrun"/>
+          <w:rFonts w:ascii="Calibri" w:hAnsi="Calibri" w:cs="Calibri"/>
+          <w:b/>
+          <w:sz w:val="22"/>
+          <w:szCs w:val="22"/>
+          <w:u w:val="single"/>
+        </w:rPr>
+        <w:t>ttaquer</w:t>
+      </w:r>
+      <w:r>
+        <w:rPr>
+          <w:rStyle w:val="eop"/>
+          <w:rFonts w:ascii="Calibri" w:hAnsi="Calibri" w:cs="Calibri"/>
+          <w:b/>
+          <w:sz w:val="22"/>
+          <w:szCs w:val="22"/>
+          <w:u w:val="single"/>
+        </w:rPr>
+        <w:t> </w:t>
+      </w:r>
+    </w:p>
+    <w:p>
+      <w:pPr>
+        <w:pStyle w:val="paragraph"/>
+        <w:textAlignment w:val="baseline"/>
+      </w:pPr>
+      <w:r>
+        <w:rPr>
+          <w:rStyle w:val="normaltextrun"/>
+          <w:rFonts w:ascii="Calibri" w:hAnsi="Calibri" w:cs="Calibri"/>
+          <w:sz w:val="22"/>
+          <w:szCs w:val="22"/>
+        </w:rPr>
+        <w:t>Cette méthode permet de résoudre l’attaque du héros. </w:t>
+      </w:r>
+      <w:r>
+        <w:rPr>
+          <w:rStyle w:val="eop"/>
+          <w:rFonts w:ascii="Calibri" w:hAnsi="Calibri" w:cs="Calibri"/>
+          <w:sz w:val="22"/>
+          <w:szCs w:val="22"/>
+        </w:rPr>
+        <w:t> </w:t>
+      </w:r>
+    </w:p>
+    <w:p>
+      <w:pPr>
+        <w:pStyle w:val="paragraph"/>
+        <w:textAlignment w:val="baseline"/>
+      </w:pPr>
+      <w:r>
+        <w:rPr>
+          <w:rStyle w:val="normaltextrun"/>
+          <w:rFonts w:ascii="Calibri" w:hAnsi="Calibri" w:cs="Calibri"/>
+          <w:sz w:val="22"/>
+          <w:szCs w:val="22"/>
+        </w:rPr>
+        <w:t>Date de création : 02/11/2019 </w:t>
+      </w:r>
+      <w:r>
+        <w:rPr>
+          <w:rStyle w:val="eop"/>
+          <w:rFonts w:ascii="Calibri" w:hAnsi="Calibri" w:cs="Calibri"/>
+          <w:sz w:val="22"/>
+          <w:szCs w:val="22"/>
+        </w:rPr>
+        <w:t> </w:t>
+      </w:r>
+    </w:p>
+    <w:p>
+      <w:pPr>
+        <w:pStyle w:val="paragraph"/>
+        <w:textAlignment w:val="baseline"/>
+      </w:pPr>
+      <w:r>
+        <w:rPr>
+          <w:rStyle w:val="normaltextrun"/>
+          <w:rFonts w:ascii="Calibri" w:hAnsi="Calibri" w:cs="Calibri"/>
+          <w:sz w:val="22"/>
+          <w:szCs w:val="22"/>
+        </w:rPr>
+        <w:lastRenderedPageBreak/>
+        <w:t>Version : V.0.2 </w:t>
+      </w:r>
+      <w:r>
+        <w:rPr>
+          <w:rStyle w:val="eop"/>
+          <w:rFonts w:ascii="Calibri" w:hAnsi="Calibri" w:cs="Calibri"/>
+          <w:sz w:val="22"/>
+          <w:szCs w:val="22"/>
+        </w:rPr>
+        <w:t> </w:t>
+      </w:r>
+    </w:p>
+    <w:p>
+      <w:pPr>
+        <w:pStyle w:val="paragraph"/>
+        <w:textAlignment w:val="baseline"/>
+      </w:pPr>
+      <w:r>
+        <w:rPr>
+          <w:rStyle w:val="normaltextrun"/>
+          <w:rFonts w:ascii="Calibri" w:hAnsi="Calibri" w:cs="Calibri"/>
+          <w:sz w:val="22"/>
+          <w:szCs w:val="22"/>
+        </w:rPr>
+        <w:t>Acteur</w:t>
+      </w:r>
+      <w:r>
+        <w:rPr>
+          <w:rStyle w:val="normaltextrun"/>
+          <w:rFonts w:ascii="Calibri" w:hAnsi="Calibri" w:cs="Calibri"/>
+          <w:sz w:val="22"/>
+          <w:szCs w:val="22"/>
+        </w:rPr>
+        <w:t xml:space="preserve"> </w:t>
+      </w:r>
+      <w:r>
+        <w:rPr>
+          <w:rStyle w:val="normaltextrun"/>
+          <w:rFonts w:ascii="Calibri" w:hAnsi="Calibri" w:cs="Calibri"/>
+          <w:sz w:val="22"/>
+          <w:szCs w:val="22"/>
+        </w:rPr>
+        <w:t>: joueur</w:t>
+      </w:r>
+      <w:r>
+        <w:rPr>
+          <w:rStyle w:val="eop"/>
+          <w:rFonts w:ascii="Calibri" w:hAnsi="Calibri" w:cs="Calibri"/>
+          <w:sz w:val="22"/>
+          <w:szCs w:val="22"/>
+        </w:rPr>
+        <w:t> </w:t>
+      </w:r>
+    </w:p>
+    <w:p>
+      <w:pPr>
+        <w:pStyle w:val="paragraph"/>
+        <w:textAlignment w:val="baseline"/>
+      </w:pPr>
+      <w:r>
+        <w:rPr>
+          <w:rStyle w:val="normaltextrun"/>
+          <w:rFonts w:ascii="Calibri" w:hAnsi="Calibri" w:cs="Calibri"/>
+          <w:sz w:val="22"/>
+          <w:szCs w:val="22"/>
+        </w:rPr>
+        <w:t>Responsable : Raphaël RICHARD</w:t>
+      </w:r>
+      <w:r>
+        <w:rPr>
+          <w:rStyle w:val="eop"/>
+          <w:rFonts w:ascii="Calibri" w:hAnsi="Calibri" w:cs="Calibri"/>
+          <w:sz w:val="22"/>
+          <w:szCs w:val="22"/>
+        </w:rPr>
+        <w:t> </w:t>
+      </w:r>
+    </w:p>
+    <w:p>
+      <w:pPr>
+        <w:pStyle w:val="paragraph"/>
+        <w:textAlignment w:val="baseline"/>
+      </w:pPr>
+      <w:r>
+        <w:rPr>
+          <w:rStyle w:val="normaltextrun"/>
+          <w:rFonts w:ascii="Calibri" w:hAnsi="Calibri" w:cs="Calibri"/>
+          <w:sz w:val="22"/>
+          <w:szCs w:val="22"/>
+        </w:rPr>
+        <w:t>Précondition : Le joueur presse la touche d’attaque.</w:t>
+      </w:r>
+      <w:r>
+        <w:rPr>
+          <w:rStyle w:val="eop"/>
+          <w:rFonts w:ascii="Calibri" w:hAnsi="Calibri" w:cs="Calibri"/>
+          <w:sz w:val="22"/>
+          <w:szCs w:val="22"/>
+        </w:rPr>
+        <w:t> </w:t>
+      </w:r>
+    </w:p>
+    <w:p>
+      <w:pPr>
+        <w:pStyle w:val="paragraph"/>
+        <w:textAlignment w:val="baseline"/>
+      </w:pPr>
+      <w:r>
+        <w:rPr>
+          <w:rStyle w:val="normaltextrun"/>
+          <w:rFonts w:ascii="Calibri" w:hAnsi="Calibri" w:cs="Calibri"/>
+          <w:sz w:val="22"/>
+          <w:szCs w:val="22"/>
+        </w:rPr>
+        <w:t xml:space="preserve">Postcondition : La liste des monstres est modifiée (des monstres peuvent avoir été éliminés </w:t>
+      </w:r>
+      <w:proofErr w:type="gramStart"/>
+      <w:r>
+        <w:rPr>
+          <w:rStyle w:val="normaltextrun"/>
+          <w:rFonts w:ascii="Calibri" w:hAnsi="Calibri" w:cs="Calibri"/>
+          <w:sz w:val="22"/>
+          <w:szCs w:val="22"/>
+        </w:rPr>
+        <w:t>ou</w:t>
+      </w:r>
+      <w:proofErr w:type="gramEnd"/>
+      <w:r>
+        <w:rPr>
+          <w:rStyle w:val="normaltextrun"/>
+          <w:rFonts w:ascii="Calibri" w:hAnsi="Calibri" w:cs="Calibri"/>
+          <w:sz w:val="22"/>
+          <w:szCs w:val="22"/>
+        </w:rPr>
+        <w:t xml:space="preserve"> avoir perdu des points de vie). </w:t>
+      </w:r>
+      <w:r>
+        <w:rPr>
+          <w:rStyle w:val="eop"/>
+          <w:rFonts w:ascii="Calibri" w:hAnsi="Calibri" w:cs="Calibri"/>
+          <w:sz w:val="22"/>
+          <w:szCs w:val="22"/>
+        </w:rPr>
+        <w:t> </w:t>
+      </w:r>
+    </w:p>
+    <w:p>
+      <w:pPr>
+        <w:pStyle w:val="paragraph"/>
+        <w:textAlignment w:val="baseline"/>
+      </w:pPr>
+      <w:r>
+        <w:rPr>
+          <w:rStyle w:val="normaltextrun"/>
+          <w:rFonts w:ascii="Calibri" w:hAnsi="Calibri" w:cs="Calibri"/>
+          <w:sz w:val="22"/>
+          <w:szCs w:val="22"/>
+        </w:rPr>
+        <w:t>Description par étape : </w:t>
+      </w:r>
+      <w:r>
+        <w:rPr>
+          <w:rStyle w:val="eop"/>
+          <w:rFonts w:ascii="Calibri" w:hAnsi="Calibri" w:cs="Calibri"/>
+          <w:sz w:val="22"/>
+          <w:szCs w:val="22"/>
+        </w:rPr>
+        <w:t> </w:t>
+      </w:r>
+    </w:p>
+    <w:p>
+      <w:pPr>
+        <w:pStyle w:val="paragraph"/>
+        <w:ind w:firstLine="705"/>
+        <w:textAlignment w:val="baseline"/>
+        <w:rPr>
+          <w:u w:val="single"/>
+        </w:rPr>
+      </w:pPr>
+      <w:r>
+        <w:rPr>
+          <w:rStyle w:val="normaltextrun"/>
+          <w:rFonts w:ascii="Calibri" w:hAnsi="Calibri" w:cs="Calibri"/>
+          <w:sz w:val="22"/>
+          <w:szCs w:val="22"/>
+          <w:u w:val="single"/>
+        </w:rPr>
+        <w:t>Scénario nominal : </w:t>
+      </w:r>
+      <w:r>
+        <w:rPr>
+          <w:rStyle w:val="eop"/>
+          <w:rFonts w:ascii="Calibri" w:hAnsi="Calibri" w:cs="Calibri"/>
+          <w:sz w:val="22"/>
+          <w:szCs w:val="22"/>
+          <w:u w:val="single"/>
+        </w:rPr>
+        <w:t> </w:t>
+      </w:r>
+    </w:p>
+    <w:p>
+      <w:pPr>
+        <w:pStyle w:val="paragraph"/>
+        <w:textAlignment w:val="baseline"/>
+      </w:pPr>
+      <w:r>
+        <w:rPr>
+          <w:rStyle w:val="normaltextrun"/>
+          <w:rFonts w:ascii="Calibri" w:hAnsi="Calibri" w:cs="Calibri"/>
+          <w:sz w:val="22"/>
+          <w:szCs w:val="22"/>
+        </w:rPr>
+        <w:t>Pour chaque monstre :</w:t>
+      </w:r>
+      <w:r>
+        <w:rPr>
+          <w:rStyle w:val="eop"/>
+          <w:rFonts w:ascii="Calibri" w:hAnsi="Calibri" w:cs="Calibri"/>
+          <w:sz w:val="22"/>
+          <w:szCs w:val="22"/>
+        </w:rPr>
+        <w:t> </w:t>
+      </w:r>
+    </w:p>
+    <w:p>
+      <w:pPr>
+        <w:pStyle w:val="paragraph"/>
+        <w:ind w:left="705"/>
+        <w:textAlignment w:val="baseline"/>
+      </w:pPr>
+      <w:r>
+        <w:rPr>
+          <w:rStyle w:val="normaltextrun"/>
+          <w:rFonts w:ascii="Calibri" w:hAnsi="Calibri" w:cs="Calibri"/>
+          <w:sz w:val="22"/>
+          <w:szCs w:val="22"/>
+        </w:rPr>
+        <w:t xml:space="preserve">1)  la méthode “ </w:t>
+      </w:r>
+      <w:proofErr w:type="gramStart"/>
+      <w:r>
+        <w:rPr>
+          <w:rStyle w:val="normaltextrun"/>
+          <w:rFonts w:ascii="Calibri" w:hAnsi="Calibri" w:cs="Calibri"/>
+          <w:sz w:val="22"/>
+          <w:szCs w:val="22"/>
+        </w:rPr>
+        <w:t>toucher(</w:t>
+      </w:r>
+      <w:proofErr w:type="gramEnd"/>
+      <w:r>
+        <w:rPr>
+          <w:rStyle w:val="normaltextrun"/>
+          <w:rFonts w:ascii="Calibri" w:hAnsi="Calibri" w:cs="Calibri"/>
+          <w:sz w:val="22"/>
+          <w:szCs w:val="22"/>
+        </w:rPr>
+        <w:t xml:space="preserve">Monstre)” est appelée. Elle renvoie le booléen </w:t>
+      </w:r>
+      <w:proofErr w:type="spellStart"/>
+      <w:r>
+        <w:rPr>
+          <w:rStyle w:val="spellingerror"/>
+          <w:rFonts w:ascii="Calibri" w:hAnsi="Calibri" w:cs="Calibri"/>
+          <w:i/>
+          <w:sz w:val="22"/>
+          <w:szCs w:val="22"/>
+        </w:rPr>
+        <w:t>true</w:t>
+      </w:r>
+      <w:proofErr w:type="spellEnd"/>
+      <w:r>
+        <w:rPr>
+          <w:rStyle w:val="normaltextrun"/>
+          <w:rFonts w:ascii="Calibri" w:hAnsi="Calibri" w:cs="Calibri"/>
+          <w:sz w:val="22"/>
+          <w:szCs w:val="22"/>
+        </w:rPr>
+        <w:t xml:space="preserve"> si le monstre est à portée et </w:t>
+      </w:r>
+      <w:r>
+        <w:rPr>
+          <w:rStyle w:val="normaltextrun"/>
+          <w:rFonts w:ascii="Calibri" w:hAnsi="Calibri" w:cs="Calibri"/>
+          <w:i/>
+          <w:sz w:val="22"/>
+          <w:szCs w:val="22"/>
+        </w:rPr>
+        <w:t>false</w:t>
+      </w:r>
+      <w:r>
+        <w:rPr>
+          <w:rStyle w:val="normaltextrun"/>
+          <w:rFonts w:ascii="Calibri" w:hAnsi="Calibri" w:cs="Calibri"/>
+          <w:sz w:val="22"/>
+          <w:szCs w:val="22"/>
+        </w:rPr>
+        <w:t xml:space="preserve"> sinon.</w:t>
+      </w:r>
+      <w:r>
+        <w:rPr>
+          <w:rStyle w:val="eop"/>
+          <w:rFonts w:ascii="Calibri" w:hAnsi="Calibri" w:cs="Calibri"/>
+          <w:sz w:val="22"/>
+          <w:szCs w:val="22"/>
+        </w:rPr>
+        <w:t> </w:t>
+      </w:r>
+      <w:r>
+        <w:br/>
+      </w:r>
+      <w:r>
+        <w:rPr>
+          <w:rStyle w:val="normaltextrun"/>
+          <w:rFonts w:ascii="Calibri" w:hAnsi="Calibri" w:cs="Calibri"/>
+          <w:sz w:val="22"/>
+          <w:szCs w:val="22"/>
+        </w:rPr>
+        <w:t xml:space="preserve">2) Si </w:t>
+      </w:r>
+      <w:r>
+        <w:rPr>
+          <w:rStyle w:val="normaltextrun"/>
+          <w:rFonts w:ascii="Calibri" w:hAnsi="Calibri" w:cs="Calibri"/>
+          <w:color w:val="000000"/>
+          <w:sz w:val="21"/>
+          <w:szCs w:val="21"/>
+        </w:rPr>
+        <w:t>“toucher(monstre)”</w:t>
+      </w:r>
+      <w:r>
+        <w:rPr>
+          <w:rStyle w:val="normaltextrun"/>
+          <w:rFonts w:ascii="Calibri" w:hAnsi="Calibri" w:cs="Calibri"/>
+          <w:sz w:val="22"/>
+          <w:szCs w:val="22"/>
+        </w:rPr>
+        <w:t xml:space="preserve"> renvoie </w:t>
+      </w:r>
+      <w:proofErr w:type="spellStart"/>
+      <w:r>
+        <w:rPr>
+          <w:rStyle w:val="spellingerror"/>
+          <w:rFonts w:ascii="Calibri" w:hAnsi="Calibri" w:cs="Calibri"/>
+          <w:i/>
+          <w:sz w:val="22"/>
+          <w:szCs w:val="22"/>
+        </w:rPr>
+        <w:t>true</w:t>
+      </w:r>
+      <w:proofErr w:type="spellEnd"/>
+      <w:r>
+        <w:rPr>
+          <w:rStyle w:val="normaltextrun"/>
+          <w:rFonts w:ascii="Calibri" w:hAnsi="Calibri" w:cs="Calibri"/>
+          <w:sz w:val="22"/>
+          <w:szCs w:val="22"/>
+        </w:rPr>
+        <w:t>, les points de vie sont actualisés.</w:t>
+      </w:r>
+      <w:r>
+        <w:rPr>
+          <w:rStyle w:val="eop"/>
+          <w:rFonts w:ascii="Calibri" w:hAnsi="Calibri" w:cs="Calibri"/>
+          <w:sz w:val="22"/>
+          <w:szCs w:val="22"/>
+        </w:rPr>
+        <w:t> </w:t>
+      </w:r>
+    </w:p>
+    <w:p>
+      <w:pPr>
+        <w:pStyle w:val="paragraph"/>
+        <w:ind w:firstLine="705"/>
+        <w:textAlignment w:val="baseline"/>
+        <w:rPr>
+          <w:u w:val="single"/>
+        </w:rPr>
+      </w:pPr>
+      <w:r>
+        <w:rPr>
+          <w:rStyle w:val="normaltextrun"/>
+          <w:rFonts w:ascii="Calibri" w:hAnsi="Calibri" w:cs="Calibri"/>
+          <w:sz w:val="22"/>
+          <w:szCs w:val="22"/>
+          <w:u w:val="single"/>
+        </w:rPr>
+        <w:t>Scénario alternatif :</w:t>
+      </w:r>
+      <w:r>
+        <w:rPr>
+          <w:rStyle w:val="eop"/>
+          <w:rFonts w:ascii="Calibri" w:hAnsi="Calibri" w:cs="Calibri"/>
+          <w:sz w:val="22"/>
+          <w:szCs w:val="22"/>
+          <w:u w:val="single"/>
+        </w:rPr>
+        <w:t> </w:t>
+      </w:r>
+    </w:p>
+    <w:p>
+      <w:pPr>
+        <w:pStyle w:val="paragraph"/>
+        <w:textAlignment w:val="baseline"/>
+      </w:pPr>
+      <w:r>
+        <w:rPr>
+          <w:rStyle w:val="normaltextrun"/>
+          <w:rFonts w:ascii="Calibri" w:hAnsi="Calibri" w:cs="Calibri"/>
+          <w:sz w:val="22"/>
+          <w:szCs w:val="22"/>
+        </w:rPr>
+        <w:t> A0) pas de monstre</w:t>
+      </w:r>
+      <w:r>
+        <w:rPr>
+          <w:rStyle w:val="eop"/>
+          <w:rFonts w:ascii="Calibri" w:hAnsi="Calibri" w:cs="Calibri"/>
+          <w:sz w:val="22"/>
+          <w:szCs w:val="22"/>
+        </w:rPr>
+        <w:t> </w:t>
+      </w:r>
+      <w:r>
+        <w:br/>
+      </w:r>
+      <w:r>
+        <w:rPr>
+          <w:rStyle w:val="normaltextrun"/>
+          <w:rFonts w:ascii="Calibri" w:hAnsi="Calibri" w:cs="Calibri"/>
+          <w:sz w:val="22"/>
+          <w:szCs w:val="22"/>
+        </w:rPr>
+        <w:t>1) On ne fait rien.</w:t>
+      </w:r>
+      <w:r>
+        <w:rPr>
+          <w:rStyle w:val="eop"/>
+          <w:rFonts w:ascii="Calibri" w:hAnsi="Calibri" w:cs="Calibri"/>
+          <w:sz w:val="22"/>
+          <w:szCs w:val="22"/>
+        </w:rPr>
+        <w:t> </w:t>
+      </w:r>
+    </w:p>
+    <w:p>
+      <w:pPr>
+        <w:pStyle w:val="paragraph"/>
+        <w:textAlignment w:val="baseline"/>
+      </w:pPr>
+      <w:r>
+        <w:rPr>
+          <w:rStyle w:val="normaltextrun"/>
+          <w:rFonts w:ascii="Calibri" w:hAnsi="Calibri" w:cs="Calibri"/>
+          <w:sz w:val="22"/>
+          <w:szCs w:val="22"/>
+        </w:rPr>
+        <w:t> A1) le monstre testé n’est pas à portée</w:t>
+      </w:r>
+      <w:r>
+        <w:rPr>
+          <w:rStyle w:val="eop"/>
+          <w:rFonts w:ascii="Calibri" w:hAnsi="Calibri" w:cs="Calibri"/>
+          <w:sz w:val="22"/>
+          <w:szCs w:val="22"/>
+        </w:rPr>
+        <w:t> </w:t>
+      </w:r>
+      <w:r>
+        <w:br/>
+      </w:r>
+      <w:r>
+        <w:rPr>
+          <w:rStyle w:val="normaltextrun"/>
+          <w:rFonts w:ascii="Calibri" w:hAnsi="Calibri" w:cs="Calibri"/>
+          <w:sz w:val="22"/>
+          <w:szCs w:val="22"/>
+        </w:rPr>
+        <w:t>Cet enchainement démarre au point 1 du scénario nominal</w:t>
+      </w:r>
+      <w:r>
+        <w:rPr>
+          <w:rStyle w:val="eop"/>
+          <w:rFonts w:ascii="Calibri" w:hAnsi="Calibri" w:cs="Calibri"/>
+          <w:sz w:val="22"/>
+          <w:szCs w:val="22"/>
+        </w:rPr>
+        <w:t> </w:t>
+      </w:r>
+      <w:r>
+        <w:br/>
+      </w:r>
+      <w:r>
+        <w:rPr>
+          <w:rStyle w:val="normaltextrun"/>
+          <w:rFonts w:ascii="Calibri" w:hAnsi="Calibri" w:cs="Calibri"/>
+          <w:sz w:val="22"/>
+          <w:szCs w:val="22"/>
+        </w:rPr>
+        <w:t>2) Il ne se passe rien. (On passe au test du monstre suivant)</w:t>
+      </w:r>
+      <w:r>
+        <w:rPr>
+          <w:rStyle w:val="eop"/>
+          <w:rFonts w:ascii="Calibri" w:hAnsi="Calibri" w:cs="Calibri"/>
+          <w:sz w:val="22"/>
+          <w:szCs w:val="22"/>
+        </w:rPr>
+        <w:t> </w:t>
+      </w:r>
+    </w:p>
+    <w:p>
+      <w:pPr>
+        <w:pStyle w:val="paragraph"/>
+        <w:textAlignment w:val="baseline"/>
+      </w:pPr>
+      <w:r>
+        <w:rPr>
+          <w:rStyle w:val="normaltextrun"/>
+          <w:rFonts w:ascii="Calibri" w:hAnsi="Calibri" w:cs="Calibri"/>
+          <w:sz w:val="22"/>
+          <w:szCs w:val="22"/>
+        </w:rPr>
+        <w:t>  A2) Les points de vie du monstre tombent à zéro (ou négatif)</w:t>
+      </w:r>
+      <w:r>
+        <w:rPr>
+          <w:rStyle w:val="eop"/>
+          <w:rFonts w:ascii="Calibri" w:hAnsi="Calibri" w:cs="Calibri"/>
+          <w:sz w:val="22"/>
+          <w:szCs w:val="22"/>
+        </w:rPr>
+        <w:t> </w:t>
+      </w:r>
+      <w:r>
+        <w:br/>
+      </w:r>
+      <w:r>
+        <w:rPr>
+          <w:rStyle w:val="normaltextrun"/>
+          <w:rFonts w:ascii="Calibri" w:hAnsi="Calibri" w:cs="Calibri"/>
+          <w:sz w:val="22"/>
+          <w:szCs w:val="22"/>
+        </w:rPr>
+        <w:t>Cet enchainement démarre au point 2 du scénario nominal.  </w:t>
+      </w:r>
+      <w:r>
+        <w:rPr>
+          <w:rStyle w:val="eop"/>
+          <w:rFonts w:ascii="Calibri" w:hAnsi="Calibri" w:cs="Calibri"/>
+          <w:sz w:val="22"/>
+          <w:szCs w:val="22"/>
+        </w:rPr>
+        <w:t> </w:t>
+      </w:r>
+      <w:r>
+        <w:br/>
+      </w:r>
+      <w:r>
+        <w:rPr>
+          <w:rStyle w:val="normaltextrun"/>
+          <w:rFonts w:ascii="Calibri" w:hAnsi="Calibri" w:cs="Calibri"/>
+          <w:sz w:val="22"/>
+          <w:szCs w:val="22"/>
+        </w:rPr>
+        <w:t>3) Si les points de vie d’un monstre tombent à zéro, le monstre est éliminé de la partie. </w:t>
+      </w:r>
+      <w:r>
+        <w:rPr>
+          <w:rStyle w:val="eop"/>
+          <w:rFonts w:ascii="Calibri" w:hAnsi="Calibri" w:cs="Calibri"/>
+          <w:sz w:val="22"/>
+          <w:szCs w:val="22"/>
+        </w:rPr>
+        <w:t> </w:t>
+      </w:r>
+      <w:r>
+        <w:br/>
+      </w:r>
+      <w:r>
+        <w:rPr>
+          <w:rStyle w:val="normaltextrun"/>
+          <w:rFonts w:ascii="Calibri" w:hAnsi="Calibri" w:cs="Calibri"/>
+          <w:sz w:val="22"/>
+          <w:szCs w:val="22"/>
+        </w:rPr>
+        <w:t>4) Si c’était le dernier monstre en vie, on appelle la méthode “</w:t>
+      </w:r>
+      <w:proofErr w:type="gramStart"/>
+      <w:r>
+        <w:rPr>
+          <w:rStyle w:val="normaltextrun"/>
+          <w:rFonts w:ascii="Calibri" w:hAnsi="Calibri" w:cs="Calibri"/>
+          <w:sz w:val="22"/>
+          <w:szCs w:val="22"/>
+        </w:rPr>
+        <w:t>victoire(</w:t>
+      </w:r>
+      <w:proofErr w:type="gramEnd"/>
+      <w:r>
+        <w:rPr>
+          <w:rStyle w:val="normaltextrun"/>
+          <w:rFonts w:ascii="Calibri" w:hAnsi="Calibri" w:cs="Calibri"/>
+          <w:sz w:val="22"/>
+          <w:szCs w:val="22"/>
+        </w:rPr>
+        <w:t>)” qui met fin à la partie.</w:t>
+      </w:r>
+      <w:r>
+        <w:rPr>
+          <w:rStyle w:val="eop"/>
+          <w:rFonts w:ascii="Calibri" w:hAnsi="Calibri" w:cs="Calibri"/>
+          <w:sz w:val="22"/>
+          <w:szCs w:val="22"/>
+        </w:rPr>
+        <w:t> </w:t>
+      </w:r>
+    </w:p>
+    <w:p>
+      <w:pPr>
+        <w:pStyle w:val="paragraph"/>
+        <w:textAlignment w:val="baseline"/>
+        <w:rPr>
+          <w:u w:val="single"/>
+        </w:rPr>
+      </w:pPr>
+      <w:r>
+        <w:rPr>
+          <w:rStyle w:val="normaltextrun"/>
+          <w:rFonts w:ascii="Calibri" w:hAnsi="Calibri" w:cs="Calibri"/>
+          <w:sz w:val="22"/>
+          <w:szCs w:val="22"/>
+        </w:rPr>
+        <w:t xml:space="preserve">               </w:t>
+      </w:r>
+      <w:r>
+        <w:rPr>
+          <w:rStyle w:val="normaltextrun"/>
+          <w:rFonts w:ascii="Calibri" w:hAnsi="Calibri" w:cs="Calibri"/>
+          <w:sz w:val="22"/>
+          <w:szCs w:val="22"/>
+          <w:u w:val="single"/>
+        </w:rPr>
+        <w:t>Scénario exceptionnel : aucun</w:t>
+      </w:r>
+      <w:r>
+        <w:rPr>
+          <w:rStyle w:val="eop"/>
+          <w:rFonts w:ascii="Calibri" w:hAnsi="Calibri" w:cs="Calibri"/>
+          <w:sz w:val="22"/>
+          <w:szCs w:val="22"/>
+          <w:u w:val="single"/>
+        </w:rPr>
+        <w:t> </w:t>
+      </w:r>
+    </w:p>
+    <w:p>
+      <w:pPr>
+        <w:rPr>
+          <w:b/>
+        </w:rPr>
+      </w:pPr>
+    </w:p>
+    <w:p>
+      <w:pPr>
+        <w:rPr>
+          <w:u w:val="single"/>
+        </w:rPr>
+      </w:pPr>
+    </w:p>
+    <w:p>
+      <w:pPr>
+        <w:rPr>
+          <w:u w:val="single"/>
+        </w:rPr>
+      </w:pPr>
+    </w:p>
+    <w:p>
+      <w:pPr>
+        <w:rPr>
+          <w:b/>
+          <w:u w:val="single"/>
+        </w:rPr>
+      </w:pPr>
+    </w:p>
+    <w:p>
+      <w:pPr>
+        <w:rPr>
+          <w:b/>
+          <w:u w:val="single"/>
+        </w:rPr>
+      </w:pPr>
+    </w:p>
+    <w:p>
+      <w:pPr>
+        <w:rPr>
+          <w:b/>
+          <w:u w:val="single"/>
+        </w:rPr>
+      </w:pPr>
+    </w:p>
+    <w:p>
+      <w:pPr>
+        <w:rPr>
+          <w:b/>
+          <w:u w:val="single"/>
+        </w:rPr>
+      </w:pPr>
+    </w:p>
+    <w:p>
+      <w:pPr>
+        <w:rPr>
+          <w:b/>
+          <w:u w:val="single"/>
+        </w:rPr>
+      </w:pPr>
+    </w:p>
+    <w:p>
+      <w:pPr>
+        <w:rPr>
+          <w:b/>
+          <w:u w:val="single"/>
+        </w:rPr>
+      </w:pPr>
+      <w:r>
+        <w:rPr>
+          <w:b/>
+          <w:noProof/>
+        </w:rPr>
+        <w:lastRenderedPageBreak/>
+        <w:drawing>
+          <wp:anchor distT="0" distB="0" distL="114300" distR="114300" simplePos="0" relativeHeight="251660288" behindDoc="0" locked="0" layoutInCell="1" allowOverlap="1" wp14:anchorId="5339A400" wp14:editId="0AE91724">
+            <wp:simplePos x="0" y="0"/>
+            <wp:positionH relativeFrom="page">
+              <wp:align>left</wp:align>
+            </wp:positionH>
+            <wp:positionV relativeFrom="paragraph">
+              <wp:posOffset>171450</wp:posOffset>
+            </wp:positionV>
+            <wp:extent cx="7588250" cy="3990733"/>
+            <wp:effectExtent l="0" t="0" r="0" b="0"/>
+            <wp:wrapSquare wrapText="bothSides"/>
+            <wp:docPr id="8" name="Image 8"/>
+            <wp:cNvGraphicFramePr>
+              <a:graphicFrameLocks xmlns:a="http://schemas.openxmlformats.org/drawingml/2006/main" noChangeAspect="1"/>
+            </wp:cNvGraphicFramePr>
+            <a:graphic xmlns:a="http://schemas.openxmlformats.org/drawingml/2006/main">
+              <a:graphicData uri="http://schemas.openxmlformats.org/drawingml/2006/picture">
+                <pic:pic xmlns:pic="http://schemas.openxmlformats.org/drawingml/2006/picture">
+                  <pic:nvPicPr>
+                    <pic:cNvPr id="0" name="Picture 4"/>
+                    <pic:cNvPicPr>
+                      <a:picLocks noChangeAspect="1" noChangeArrowheads="1"/>
+                    </pic:cNvPicPr>
+                  </pic:nvPicPr>
+                  <pic:blipFill>
+                    <a:blip r:embed="rId8">
+                      <a:extLst>
+                        <a:ext uri="{28A0092B-C50C-407E-A947-70E740481C1C}">
+                          <a14:useLocalDpi xmlns:a14="http://schemas.microsoft.com/office/drawing/2010/main" val="0"/>
+                        </a:ext>
+                      </a:extLst>
+                    </a:blip>
+                    <a:srcRect/>
+                    <a:stretch>
+                      <a:fillRect/>
+                    </a:stretch>
+                  </pic:blipFill>
+                  <pic:spPr bwMode="auto">
+                    <a:xfrm>
+                      <a:off x="0" y="0"/>
+                      <a:ext cx="7588250" cy="3990733"/>
+                    </a:xfrm>
+                    <a:prstGeom prst="rect">
+                      <a:avLst/>
+                    </a:prstGeom>
+                    <a:noFill/>
+                    <a:ln>
+                      <a:noFill/>
+                    </a:ln>
+                  </pic:spPr>
+                </pic:pic>
+              </a:graphicData>
+            </a:graphic>
+            <wp14:sizeRelH relativeFrom="page">
               <wp14:pctWidth>0</wp14:pctWidth>
             </wp14:sizeRelH>
-            <wp14:sizeRelV relativeFrom="margin">
+            <wp14:sizeRelV relativeFrom="page">
               <wp14:pctHeight>0</wp14:pctHeight>
             </wp14:sizeRelV>
           </wp:anchor>
         </w:drawing>
       </w:r>
-    </w:p>
-    <w:p>
-      <w:pPr>
-        <w:rPr>
-          <w:b/>
-          <w:u w:val="single"/>
-        </w:rPr>
-      </w:pPr>
-    </w:p>
-    <w:p>
-      <w:pPr>
-        <w:rPr>
-          <w:b/>
-          <w:u w:val="single"/>
-        </w:rPr>
-      </w:pPr>
-    </w:p>
-    <w:p>
-      <w:pPr>
-        <w:rPr>
-          <w:b/>
-          <w:u w:val="single"/>
-        </w:rPr>
-      </w:pPr>
-    </w:p>
-    <w:p>
-      <w:pPr>
-        <w:rPr>
-          <w:b/>
-          <w:u w:val="single"/>
-        </w:rPr>
-      </w:pPr>
-    </w:p>
-    <w:p>
-      <w:pPr>
-        <w:rPr>
-          <w:b/>
-          <w:u w:val="single"/>
-        </w:rPr>
-      </w:pPr>
-    </w:p>
-    <w:p>
-      <w:pPr>
-        <w:rPr>
-          <w:b/>
-          <w:u w:val="single"/>
-        </w:rPr>
-      </w:pPr>
-    </w:p>
-    <w:p>
-      <w:pPr>
-        <w:rPr>
-          <w:b/>
-          <w:u w:val="single"/>
-        </w:rPr>
-      </w:pPr>
-    </w:p>
-    <w:p>
-      <w:pPr>
-        <w:rPr>
-          <w:b/>
-          <w:u w:val="single"/>
-        </w:rPr>
-      </w:pPr>
-    </w:p>
-    <w:p>
-      <w:pPr>
-        <w:rPr>
-          <w:b/>
-          <w:u w:val="single"/>
-        </w:rPr>
-      </w:pPr>
-    </w:p>
-    <w:p>
-      <w:pPr>
-        <w:rPr>
-          <w:b/>
-          <w:u w:val="single"/>
-        </w:rPr>
-      </w:pPr>
-    </w:p>
-    <w:p>
-      <w:pPr>
-        <w:rPr>
-          <w:b/>
-          <w:u w:val="single"/>
-        </w:rPr>
-      </w:pPr>
-    </w:p>
-    <w:p>
-      <w:pPr>
-        <w:rPr>
-          <w:b/>
-          <w:u w:val="single"/>
-        </w:rPr>
-      </w:pPr>
-    </w:p>
-    <w:p>
-      <w:pPr>
-        <w:rPr>
-          <w:b/>
-          <w:u w:val="single"/>
-        </w:rPr>
-      </w:pPr>
-    </w:p>
-    <w:p>
-      <w:pPr>
-        <w:rPr>
-          <w:b/>
-          <w:u w:val="single"/>
-        </w:rPr>
-      </w:pPr>
-    </w:p>
-    <w:p>
-      <w:pPr>
-        <w:rPr>
-          <w:b/>
-          <w:u w:val="single"/>
-        </w:rPr>
-      </w:pPr>
-    </w:p>
-    <w:p>
-      <w:pPr>
-        <w:rPr>
-          <w:b/>
-          <w:u w:val="single"/>
-        </w:rPr>
-      </w:pPr>
-    </w:p>
-    <w:p>
-      <w:pPr>
-        <w:rPr>
-          <w:b/>
-          <w:u w:val="single"/>
-        </w:rPr>
-      </w:pPr>
-    </w:p>
-    <w:p>
-      <w:pPr>
-        <w:rPr>
-          <w:b/>
-          <w:u w:val="single"/>
-        </w:rPr>
-      </w:pPr>
-    </w:p>
-    <w:p>
-      <w:pPr>
-        <w:rPr>
-          <w:b/>
-          <w:u w:val="single"/>
-        </w:rPr>
-      </w:pPr>
-    </w:p>
-    <w:p>
-      <w:pPr>
-        <w:rPr>
-          <w:b/>
-          <w:u w:val="single"/>
-        </w:rPr>
-      </w:pPr>
-    </w:p>
-    <w:p>
-      <w:pPr>
-        <w:rPr>
-          <w:b/>
-          <w:u w:val="single"/>
-        </w:rPr>
-      </w:pPr>
-      <w:r>
-        <w:rPr>
-          <w:b/>
-          <w:u w:val="single"/>
-        </w:rPr>
-        <w:lastRenderedPageBreak/>
+      <w:r>
+        <w:rPr>
+          <w:b/>
+          <w:u w:val="single"/>
+        </w:rPr>
+        <w:t>Diagramme de classe :</w:t>
+      </w:r>
+    </w:p>
+    <w:p>
+      <w:pPr>
+        <w:rPr>
+          <w:b/>
+          <w:u w:val="single"/>
+        </w:rPr>
+      </w:pPr>
+    </w:p>
+    <w:p>
+      <w:pPr>
+        <w:rPr>
+          <w:b/>
+          <w:u w:val="single"/>
+        </w:rPr>
+      </w:pPr>
+    </w:p>
+    <w:p>
+      <w:pPr>
+        <w:rPr>
+          <w:b/>
+          <w:u w:val="single"/>
+        </w:rPr>
+      </w:pPr>
+    </w:p>
+    <w:p>
+      <w:pPr>
+        <w:rPr>
+          <w:b/>
+          <w:u w:val="single"/>
+        </w:rPr>
+      </w:pPr>
+    </w:p>
+    <w:p>
+      <w:pPr>
+        <w:rPr>
+          <w:b/>
+          <w:u w:val="single"/>
+        </w:rPr>
+      </w:pPr>
+    </w:p>
+    <w:p>
+      <w:pPr>
+        <w:rPr>
+          <w:b/>
+          <w:u w:val="single"/>
+        </w:rPr>
+      </w:pPr>
+    </w:p>
+    <w:p>
+      <w:pPr>
+        <w:rPr>
+          <w:b/>
+          <w:u w:val="single"/>
+        </w:rPr>
+      </w:pPr>
+    </w:p>
+    <w:p>
+      <w:pPr>
+        <w:rPr>
+          <w:b/>
+          <w:u w:val="single"/>
+        </w:rPr>
+      </w:pPr>
+    </w:p>
+    <w:p>
+      <w:pPr>
+        <w:rPr>
+          <w:b/>
+          <w:u w:val="single"/>
+        </w:rPr>
+      </w:pPr>
+    </w:p>
+    <w:p>
+      <w:pPr>
+        <w:rPr>
+          <w:b/>
+          <w:u w:val="single"/>
+        </w:rPr>
+      </w:pPr>
+    </w:p>
+    <w:p>
+      <w:pPr>
+        <w:rPr>
+          <w:b/>
+          <w:u w:val="single"/>
+        </w:rPr>
+      </w:pPr>
+    </w:p>
+    <w:p>
+      <w:pPr>
+        <w:rPr>
+          <w:b/>
+          <w:u w:val="single"/>
+        </w:rPr>
+      </w:pPr>
+    </w:p>
+    <w:p>
+      <w:pPr>
+        <w:rPr>
+          <w:b/>
+          <w:u w:val="single"/>
+        </w:rPr>
+      </w:pPr>
+    </w:p>
+    <w:p>
+      <w:pPr>
+        <w:rPr>
+          <w:b/>
+          <w:u w:val="single"/>
+        </w:rPr>
+      </w:pPr>
+    </w:p>
+    <w:p>
+      <w:pPr>
+        <w:rPr>
+          <w:b/>
+          <w:u w:val="single"/>
+        </w:rPr>
+      </w:pPr>
+    </w:p>
+    <w:p>
+      <w:pPr>
+        <w:rPr>
+          <w:b/>
+          <w:u w:val="single"/>
+        </w:rPr>
+      </w:pPr>
+    </w:p>
+    <w:p>
+      <w:pPr>
+        <w:rPr>
+          <w:b/>
+          <w:u w:val="single"/>
+        </w:rPr>
+      </w:pPr>
+    </w:p>
+    <w:p>
+      <w:pPr>
+        <w:rPr>
+          <w:b/>
+          <w:u w:val="single"/>
+        </w:rPr>
+      </w:pPr>
+    </w:p>
+    <w:p>
+      <w:pPr>
+        <w:rPr>
+          <w:b/>
+          <w:u w:val="single"/>
+        </w:rPr>
+      </w:pPr>
+    </w:p>
+    <w:p>
+      <w:pPr>
+        <w:rPr>
+          <w:b/>
+          <w:u w:val="single"/>
+        </w:rPr>
+      </w:pPr>
+    </w:p>
+    <w:p>
+      <w:pPr>
+        <w:rPr>
+          <w:b/>
+          <w:u w:val="single"/>
+        </w:rPr>
+      </w:pPr>
+    </w:p>
+    <w:p>
+      <w:pPr>
+        <w:rPr>
+          <w:b/>
+          <w:u w:val="single"/>
+        </w:rPr>
+      </w:pPr>
+      <w:r>
+        <w:rPr>
+          <w:b/>
+          <w:u w:val="single"/>
+        </w:rPr>
         <w:t>Diagramme de séquence :</w:t>
       </w:r>
     </w:p>
     <w:p>
-      <w:r>
-        <w:t>Diagramme global</w:t>
-      </w:r>
-    </w:p>
-    <w:p>
+      <w:pPr>
+        <w:rPr>
+          <w:u w:val="single"/>
+        </w:rPr>
+      </w:pPr>
       <w:r>
         <w:rPr>
           <w:noProof/>
         </w:rPr>
+        <mc:AlternateContent>
+          <mc:Choice Requires="wps">
+            <w:drawing>
+              <wp:anchor distT="0" distB="0" distL="114300" distR="114300" simplePos="0" relativeHeight="251663360" behindDoc="0" locked="0" layoutInCell="1" allowOverlap="1" wp14:anchorId="3611C123" wp14:editId="4B25B08D">
+                <wp:simplePos x="0" y="0"/>
+                <wp:positionH relativeFrom="margin">
+                  <wp:posOffset>2493608</wp:posOffset>
+                </wp:positionH>
+                <wp:positionV relativeFrom="paragraph">
+                  <wp:posOffset>5231765</wp:posOffset>
+                </wp:positionV>
+                <wp:extent cx="776288" cy="223838"/>
+                <wp:effectExtent l="0" t="0" r="5080" b="5080"/>
+                <wp:wrapNone/>
+                <wp:docPr id="10" name="Zone de texte 10"/>
+                <wp:cNvGraphicFramePr/>
+                <a:graphic xmlns:a="http://schemas.openxmlformats.org/drawingml/2006/main">
+                  <a:graphicData uri="http://schemas.microsoft.com/office/word/2010/wordprocessingShape">
+                    <wps:wsp>
+                      <wps:cNvSpPr txBox="1"/>
+                      <wps:spPr>
+                        <a:xfrm>
+                          <a:off x="0" y="0"/>
+                          <a:ext cx="776288" cy="223838"/>
+                        </a:xfrm>
+                        <a:prstGeom prst="rect">
+                          <a:avLst/>
+                        </a:prstGeom>
+                        <a:solidFill>
+                          <a:schemeClr val="bg1"/>
+                        </a:solidFill>
+                        <a:ln w="6350">
+                          <a:noFill/>
+                        </a:ln>
+                      </wps:spPr>
+                      <wps:txbx>
+                        <w:txbxContent>
+                          <w:p>
+                            <w:pPr>
+                              <w:rPr>
+                                <w:sz w:val="20"/>
+                              </w:rPr>
+                            </w:pPr>
+                            <w:proofErr w:type="spellStart"/>
+                            <w:proofErr w:type="gramStart"/>
+                            <w:r>
+                              <w:rPr>
+                                <w:sz w:val="20"/>
+                              </w:rPr>
+                              <w:t>set</w:t>
+                            </w:r>
+                            <w:r>
+                              <w:rPr>
+                                <w:sz w:val="20"/>
+                              </w:rPr>
+                              <w:t>PV</w:t>
+                            </w:r>
+                            <w:proofErr w:type="spellEnd"/>
+                            <w:r>
+                              <w:rPr>
+                                <w:sz w:val="20"/>
+                              </w:rPr>
+                              <w:t>(</w:t>
+                            </w:r>
+                            <w:proofErr w:type="gramEnd"/>
+                            <w:r>
+                              <w:rPr>
+                                <w:sz w:val="20"/>
+                              </w:rPr>
+                              <w:t>)</w:t>
+                            </w:r>
+                          </w:p>
+                        </w:txbxContent>
+                      </wps:txbx>
+                      <wps:bodyPr rot="0" spcFirstLastPara="0" vertOverflow="overflow" horzOverflow="overflow" vert="horz" wrap="square" lIns="91440" tIns="45720" rIns="91440" bIns="45720" numCol="1" spcCol="0" rtlCol="0" fromWordArt="0" anchor="t" anchorCtr="0" forceAA="0" compatLnSpc="1">
+                        <a:prstTxWarp prst="textNoShape">
+                          <a:avLst/>
+                        </a:prstTxWarp>
+                        <a:noAutofit/>
+                      </wps:bodyPr>
+                    </wps:wsp>
+                  </a:graphicData>
+                </a:graphic>
+                <wp14:sizeRelH relativeFrom="margin">
+                  <wp14:pctWidth>0</wp14:pctWidth>
+                </wp14:sizeRelH>
+                <wp14:sizeRelV relativeFrom="margin">
+                  <wp14:pctHeight>0</wp14:pctHeight>
+                </wp14:sizeRelV>
+              </wp:anchor>
+            </w:drawing>
+          </mc:Choice>
+          <mc:Fallback>
+            <w:pict>
+              <v:shapetype w14:anchorId="3611C123" id="_x0000_t202" coordsize="21600,21600" o:spt="202" path="m,l,21600r21600,l21600,xe">
+                <v:stroke joinstyle="miter"/>
+                <v:path gradientshapeok="t" o:connecttype="rect"/>
+              </v:shapetype>
+              <v:shape id="Zone de texte 10" o:spid="_x0000_s1026" type="#_x0000_t202" style="position:absolute;margin-left:196.35pt;margin-top:411.95pt;width:61.15pt;height:17.65pt;z-index:251663360;visibility:visible;mso-wrap-style:square;mso-width-percent:0;mso-height-percent:0;mso-wrap-distance-left:9pt;mso-wrap-distance-top:0;mso-wrap-distance-right:9pt;mso-wrap-distance-bottom:0;mso-position-horizontal:absolute;mso-position-horizontal-relative:margin;mso-position-vertical:absolute;mso-position-vertical-relative:text;mso-width-percent:0;mso-height-percent:0;mso-width-relative:margin;mso-height-relative:margin;v-text-anchor:top" o:gfxdata="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" fillcolor="white [3212]" stroked="f" strokeweight=".5pt">
+                <v:textbox>
+                  <w:txbxContent>
+                    <w:p>
+                      <w:pPr>
+                        <w:rPr>
+                          <w:sz w:val="20"/>
+                        </w:rPr>
+                      </w:pPr>
+                      <w:proofErr w:type="spellStart"/>
+                      <w:proofErr w:type="gramStart"/>
+                      <w:r>
+                        <w:rPr>
+                          <w:sz w:val="20"/>
+                        </w:rPr>
+                        <w:t>set</w:t>
+                      </w:r>
+                      <w:r>
+                        <w:rPr>
+                          <w:sz w:val="20"/>
+                        </w:rPr>
+                        <w:t>PV</w:t>
+                      </w:r>
+                      <w:proofErr w:type="spellEnd"/>
+                      <w:r>
+                        <w:rPr>
+                          <w:sz w:val="20"/>
+                        </w:rPr>
+                        <w:t>(</w:t>
+                      </w:r>
+                      <w:proofErr w:type="gramEnd"/>
+                      <w:r>
+                        <w:rPr>
+                          <w:sz w:val="20"/>
+                        </w:rPr>
+                        <w:t>)</w:t>
+                      </w:r>
+                    </w:p>
+                  </w:txbxContent>
+                </v:textbox>
+                <w10:wrap anchorx="margin"/>
+              </v:shape>
+            </w:pict>
+          </mc:Fallback>
+        </mc:AlternateContent>
+      </w:r>
+      <w:r>
+        <w:rPr>
+          <w:noProof/>
+        </w:rPr>
+        <mc:AlternateContent>
+          <mc:Choice Requires="wps">
+            <w:drawing>
+              <wp:anchor distT="0" distB="0" distL="114300" distR="114300" simplePos="0" relativeHeight="251664384" behindDoc="0" locked="0" layoutInCell="1" allowOverlap="1" wp14:anchorId="5F1DE156" wp14:editId="421CB69B">
+                <wp:simplePos x="0" y="0"/>
+                <wp:positionH relativeFrom="column">
+                  <wp:posOffset>2474141</wp:posOffset>
+                </wp:positionH>
+                <wp:positionV relativeFrom="paragraph">
+                  <wp:posOffset>5280659</wp:posOffset>
+                </wp:positionV>
+                <wp:extent cx="936172" cy="7257"/>
+                <wp:effectExtent l="0" t="0" r="35560" b="31115"/>
+                <wp:wrapNone/>
+                <wp:docPr id="11" name="Connecteur droit 11"/>
+                <wp:cNvGraphicFramePr/>
+                <a:graphic xmlns:a="http://schemas.openxmlformats.org/drawingml/2006/main">
+                  <a:graphicData uri="http://schemas.microsoft.com/office/word/2010/wordprocessingShape">
+                    <wps:wsp>
+                      <wps:cNvCnPr/>
+                      <wps:spPr>
+                        <a:xfrm>
+                          <a:off x="0" y="0"/>
+                          <a:ext cx="936172" cy="7257"/>
+                        </a:xfrm>
+                        <a:prstGeom prst="line">
+                          <a:avLst/>
+                        </a:prstGeom>
+                      </wps:spPr>
+                      <wps:style>
+                        <a:lnRef idx="1">
+                          <a:schemeClr val="dk1"/>
+                        </a:lnRef>
+                        <a:fillRef idx="0">
+                          <a:schemeClr val="dk1"/>
+                        </a:fillRef>
+                        <a:effectRef idx="0">
+                          <a:schemeClr val="dk1"/>
+                        </a:effectRef>
+                        <a:fontRef idx="minor">
+                          <a:schemeClr val="tx1"/>
+                        </a:fontRef>
+                      </wps:style>
+                      <wps:bodyPr/>
+                    </wps:wsp>
+                  </a:graphicData>
+                </a:graphic>
+                <wp14:sizeRelH relativeFrom="margin">
+                  <wp14:pctWidth>0</wp14:pctWidth>
+                </wp14:sizeRelH>
+                <wp14:sizeRelV relativeFrom="margin">
+                  <wp14:pctHeight>0</wp14:pctHeight>
+                </wp14:sizeRelV>
+              </wp:anchor>
+            </w:drawing>
+          </mc:Choice>
+          <mc:Fallback>
+            <w:pict>
+              <v:line w14:anchorId="161FDD4E" id="Connecteur droit 11" o:spid="_x0000_s1026" style="position:absolute;z-index:251664384;visibility:visible;mso-wrap-style:square;mso-width-percent:0;mso-height-percent:0;mso-wrap-distance-left:9pt;mso-wrap-distance-top:0;mso-wrap-distance-right:9pt;mso-wrap-distance-bottom:0;mso-position-horizontal:absolute;mso-position-horizontal-relative:text;mso-position-vertical:absolute;mso-position-vertical-relative:text;mso-width-percent:0;mso-height-percent:0;mso-width-relative:margin;mso-height-relative:margin" from="194.8pt,415.8pt" to="268.5pt,416.35pt" o:gfxdata="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" strokecolor="black [3200]" strokeweight=".5pt">
+                <v:stroke joinstyle="miter"/>
+              </v:line>
+            </w:pict>
+          </mc:Fallback>
+        </mc:AlternateContent>
+      </w:r>
+      <w:r>
+        <w:rPr>
+          <w:noProof/>
+        </w:rPr>
         <w:drawing>
-          <wp:inline distT="0" distB="0" distL="0" distR="0" wp14:anchorId="42081058" wp14:editId="4A67DED4">
-            <wp:extent cx="5759450" cy="5359400"/>
-            <wp:effectExtent l="0" t="0" r="0" b="0"/>
-            <wp:docPr id="3" name="Image 3"/>
+          <wp:anchor distT="0" distB="0" distL="114300" distR="114300" simplePos="0" relativeHeight="251661312" behindDoc="0" locked="0" layoutInCell="1" allowOverlap="1" wp14:anchorId="2ED19BC8" wp14:editId="41F97D3A">
+            <wp:simplePos x="0" y="0"/>
+            <wp:positionH relativeFrom="page">
+              <wp:align>left</wp:align>
+            </wp:positionH>
+            <wp:positionV relativeFrom="paragraph">
+              <wp:posOffset>308610</wp:posOffset>
+            </wp:positionV>
+            <wp:extent cx="7380264" cy="6851650"/>
+            <wp:effectExtent l="0" t="0" r="0" b="6350"/>
+            <wp:wrapSquare wrapText="bothSides"/>
+            <wp:docPr id="9" name="Image 9"/>
             <wp:cNvGraphicFramePr>
               <a:graphicFrameLocks xmlns:a="http://schemas.openxmlformats.org/drawingml/2006/main" noChangeAspect="1"/>
             </wp:cNvGraphicFramePr>
@@ -1653,7 +2841,7 @@
                   <pic:spPr bwMode="auto">
                     <a:xfrm>
                       <a:off x="0" y="0"/>
-                      <a:ext cx="5759450" cy="5359400"/>
+                      <a:ext cx="7380264" cy="6851650"/>
                     </a:xfrm>
                     <a:prstGeom prst="rect">
                       <a:avLst/>
@@ -1666,8 +2854,26 @@
                 </pic:pic>
               </a:graphicData>
             </a:graphic>
-          </wp:inline>
+            <wp14:sizeRelH relativeFrom="margin">
+              <wp14:pctWidth>0</wp14:pctWidth>
+            </wp14:sizeRelH>
+            <wp14:sizeRelV relativeFrom="margin">
+              <wp14:pctHeight>0</wp14:pctHeight>
+            </wp14:sizeRelV>
+          </wp:anchor>
         </w:drawing>
+      </w:r>
+      <w:r>
+        <w:rPr>
+          <w:u w:val="single"/>
+        </w:rPr>
+        <w:t>Diagramme global</w:t>
+      </w:r>
+      <w:r>
+        <w:rPr>
+          <w:u w:val="single"/>
+        </w:rPr>
+        <w:t> :</w:t>
       </w:r>
     </w:p>
     <w:p/>
@@ -1677,41 +2883,30 @@
     <w:p/>
     <w:p/>
     <w:p/>
-    <w:p/>
-    <w:p/>
-    <w:p/>
-    <w:p/>
-    <w:p/>
-    <w:p/>
-    <w:p>
-      <w:r>
+    <w:p>
+      <w:pPr>
+        <w:rPr>
+          <w:u w:val="single"/>
+        </w:rPr>
+      </w:pPr>
+      <w:r>
+        <w:rPr>
+          <w:noProof/>
+        </w:rPr>
         <w:lastRenderedPageBreak/>
-        <w:t xml:space="preserve">Diagramme </w:t>
-      </w:r>
-      <w:proofErr w:type="spellStart"/>
-      <w:r>
-        <w:t>ref</w:t>
-      </w:r>
-      <w:proofErr w:type="spellEnd"/>
-      <w:r>
-        <w:t xml:space="preserve"> </w:t>
-      </w:r>
-      <w:proofErr w:type="spellStart"/>
-      <w:r>
-        <w:t>deplacer</w:t>
-      </w:r>
-      <w:proofErr w:type="spellEnd"/>
-    </w:p>
-    <w:p>
-      <w:r>
-        <w:rPr>
-          <w:noProof/>
-        </w:rPr>
         <w:drawing>
-          <wp:inline distT="0" distB="0" distL="0" distR="0" wp14:anchorId="0DDC4336" wp14:editId="560B1A13">
-            <wp:extent cx="5753100" cy="4508500"/>
-            <wp:effectExtent l="0" t="0" r="0" b="6350"/>
-            <wp:docPr id="4" name="Image 4"/>
+          <wp:anchor distT="0" distB="0" distL="114300" distR="114300" simplePos="0" relativeHeight="251662336" behindDoc="0" locked="0" layoutInCell="1" allowOverlap="1" wp14:anchorId="2DC917AE" wp14:editId="2D53BF25">
+            <wp:simplePos x="0" y="0"/>
+            <wp:positionH relativeFrom="column">
+              <wp:posOffset>-793115</wp:posOffset>
+            </wp:positionH>
+            <wp:positionV relativeFrom="paragraph">
+              <wp:posOffset>203200</wp:posOffset>
+            </wp:positionV>
+            <wp:extent cx="7240270" cy="5242560"/>
+            <wp:effectExtent l="0" t="0" r="0" b="0"/>
+            <wp:wrapSquare wrapText="bothSides"/>
+            <wp:docPr id="6" name="Image 6"/>
             <wp:cNvGraphicFramePr>
               <a:graphicFrameLocks xmlns:a="http://schemas.openxmlformats.org/drawingml/2006/main" noChangeAspect="1"/>
             </wp:cNvGraphicFramePr>
@@ -1719,7 +2914,7 @@
               <a:graphicData uri="http://schemas.openxmlformats.org/drawingml/2006/picture">
                 <pic:pic xmlns:pic="http://schemas.openxmlformats.org/drawingml/2006/picture">
                   <pic:nvPicPr>
-                    <pic:cNvPr id="0" name="Picture 6"/>
+                    <pic:cNvPr id="0" name="Picture 2"/>
                     <pic:cNvPicPr>
                       <a:picLocks noChangeAspect="1" noChangeArrowheads="1"/>
                     </pic:cNvPicPr>
@@ -1740,7 +2935,7 @@
                   <pic:spPr bwMode="auto">
                     <a:xfrm>
                       <a:off x="0" y="0"/>
-                      <a:ext cx="5753100" cy="4508500"/>
+                      <a:ext cx="7240270" cy="5242560"/>
                     </a:xfrm>
                     <a:prstGeom prst="rect">
                       <a:avLst/>
@@ -1753,10 +2948,65 @@
                 </pic:pic>
               </a:graphicData>
             </a:graphic>
-          </wp:inline>
+            <wp14:sizeRelH relativeFrom="margin">
+              <wp14:pctWidth>0</wp14:pctWidth>
+            </wp14:sizeRelH>
+            <wp14:sizeRelV relativeFrom="margin">
+              <wp14:pctHeight>0</wp14:pctHeight>
+            </wp14:sizeRelV>
+          </wp:anchor>
         </w:drawing>
       </w:r>
-    </w:p>
+      <w:r>
+        <w:rPr>
+          <w:u w:val="single"/>
+        </w:rPr>
+        <w:t xml:space="preserve">Diagramme </w:t>
+      </w:r>
+      <w:proofErr w:type="spellStart"/>
+      <w:r>
+        <w:rPr>
+          <w:u w:val="single"/>
+        </w:rPr>
+        <w:t>ref</w:t>
+      </w:r>
+      <w:proofErr w:type="spellEnd"/>
+      <w:r>
+        <w:rPr>
+          <w:u w:val="single"/>
+        </w:rPr>
+        <w:t xml:space="preserve"> </w:t>
+      </w:r>
+      <w:proofErr w:type="spellStart"/>
+      <w:proofErr w:type="gramStart"/>
+      <w:r>
+        <w:rPr>
+          <w:u w:val="single"/>
+        </w:rPr>
+        <w:t>deplacer</w:t>
+      </w:r>
+      <w:proofErr w:type="spellEnd"/>
+      <w:r>
+        <w:rPr>
+          <w:u w:val="single"/>
+        </w:rPr>
+        <w:t>(</w:t>
+      </w:r>
+      <w:proofErr w:type="gramEnd"/>
+      <w:r>
+        <w:rPr>
+          <w:u w:val="single"/>
+        </w:rPr>
+        <w:t>)</w:t>
+      </w:r>
+      <w:r>
+        <w:rPr>
+          <w:u w:val="single"/>
+        </w:rPr>
+        <w:t> :</w:t>
+      </w:r>
+    </w:p>
+    <w:p/>
     <w:p>
       <w:pPr>
         <w:rPr>
@@ -1806,16 +3056,7 @@
           <w:u w:val="single"/>
           <w:lang w:eastAsia="fr-FR"/>
         </w:rPr>
-        <w:t>S</w:t>
-      </w:r>
-      <w:r>
-        <w:rPr>
-          <w:rFonts w:ascii="Arial" w:eastAsia="Times New Roman" w:hAnsi="Arial" w:cs="Arial"/>
-          <w:color w:val="000000"/>
-          <w:u w:val="single"/>
-          <w:lang w:eastAsia="fr-FR"/>
-        </w:rPr>
-        <w:t>print 1</w:t>
+        <w:t>Sprint 1</w:t>
       </w:r>
       <w:r>
         <w:rPr>
@@ -3477,6 +4718,35 @@
     <w:uiPriority w:val="99"/>
     <w:rsid w:val="00BB7592"/>
   </w:style>
+  <w:style w:type="paragraph" w:customStyle="1" w:styleId="paragraph">
+    <w:name w:val="paragraph"/>
+    <w:basedOn w:val="Normal"/>
+    <w:rsid w:val="000A14D2"/>
+    <w:pPr>
+      <w:spacing w:before="100" w:beforeAutospacing="1" w:after="100" w:afterAutospacing="1" w:line="240" w:lineRule="auto"/>
+    </w:pPr>
+    <w:rPr>
+      <w:rFonts w:ascii="Times New Roman" w:eastAsia="Times New Roman" w:hAnsi="Times New Roman" w:cs="Times New Roman"/>
+      <w:sz w:val="24"/>
+      <w:szCs w:val="24"/>
+      <w:lang w:eastAsia="fr-FR"/>
+    </w:rPr>
+  </w:style>
+  <w:style w:type="character" w:customStyle="1" w:styleId="normaltextrun">
+    <w:name w:val="normaltextrun"/>
+    <w:basedOn w:val="Policepardfaut"/>
+    <w:rsid w:val="000A14D2"/>
+  </w:style>
+  <w:style w:type="character" w:customStyle="1" w:styleId="eop">
+    <w:name w:val="eop"/>
+    <w:basedOn w:val="Policepardfaut"/>
+    <w:rsid w:val="000A14D2"/>
+  </w:style>
+  <w:style w:type="character" w:customStyle="1" w:styleId="spellingerror">
+    <w:name w:val="spellingerror"/>
+    <w:basedOn w:val="Policepardfaut"/>
+    <w:rsid w:val="000A14D2"/>
+  </w:style>
 </w:styles>
 </file>
 

</xml_diff>

<commit_message>
Mise à jour du Doc de conception
</commit_message>
<xml_diff>
--- a/DocumentdeConception.docx
+++ b/DocumentdeConception.docx
@@ -961,38 +961,17 @@
       <w:pPr>
         <w:rPr>
           <w:b/>
-          <w:u w:val="single"/>
-        </w:rPr>
-      </w:pPr>
-    </w:p>
-    <w:p>
-      <w:pPr>
-        <w:rPr>
-          <w:b/>
-          <w:u w:val="single"/>
-        </w:rPr>
-      </w:pPr>
-    </w:p>
-    <w:p>
-      <w:pPr>
-        <w:rPr>
-          <w:b/>
-          <w:u w:val="single"/>
-        </w:rPr>
-      </w:pPr>
-    </w:p>
-    <w:p>
-      <w:pPr>
-        <w:rPr>
-          <w:b/>
-          <w:u w:val="single"/>
-        </w:rPr>
-      </w:pPr>
-      <w:r>
-        <w:rPr>
-          <w:b/>
-          <w:u w:val="single"/>
-        </w:rPr>
+          <w:sz w:val="28"/>
+          <w:u w:val="single"/>
+        </w:rPr>
+      </w:pPr>
+      <w:r>
+        <w:rPr>
+          <w:b/>
+          <w:sz w:val="28"/>
+          <w:u w:val="single"/>
+        </w:rPr>
+        <w:lastRenderedPageBreak/>
         <w:t>Scénarios :</w:t>
       </w:r>
     </w:p>
@@ -1005,27 +984,24 @@
         </w:numPr>
         <w:rPr>
           <w:b/>
-          <w:u w:val="single"/>
         </w:rPr>
       </w:pPr>
       <w:proofErr w:type="spellStart"/>
-      <w:r>
-        <w:rPr>
-          <w:b/>
-          <w:u w:val="single"/>
+      <w:proofErr w:type="gramStart"/>
+      <w:r>
+        <w:rPr>
+          <w:b/>
         </w:rPr>
         <w:t>d</w:t>
       </w:r>
       <w:r>
         <w:rPr>
           <w:b/>
-          <w:u w:val="single"/>
         </w:rPr>
         <w:t>eplacer</w:t>
       </w:r>
-      <w:bookmarkStart w:id="0" w:name="_GoBack"/>
-      <w:bookmarkEnd w:id="0"/>
       <w:proofErr w:type="spellEnd"/>
+      <w:proofErr w:type="gramEnd"/>
     </w:p>
     <w:p>
       <w:r>
@@ -1384,7 +1360,9 @@
     </w:p>
     <w:p>
       <w:pPr>
-        <w:ind w:left="360"/>
+        <w:rPr>
+          <w:u w:val="single"/>
+        </w:rPr>
       </w:pPr>
     </w:p>
     <w:p>
@@ -1398,31 +1376,518 @@
           <w:b/>
         </w:rPr>
       </w:pPr>
+      <w:r>
+        <w:rPr>
+          <w:b/>
+        </w:rPr>
+        <w:t xml:space="preserve">Générer la carte (méthode </w:t>
+      </w:r>
       <w:proofErr w:type="spellStart"/>
       <w:r>
         <w:rPr>
           <w:b/>
         </w:rPr>
-        <w:t>G</w:t>
-      </w:r>
-      <w:r>
-        <w:rPr>
-          <w:b/>
-        </w:rPr>
-        <w:t>enerer</w:t>
+        <w:t>generer</w:t>
       </w:r>
       <w:proofErr w:type="spellEnd"/>
+      <w:r>
+        <w:rPr>
+          <w:b/>
+        </w:rPr>
+        <w:t>)</w:t>
+      </w:r>
     </w:p>
     <w:p>
       <w:pPr>
         <w:pStyle w:val="Paragraphedeliste"/>
         <w:ind w:left="1440"/>
         <w:rPr>
-          <w:b/>
-        </w:rPr>
-      </w:pPr>
-    </w:p>
-    <w:p/>
+          <w:rFonts w:ascii="Calibri" w:hAnsi="Calibri"/>
+          <w:color w:val="000000"/>
+        </w:rPr>
+      </w:pPr>
+    </w:p>
+    <w:p>
+      <w:pPr>
+        <w:rPr>
+          <w:rFonts w:ascii="Calibri" w:hAnsi="Calibri"/>
+          <w:color w:val="000000"/>
+        </w:rPr>
+      </w:pPr>
+      <w:r>
+        <w:rPr>
+          <w:color w:val="000000"/>
+        </w:rPr>
+        <w:t>Créé un tableaux bidimensionnel d'entier représentant la carte à partir d'un fichier .csv</w:t>
+      </w:r>
+    </w:p>
+    <w:p>
+      <w:pPr>
+        <w:rPr>
+          <w:rFonts w:ascii="Calibri" w:hAnsi="Calibri"/>
+          <w:color w:val="000000"/>
+        </w:rPr>
+      </w:pPr>
+      <w:proofErr w:type="gramStart"/>
+      <w:r>
+        <w:rPr>
+          <w:color w:val="000000"/>
+        </w:rPr>
+        <w:t>date</w:t>
+      </w:r>
+      <w:proofErr w:type="gramEnd"/>
+      <w:r>
+        <w:rPr>
+          <w:color w:val="000000"/>
+        </w:rPr>
+        <w:t xml:space="preserve"> de création: 02/11/19</w:t>
+      </w:r>
+    </w:p>
+    <w:p>
+      <w:pPr>
+        <w:rPr>
+          <w:rFonts w:ascii="Calibri" w:hAnsi="Calibri"/>
+          <w:color w:val="000000"/>
+        </w:rPr>
+      </w:pPr>
+      <w:proofErr w:type="gramStart"/>
+      <w:r>
+        <w:rPr>
+          <w:color w:val="000000"/>
+        </w:rPr>
+        <w:t>version:</w:t>
+      </w:r>
+      <w:proofErr w:type="gramEnd"/>
+      <w:r>
+        <w:rPr>
+          <w:color w:val="000000"/>
+        </w:rPr>
+        <w:t xml:space="preserve"> v0.2</w:t>
+      </w:r>
+    </w:p>
+    <w:p>
+      <w:pPr>
+        <w:rPr>
+          <w:rFonts w:ascii="Calibri" w:hAnsi="Calibri"/>
+          <w:color w:val="000000"/>
+        </w:rPr>
+      </w:pPr>
+      <w:proofErr w:type="gramStart"/>
+      <w:r>
+        <w:rPr>
+          <w:color w:val="000000"/>
+        </w:rPr>
+        <w:t>acteur:</w:t>
+      </w:r>
+      <w:proofErr w:type="gramEnd"/>
+      <w:r>
+        <w:rPr>
+          <w:color w:val="000000"/>
+        </w:rPr>
+        <w:t xml:space="preserve"> système</w:t>
+      </w:r>
+    </w:p>
+    <w:p>
+      <w:pPr>
+        <w:rPr>
+          <w:rFonts w:ascii="Calibri" w:hAnsi="Calibri"/>
+          <w:color w:val="000000"/>
+        </w:rPr>
+      </w:pPr>
+      <w:proofErr w:type="gramStart"/>
+      <w:r>
+        <w:rPr>
+          <w:color w:val="000000"/>
+        </w:rPr>
+        <w:t>responsable:</w:t>
+      </w:r>
+      <w:proofErr w:type="gramEnd"/>
+      <w:r>
+        <w:rPr>
+          <w:color w:val="000000"/>
+        </w:rPr>
+        <w:t xml:space="preserve"> Quentin </w:t>
+      </w:r>
+      <w:proofErr w:type="spellStart"/>
+      <w:r>
+        <w:rPr>
+          <w:color w:val="000000"/>
+        </w:rPr>
+        <w:t>Huan</w:t>
+      </w:r>
+      <w:proofErr w:type="spellEnd"/>
+    </w:p>
+    <w:p>
+      <w:pPr>
+        <w:rPr>
+          <w:rFonts w:ascii="Calibri" w:hAnsi="Calibri"/>
+          <w:color w:val="000000"/>
+        </w:rPr>
+      </w:pPr>
+    </w:p>
+    <w:p>
+      <w:pPr>
+        <w:rPr>
+          <w:rFonts w:ascii="Calibri" w:hAnsi="Calibri"/>
+          <w:color w:val="000000"/>
+          <w:u w:val="single"/>
+        </w:rPr>
+      </w:pPr>
+      <w:proofErr w:type="gramStart"/>
+      <w:r>
+        <w:rPr>
+          <w:color w:val="000000"/>
+          <w:u w:val="single"/>
+        </w:rPr>
+        <w:t>pré</w:t>
+      </w:r>
+      <w:proofErr w:type="gramEnd"/>
+      <w:r>
+        <w:rPr>
+          <w:color w:val="000000"/>
+          <w:u w:val="single"/>
+        </w:rPr>
+        <w:t xml:space="preserve"> condition:</w:t>
+      </w:r>
+    </w:p>
+    <w:p>
+      <w:pPr>
+        <w:rPr>
+          <w:rFonts w:ascii="Calibri" w:hAnsi="Calibri"/>
+          <w:color w:val="000000"/>
+        </w:rPr>
+      </w:pPr>
+      <w:r>
+        <w:rPr>
+          <w:color w:val="000000"/>
+        </w:rPr>
+        <w:t>Le fichier .csv nommé "carte.csv" est placé à la racine du projet. Il s'agit d'un fichier tableur, de N cellules de large et M cellules de haut. Chaque cellule contient un entier positif.</w:t>
+      </w:r>
+    </w:p>
+    <w:p>
+      <w:pPr>
+        <w:rPr>
+          <w:rFonts w:ascii="Calibri" w:hAnsi="Calibri"/>
+          <w:color w:val="000000"/>
+        </w:rPr>
+      </w:pPr>
+      <w:r>
+        <w:rPr>
+          <w:color w:val="000000"/>
+        </w:rPr>
+        <w:t>Le tableau nommé "</w:t>
+      </w:r>
+      <w:proofErr w:type="spellStart"/>
+      <w:r>
+        <w:rPr>
+          <w:color w:val="000000"/>
+        </w:rPr>
+        <w:t>donnees</w:t>
+      </w:r>
+      <w:proofErr w:type="spellEnd"/>
+      <w:r>
+        <w:rPr>
+          <w:color w:val="000000"/>
+        </w:rPr>
+        <w:t xml:space="preserve">", membre de la classe Carte, est </w:t>
+      </w:r>
+      <w:proofErr w:type="gramStart"/>
+      <w:r>
+        <w:rPr>
+          <w:color w:val="000000"/>
+        </w:rPr>
+        <w:t>initialisé:</w:t>
+      </w:r>
+      <w:proofErr w:type="gramEnd"/>
+      <w:r>
+        <w:rPr>
+          <w:color w:val="000000"/>
+        </w:rPr>
+        <w:t xml:space="preserve"> il s'agit d'un tableau de N*M entiers tous nul.</w:t>
+      </w:r>
+    </w:p>
+    <w:p>
+      <w:pPr>
+        <w:rPr>
+          <w:rFonts w:ascii="Calibri" w:hAnsi="Calibri"/>
+          <w:color w:val="000000"/>
+          <w:u w:val="single"/>
+        </w:rPr>
+      </w:pPr>
+      <w:proofErr w:type="gramStart"/>
+      <w:r>
+        <w:rPr>
+          <w:color w:val="000000"/>
+          <w:u w:val="single"/>
+        </w:rPr>
+        <w:lastRenderedPageBreak/>
+        <w:t>post</w:t>
+      </w:r>
+      <w:proofErr w:type="gramEnd"/>
+      <w:r>
+        <w:rPr>
+          <w:color w:val="000000"/>
+          <w:u w:val="single"/>
+        </w:rPr>
+        <w:t xml:space="preserve"> condition:</w:t>
+      </w:r>
+    </w:p>
+    <w:p>
+      <w:pPr>
+        <w:rPr>
+          <w:rFonts w:ascii="Calibri" w:hAnsi="Calibri"/>
+          <w:color w:val="000000"/>
+        </w:rPr>
+      </w:pPr>
+      <w:r>
+        <w:rPr>
+          <w:color w:val="000000"/>
+        </w:rPr>
+        <w:t>Le tableau nommé "</w:t>
+      </w:r>
+      <w:proofErr w:type="spellStart"/>
+      <w:r>
+        <w:rPr>
+          <w:color w:val="000000"/>
+        </w:rPr>
+        <w:t>donnees</w:t>
+      </w:r>
+      <w:proofErr w:type="spellEnd"/>
+      <w:r>
+        <w:rPr>
+          <w:color w:val="000000"/>
+        </w:rPr>
+        <w:t xml:space="preserve">", est remplis grâce au fichier </w:t>
+      </w:r>
+      <w:proofErr w:type="gramStart"/>
+      <w:r>
+        <w:rPr>
+          <w:color w:val="000000"/>
+        </w:rPr>
+        <w:t>carte.csv:</w:t>
+      </w:r>
+      <w:proofErr w:type="gramEnd"/>
+    </w:p>
+    <w:p>
+      <w:pPr>
+        <w:rPr>
+          <w:rFonts w:ascii="Calibri" w:hAnsi="Calibri"/>
+          <w:color w:val="000000"/>
+          <w:u w:val="single"/>
+        </w:rPr>
+      </w:pPr>
+      <w:proofErr w:type="gramStart"/>
+      <w:r>
+        <w:rPr>
+          <w:color w:val="000000"/>
+          <w:u w:val="single"/>
+        </w:rPr>
+        <w:t>description</w:t>
+      </w:r>
+      <w:proofErr w:type="gramEnd"/>
+      <w:r>
+        <w:rPr>
+          <w:color w:val="000000"/>
+          <w:u w:val="single"/>
+        </w:rPr>
+        <w:t xml:space="preserve"> par étape:</w:t>
+      </w:r>
+    </w:p>
+    <w:p>
+      <w:pPr>
+        <w:rPr>
+          <w:rFonts w:ascii="Calibri" w:hAnsi="Calibri"/>
+          <w:color w:val="000000"/>
+        </w:rPr>
+      </w:pPr>
+      <w:r>
+        <w:rPr>
+          <w:color w:val="000000"/>
+          <w:u w:val="single"/>
+        </w:rPr>
+        <w:t>Scénario nominal :</w:t>
+      </w:r>
+    </w:p>
+    <w:p>
+      <w:pPr>
+        <w:rPr>
+          <w:rFonts w:ascii="Calibri" w:hAnsi="Calibri"/>
+          <w:color w:val="000000"/>
+        </w:rPr>
+      </w:pPr>
+      <w:r>
+        <w:rPr>
+          <w:color w:val="000000"/>
+        </w:rPr>
+        <w:t>1) on charge le fichier carte.csv</w:t>
+      </w:r>
+    </w:p>
+    <w:p>
+      <w:pPr>
+        <w:rPr>
+          <w:rFonts w:ascii="Calibri" w:hAnsi="Calibri"/>
+          <w:color w:val="000000"/>
+        </w:rPr>
+      </w:pPr>
+      <w:r>
+        <w:rPr>
+          <w:color w:val="000000"/>
+        </w:rPr>
+        <w:t xml:space="preserve">2) </w:t>
+      </w:r>
+      <w:proofErr w:type="gramStart"/>
+      <w:r>
+        <w:rPr>
+          <w:color w:val="000000"/>
+        </w:rPr>
+        <w:t>Pour[</w:t>
+      </w:r>
+      <w:proofErr w:type="gramEnd"/>
+      <w:r>
+        <w:rPr>
+          <w:color w:val="000000"/>
+        </w:rPr>
+        <w:t>0&lt;=i&lt;N et 0&lt;=j&lt;M], à chaque élément d'indice (i*N + j)  du tableau, on assigne la valeur de la cellule d'indice (</w:t>
+      </w:r>
+      <w:proofErr w:type="spellStart"/>
+      <w:r>
+        <w:rPr>
+          <w:color w:val="000000"/>
+        </w:rPr>
+        <w:t>i,j</w:t>
+      </w:r>
+      <w:proofErr w:type="spellEnd"/>
+      <w:r>
+        <w:rPr>
+          <w:color w:val="000000"/>
+        </w:rPr>
+        <w:t>) du fichier carte.csv</w:t>
+      </w:r>
+    </w:p>
+    <w:p>
+      <w:pPr>
+        <w:rPr>
+          <w:rFonts w:ascii="Calibri" w:hAnsi="Calibri"/>
+          <w:color w:val="000000"/>
+        </w:rPr>
+      </w:pPr>
+      <w:r>
+        <w:rPr>
+          <w:color w:val="000000"/>
+        </w:rPr>
+        <w:t>3) on renvoie le tableau d’entier ainsi généré</w:t>
+      </w:r>
+    </w:p>
+    <w:p>
+      <w:pPr>
+        <w:rPr>
+          <w:rFonts w:ascii="Calibri" w:hAnsi="Calibri"/>
+          <w:color w:val="000000"/>
+        </w:rPr>
+      </w:pPr>
+      <w:r>
+        <w:rPr>
+          <w:color w:val="000000"/>
+          <w:u w:val="single"/>
+        </w:rPr>
+        <w:t>Scénario Alternatif :</w:t>
+      </w:r>
+    </w:p>
+    <w:p>
+      <w:pPr>
+        <w:rPr>
+          <w:rFonts w:ascii="Calibri" w:hAnsi="Calibri"/>
+          <w:color w:val="000000"/>
+        </w:rPr>
+      </w:pPr>
+      <w:r>
+        <w:rPr>
+          <w:color w:val="000000"/>
+        </w:rPr>
+        <w:t xml:space="preserve">A1) Si le fichier est vide ou qu’il n’existe pas, alors on renvoie un tableau de taille N*M dont </w:t>
+      </w:r>
+      <w:proofErr w:type="spellStart"/>
+      <w:r>
+        <w:rPr>
+          <w:color w:val="000000"/>
+        </w:rPr>
+        <w:t>tout</w:t>
+      </w:r>
+      <w:proofErr w:type="spellEnd"/>
+      <w:r>
+        <w:rPr>
+          <w:color w:val="000000"/>
+        </w:rPr>
+        <w:t xml:space="preserve"> les éléments sont nuls.</w:t>
+      </w:r>
+    </w:p>
+    <w:p>
+      <w:pPr>
+        <w:rPr>
+          <w:rFonts w:ascii="Calibri" w:hAnsi="Calibri"/>
+          <w:color w:val="000000"/>
+        </w:rPr>
+      </w:pPr>
+      <w:r>
+        <w:rPr>
+          <w:color w:val="000000"/>
+        </w:rPr>
+        <w:t xml:space="preserve">A2) Si le fichier ne respecte pas le format demandé en précondition, alors on renvoie un tableau de taille N*M dont </w:t>
+      </w:r>
+      <w:proofErr w:type="spellStart"/>
+      <w:r>
+        <w:rPr>
+          <w:color w:val="000000"/>
+        </w:rPr>
+        <w:t>tout</w:t>
+      </w:r>
+      <w:proofErr w:type="spellEnd"/>
+      <w:r>
+        <w:rPr>
+          <w:color w:val="000000"/>
+        </w:rPr>
+        <w:t xml:space="preserve"> les éléments sont nuls. </w:t>
+      </w:r>
+    </w:p>
+    <w:p>
+      <w:pPr>
+        <w:rPr>
+          <w:color w:val="000000"/>
+          <w:u w:val="single"/>
+        </w:rPr>
+      </w:pPr>
+      <w:r>
+        <w:rPr>
+          <w:color w:val="000000"/>
+          <w:u w:val="single"/>
+        </w:rPr>
+        <w:t xml:space="preserve">Scénario </w:t>
+      </w:r>
+      <w:proofErr w:type="gramStart"/>
+      <w:r>
+        <w:rPr>
+          <w:color w:val="000000"/>
+          <w:u w:val="single"/>
+        </w:rPr>
+        <w:t>exceptionnel  :</w:t>
+      </w:r>
+      <w:proofErr w:type="gramEnd"/>
+      <w:r>
+        <w:rPr>
+          <w:color w:val="000000"/>
+          <w:u w:val="single"/>
+        </w:rPr>
+        <w:t xml:space="preserve"> aucun</w:t>
+      </w:r>
+    </w:p>
+    <w:p>
+      <w:pPr>
+        <w:rPr>
+          <w:rFonts w:ascii="Calibri" w:hAnsi="Calibri"/>
+          <w:color w:val="000000"/>
+        </w:rPr>
+      </w:pPr>
+    </w:p>
     <w:p>
       <w:pPr>
         <w:pStyle w:val="Paragraphedeliste"/>
@@ -1446,21 +1911,222 @@
       <w:proofErr w:type="gramEnd"/>
     </w:p>
     <w:p>
-      <w:pPr>
-        <w:pStyle w:val="Paragraphedeliste"/>
-        <w:rPr>
-          <w:b/>
-        </w:rPr>
-      </w:pPr>
-    </w:p>
-    <w:p>
-      <w:pPr>
-        <w:pStyle w:val="Paragraphedeliste"/>
-        <w:ind w:left="1440"/>
-        <w:rPr>
-          <w:b/>
-        </w:rPr>
-      </w:pPr>
+      <w:r>
+        <w:t xml:space="preserve">Cette méthode a pour but de détecter </w:t>
+      </w:r>
+      <w:r>
+        <w:t>s’il</w:t>
+      </w:r>
+      <w:r>
+        <w:t xml:space="preserve"> y a un contact entre 2 personnages.</w:t>
+      </w:r>
+    </w:p>
+    <w:p>
+      <w:r>
+        <w:t>Date de création : 02/11/19</w:t>
+      </w:r>
+    </w:p>
+    <w:p>
+      <w:r>
+        <w:t>Version : V0.2</w:t>
+      </w:r>
+    </w:p>
+    <w:p>
+      <w:r>
+        <w:t>Acteurs : Le système</w:t>
+      </w:r>
+    </w:p>
+    <w:p>
+      <w:r>
+        <w:t>Responsable : Pasdeloup Rémi</w:t>
+      </w:r>
+    </w:p>
+    <w:p>
+      <w:r>
+        <w:t xml:space="preserve">Pré condition : 2 personnages qui existent </w:t>
+      </w:r>
+    </w:p>
+    <w:p>
+      <w:r>
+        <w:t xml:space="preserve">Post condition : résultat de la méthode : </w:t>
+      </w:r>
+      <w:proofErr w:type="spellStart"/>
+      <w:r>
+        <w:t>boolean</w:t>
+      </w:r>
+      <w:proofErr w:type="spellEnd"/>
+    </w:p>
+    <w:p>
+      <w:r>
+        <w:t xml:space="preserve">Description par étape : </w:t>
+      </w:r>
+    </w:p>
+    <w:p>
+      <w:pPr>
+        <w:rPr>
+          <w:u w:val="single"/>
+        </w:rPr>
+      </w:pPr>
+      <w:r>
+        <w:rPr>
+          <w:u w:val="single"/>
+        </w:rPr>
+        <w:t>Scénario nominal :</w:t>
+      </w:r>
+    </w:p>
+    <w:p>
+      <w:r>
+        <w:t xml:space="preserve">1. La méthode va en premier lieu récupérer les coordonnées des 2 personnages </w:t>
+      </w:r>
+    </w:p>
+    <w:p>
+      <w:r>
+        <w:t>2. Elle calcule la distance D entre ces derniers.</w:t>
+      </w:r>
+    </w:p>
+    <w:p>
+      <w:r>
+        <w:t xml:space="preserve">3. Ensuite, la méthode va tester si la somme de </w:t>
+      </w:r>
+      <w:proofErr w:type="spellStart"/>
+      <w:r>
+        <w:t>seuilContact</w:t>
+      </w:r>
+      <w:proofErr w:type="spellEnd"/>
+      <w:r>
+        <w:t xml:space="preserve"> de chaque personnage (S1+S2) est inférieure ou non à D.</w:t>
+      </w:r>
+    </w:p>
+    <w:p>
+      <w:r>
+        <w:t xml:space="preserve">4. Si cette somme est inférieure à D, alors la méthode va retourner </w:t>
+      </w:r>
+      <w:proofErr w:type="spellStart"/>
+      <w:r>
+        <w:t>True</w:t>
+      </w:r>
+      <w:proofErr w:type="spellEnd"/>
+      <w:r>
+        <w:t>. Cela signifie qu’il y a bien contact entre les 2 personnages.</w:t>
+      </w:r>
+    </w:p>
+    <w:p>
+      <w:pPr>
+        <w:rPr>
+          <w:u w:val="single"/>
+          <w:lang w:val="en-GB"/>
+        </w:rPr>
+      </w:pPr>
+      <w:proofErr w:type="spellStart"/>
+      <w:r>
+        <w:rPr>
+          <w:u w:val="single"/>
+          <w:lang w:val="en-GB"/>
+        </w:rPr>
+        <w:t>Scénario</w:t>
+      </w:r>
+      <w:proofErr w:type="spellEnd"/>
+      <w:r>
+        <w:rPr>
+          <w:u w:val="single"/>
+          <w:lang w:val="en-GB"/>
+        </w:rPr>
+        <w:t xml:space="preserve"> </w:t>
+      </w:r>
+      <w:proofErr w:type="spellStart"/>
+      <w:proofErr w:type="gramStart"/>
+      <w:r>
+        <w:rPr>
+          <w:u w:val="single"/>
+          <w:lang w:val="en-GB"/>
+        </w:rPr>
+        <w:t>alternatif</w:t>
+      </w:r>
+      <w:proofErr w:type="spellEnd"/>
+      <w:r>
+        <w:rPr>
+          <w:u w:val="single"/>
+          <w:lang w:val="en-GB"/>
+        </w:rPr>
+        <w:t xml:space="preserve"> :</w:t>
+      </w:r>
+      <w:proofErr w:type="gramEnd"/>
+      <w:r>
+        <w:rPr>
+          <w:u w:val="single"/>
+          <w:lang w:val="en-GB"/>
+        </w:rPr>
+        <w:t xml:space="preserve"> </w:t>
+      </w:r>
+    </w:p>
+    <w:p>
+      <w:pPr>
+        <w:rPr>
+          <w:lang w:val="en-GB"/>
+        </w:rPr>
+      </w:pPr>
+      <w:r>
+        <w:rPr>
+          <w:lang w:val="en-GB"/>
+        </w:rPr>
+        <w:t xml:space="preserve">A1) Test (S1+S2&lt;D) </w:t>
+      </w:r>
+      <w:proofErr w:type="spellStart"/>
+      <w:r>
+        <w:rPr>
+          <w:lang w:val="en-GB"/>
+        </w:rPr>
+        <w:t>renvoie</w:t>
+      </w:r>
+      <w:proofErr w:type="spellEnd"/>
+      <w:r>
+        <w:rPr>
+          <w:lang w:val="en-GB"/>
+        </w:rPr>
+        <w:t xml:space="preserve"> False.</w:t>
+      </w:r>
+    </w:p>
+    <w:p>
+      <w:r>
+        <w:t xml:space="preserve">Si le test de l’étape 3. </w:t>
+      </w:r>
+      <w:proofErr w:type="gramStart"/>
+      <w:r>
+        <w:t>renvoie</w:t>
+      </w:r>
+      <w:proofErr w:type="gramEnd"/>
+      <w:r>
+        <w:t xml:space="preserve"> False, alors l’étape 4. </w:t>
+      </w:r>
+      <w:proofErr w:type="gramStart"/>
+      <w:r>
+        <w:t>devient</w:t>
+      </w:r>
+      <w:proofErr w:type="gramEnd"/>
+      <w:r>
+        <w:t xml:space="preserve"> : </w:t>
+      </w:r>
+    </w:p>
+    <w:p>
+      <w:r>
+        <w:t>4.</w:t>
+      </w:r>
+      <w:r>
+        <w:t>La méthode retourne False. Il n’y a pas contact entre les 2 personnages.</w:t>
+      </w:r>
+    </w:p>
+    <w:p>
+      <w:pPr>
+        <w:rPr>
+          <w:u w:val="single"/>
+        </w:rPr>
+      </w:pPr>
+      <w:r>
+        <w:rPr>
+          <w:u w:val="single"/>
+        </w:rPr>
+        <w:t>Scénario exceptionnel :  aucun</w:t>
+      </w:r>
     </w:p>
     <w:p>
       <w:pPr>
@@ -1469,7 +2135,6 @@
         <w:textAlignment w:val="baseline"/>
         <w:rPr>
           <w:b/>
-          <w:u w:val="single"/>
         </w:rPr>
       </w:pPr>
       <w:r>
@@ -1479,42 +2144,9 @@
           <w:b/>
           <w:sz w:val="22"/>
           <w:szCs w:val="22"/>
-          <w:u w:val="single"/>
-        </w:rPr>
-        <w:t>4</w:t>
-      </w:r>
-      <w:r>
-        <w:rPr>
-          <w:rStyle w:val="normaltextrun"/>
-          <w:rFonts w:ascii="Calibri" w:hAnsi="Calibri" w:cs="Calibri"/>
-          <w:b/>
-          <w:sz w:val="22"/>
-          <w:szCs w:val="22"/>
-          <w:u w:val="single"/>
-        </w:rPr>
-        <w:t xml:space="preserve">) </w:t>
-      </w:r>
-      <w:r>
-        <w:rPr>
-          <w:rStyle w:val="normaltextrun"/>
-          <w:rFonts w:ascii="Calibri" w:hAnsi="Calibri" w:cs="Calibri"/>
-          <w:b/>
-          <w:sz w:val="22"/>
-          <w:szCs w:val="22"/>
-          <w:u w:val="single"/>
-        </w:rPr>
-        <w:t>a</w:t>
-      </w:r>
-      <w:r>
-        <w:rPr>
-          <w:rStyle w:val="normaltextrun"/>
-          <w:rFonts w:ascii="Calibri" w:hAnsi="Calibri" w:cs="Calibri"/>
-          <w:b/>
-          <w:sz w:val="22"/>
-          <w:szCs w:val="22"/>
-          <w:u w:val="single"/>
-        </w:rPr>
-        <w:t>ttaquer</w:t>
+        </w:rPr>
+        <w:lastRenderedPageBreak/>
+        <w:t>4) attaquer</w:t>
       </w:r>
       <w:r>
         <w:rPr>
@@ -1523,7 +2155,6 @@
           <w:b/>
           <w:sz w:val="22"/>
           <w:szCs w:val="22"/>
-          <w:u w:val="single"/>
         </w:rPr>
         <w:t> </w:t>
       </w:r>
@@ -1588,7 +2219,6 @@
           <w:sz w:val="22"/>
           <w:szCs w:val="22"/>
         </w:rPr>
-        <w:lastRenderedPageBreak/>
         <w:t>Version : V.0.2 </w:t>
       </w:r>
       <w:r>
@@ -2557,19 +3187,12 @@
           <w:u w:val="single"/>
         </w:rPr>
       </w:pPr>
-    </w:p>
-    <w:p>
-      <w:pPr>
-        <w:rPr>
-          <w:b/>
-          <w:u w:val="single"/>
-        </w:rPr>
-      </w:pPr>
-      <w:r>
-        <w:rPr>
-          <w:b/>
-          <w:u w:val="single"/>
-        </w:rPr>
+      <w:r>
+        <w:rPr>
+          <w:b/>
+          <w:u w:val="single"/>
+        </w:rPr>
+        <w:lastRenderedPageBreak/>
         <w:t>Diagramme de séquence :</w:t>
       </w:r>
     </w:p>
@@ -2626,8 +3249,6 @@
                                 <w:sz w:val="20"/>
                               </w:rPr>
                             </w:pPr>
-                            <w:proofErr w:type="spellStart"/>
-                            <w:proofErr w:type="gramStart"/>
                             <w:r>
                               <w:rPr>
                                 <w:sz w:val="20"/>
@@ -2638,21 +3259,7 @@
                               <w:rPr>
                                 <w:sz w:val="20"/>
                               </w:rPr>
-                              <w:t>PV</w:t>
-                            </w:r>
-                            <w:proofErr w:type="spellEnd"/>
-                            <w:r>
-                              <w:rPr>
-                                <w:sz w:val="20"/>
-                              </w:rPr>
-                              <w:t>(</w:t>
-                            </w:r>
-                            <w:proofErr w:type="gramEnd"/>
-                            <w:r>
-                              <w:rPr>
-                                <w:sz w:val="20"/>
-                              </w:rPr>
-                              <w:t>)</w:t>
+                              <w:t>PV()</w:t>
                             </w:r>
                           </w:p>
                         </w:txbxContent>
@@ -2690,8 +3297,6 @@
                           <w:sz w:val="20"/>
                         </w:rPr>
                       </w:pPr>
-                      <w:proofErr w:type="spellStart"/>
-                      <w:proofErr w:type="gramStart"/>
                       <w:r>
                         <w:rPr>
                           <w:sz w:val="20"/>
@@ -2702,21 +3307,7 @@
                         <w:rPr>
                           <w:sz w:val="20"/>
                         </w:rPr>
-                        <w:t>PV</w:t>
-                      </w:r>
-                      <w:proofErr w:type="spellEnd"/>
-                      <w:r>
-                        <w:rPr>
-                          <w:sz w:val="20"/>
-                        </w:rPr>
-                        <w:t>(</w:t>
-                      </w:r>
-                      <w:proofErr w:type="gramEnd"/>
-                      <w:r>
-                        <w:rPr>
-                          <w:sz w:val="20"/>
-                        </w:rPr>
-                        <w:t>)</w:t>
+                        <w:t>PV()</w:t>
                       </w:r>
                     </w:p>
                   </w:txbxContent>
@@ -3102,29 +3693,8 @@
           <w:lang w:eastAsia="fr-FR"/>
         </w:rPr>
       </w:pPr>
-      <w:r>
-        <w:rPr>
-          <w:rFonts w:ascii="Arial" w:eastAsia="Times New Roman" w:hAnsi="Arial" w:cs="Arial"/>
-          <w:color w:val="000000"/>
-          <w:lang w:eastAsia="fr-FR"/>
-        </w:rPr>
-        <w:t>Installer une librairie graphique</w:t>
-      </w:r>
-    </w:p>
-    <w:p>
-      <w:pPr>
-        <w:numPr>
-          <w:ilvl w:val="0"/>
-          <w:numId w:val="7"/>
-        </w:numPr>
-        <w:spacing w:after="0" w:line="240" w:lineRule="auto"/>
-        <w:textAlignment w:val="baseline"/>
-        <w:rPr>
-          <w:rFonts w:ascii="Arial" w:eastAsia="Times New Roman" w:hAnsi="Arial" w:cs="Arial"/>
-          <w:color w:val="000000"/>
-          <w:lang w:eastAsia="fr-FR"/>
-        </w:rPr>
-      </w:pPr>
+      <w:bookmarkStart w:id="0" w:name="_GoBack"/>
+      <w:bookmarkEnd w:id="0"/>
       <w:r>
         <w:rPr>
           <w:rFonts w:ascii="Arial" w:eastAsia="Times New Roman" w:hAnsi="Arial" w:cs="Arial"/>
@@ -4167,6 +4737,148 @@
       </w:rPr>
     </w:lvl>
   </w:abstractNum>
+  <w:abstractNum w:abstractNumId="7" w15:restartNumberingAfterBreak="0">
+    <w:nsid w:val="6CED1A59"/>
+    <w:multiLevelType w:val="multilevel"/>
+    <w:tmpl w:val="041607C0"/>
+    <w:lvl w:ilvl="0">
+      <w:start w:val="1"/>
+      <w:numFmt w:val="bullet"/>
+      <w:lvlText w:val=""/>
+      <w:lvlJc w:val="left"/>
+      <w:pPr>
+        <w:tabs>
+          <w:tab w:val="num" w:pos="720"/>
+        </w:tabs>
+        <w:ind w:left="720" w:hanging="360"/>
+      </w:pPr>
+      <w:rPr>
+        <w:rFonts w:ascii="Symbol" w:hAnsi="Symbol" w:cs="Symbol" w:hint="default"/>
+        <w:sz w:val="20"/>
+      </w:rPr>
+    </w:lvl>
+    <w:lvl w:ilvl="1">
+      <w:start w:val="1"/>
+      <w:numFmt w:val="decimal"/>
+      <w:lvlText w:val="%2)"/>
+      <w:lvlJc w:val="left"/>
+      <w:pPr>
+        <w:ind w:left="1440" w:hanging="360"/>
+      </w:pPr>
+    </w:lvl>
+    <w:lvl w:ilvl="2">
+      <w:start w:val="1"/>
+      <w:numFmt w:val="bullet"/>
+      <w:lvlText w:val=""/>
+      <w:lvlJc w:val="left"/>
+      <w:pPr>
+        <w:tabs>
+          <w:tab w:val="num" w:pos="2160"/>
+        </w:tabs>
+        <w:ind w:left="2160" w:hanging="360"/>
+      </w:pPr>
+      <w:rPr>
+        <w:rFonts w:ascii="Wingdings" w:hAnsi="Wingdings" w:cs="Wingdings" w:hint="default"/>
+        <w:sz w:val="20"/>
+      </w:rPr>
+    </w:lvl>
+    <w:lvl w:ilvl="3">
+      <w:start w:val="1"/>
+      <w:numFmt w:val="bullet"/>
+      <w:lvlText w:val=""/>
+      <w:lvlJc w:val="left"/>
+      <w:pPr>
+        <w:tabs>
+          <w:tab w:val="num" w:pos="2880"/>
+        </w:tabs>
+        <w:ind w:left="2880" w:hanging="360"/>
+      </w:pPr>
+      <w:rPr>
+        <w:rFonts w:ascii="Wingdings" w:hAnsi="Wingdings" w:cs="Wingdings" w:hint="default"/>
+        <w:sz w:val="20"/>
+      </w:rPr>
+    </w:lvl>
+    <w:lvl w:ilvl="4">
+      <w:start w:val="1"/>
+      <w:numFmt w:val="bullet"/>
+      <w:lvlText w:val=""/>
+      <w:lvlJc w:val="left"/>
+      <w:pPr>
+        <w:tabs>
+          <w:tab w:val="num" w:pos="3600"/>
+        </w:tabs>
+        <w:ind w:left="3600" w:hanging="360"/>
+      </w:pPr>
+      <w:rPr>
+        <w:rFonts w:ascii="Wingdings" w:hAnsi="Wingdings" w:cs="Wingdings" w:hint="default"/>
+        <w:sz w:val="20"/>
+      </w:rPr>
+    </w:lvl>
+    <w:lvl w:ilvl="5">
+      <w:start w:val="1"/>
+      <w:numFmt w:val="bullet"/>
+      <w:lvlText w:val=""/>
+      <w:lvlJc w:val="left"/>
+      <w:pPr>
+        <w:tabs>
+          <w:tab w:val="num" w:pos="4320"/>
+        </w:tabs>
+        <w:ind w:left="4320" w:hanging="360"/>
+      </w:pPr>
+      <w:rPr>
+        <w:rFonts w:ascii="Wingdings" w:hAnsi="Wingdings" w:cs="Wingdings" w:hint="default"/>
+        <w:sz w:val="20"/>
+      </w:rPr>
+    </w:lvl>
+    <w:lvl w:ilvl="6">
+      <w:start w:val="1"/>
+      <w:numFmt w:val="bullet"/>
+      <w:lvlText w:val=""/>
+      <w:lvlJc w:val="left"/>
+      <w:pPr>
+        <w:tabs>
+          <w:tab w:val="num" w:pos="5040"/>
+        </w:tabs>
+        <w:ind w:left="5040" w:hanging="360"/>
+      </w:pPr>
+      <w:rPr>
+        <w:rFonts w:ascii="Wingdings" w:hAnsi="Wingdings" w:cs="Wingdings" w:hint="default"/>
+        <w:sz w:val="20"/>
+      </w:rPr>
+    </w:lvl>
+    <w:lvl w:ilvl="7">
+      <w:start w:val="1"/>
+      <w:numFmt w:val="bullet"/>
+      <w:lvlText w:val=""/>
+      <w:lvlJc w:val="left"/>
+      <w:pPr>
+        <w:tabs>
+          <w:tab w:val="num" w:pos="5760"/>
+        </w:tabs>
+        <w:ind w:left="5760" w:hanging="360"/>
+      </w:pPr>
+      <w:rPr>
+        <w:rFonts w:ascii="Wingdings" w:hAnsi="Wingdings" w:cs="Wingdings" w:hint="default"/>
+        <w:sz w:val="20"/>
+      </w:rPr>
+    </w:lvl>
+    <w:lvl w:ilvl="8">
+      <w:start w:val="1"/>
+      <w:numFmt w:val="bullet"/>
+      <w:lvlText w:val=""/>
+      <w:lvlJc w:val="left"/>
+      <w:pPr>
+        <w:tabs>
+          <w:tab w:val="num" w:pos="6480"/>
+        </w:tabs>
+        <w:ind w:left="6480" w:hanging="360"/>
+      </w:pPr>
+      <w:rPr>
+        <w:rFonts w:ascii="Wingdings" w:hAnsi="Wingdings" w:cs="Wingdings" w:hint="default"/>
+        <w:sz w:val="20"/>
+      </w:rPr>
+    </w:lvl>
+  </w:abstractNum>
   <w:num w:numId="1">
     <w:abstractNumId w:val="3"/>
   </w:num>
@@ -4187,6 +4899,9 @@
   </w:num>
   <w:num w:numId="7">
     <w:abstractNumId w:val="6"/>
+  </w:num>
+  <w:num w:numId="8">
+    <w:abstractNumId w:val="7"/>
   </w:num>
 </w:numbering>
 </file>

</xml_diff>

<commit_message>
Mise à jour des fonctionnalitées par Sprint
</commit_message>
<xml_diff>
--- a/DocumentdeConception.docx
+++ b/DocumentdeConception.docx
@@ -737,7 +737,6 @@
           <w:b/>
           <w:noProof/>
         </w:rPr>
-        <w:lastRenderedPageBreak/>
         <w:drawing>
           <wp:anchor distT="0" distB="0" distL="114300" distR="114300" simplePos="0" relativeHeight="251659264" behindDoc="0" locked="0" layoutInCell="1" allowOverlap="1" wp14:anchorId="719AAD96" wp14:editId="69857CE4">
             <wp:simplePos x="0" y="0"/>
@@ -971,7 +970,6 @@
           <w:sz w:val="28"/>
           <w:u w:val="single"/>
         </w:rPr>
-        <w:lastRenderedPageBreak/>
         <w:t>Scénarios :</w:t>
       </w:r>
     </w:p>
@@ -1115,17 +1113,12 @@
         <w:t xml:space="preserve">On appelle </w:t>
       </w:r>
       <w:proofErr w:type="spellStart"/>
-      <w:proofErr w:type="gramStart"/>
       <w:r>
         <w:t>contactCarte</w:t>
       </w:r>
       <w:proofErr w:type="spellEnd"/>
       <w:r>
-        <w:t>(</w:t>
-      </w:r>
-      <w:proofErr w:type="gramEnd"/>
-      <w:r>
-        <w:t>) pour le Personnage</w:t>
+        <w:t>() pour le Personnage</w:t>
       </w:r>
     </w:p>
     <w:p>
@@ -1197,15 +1190,7 @@
         <w:t>On définit</w:t>
       </w:r>
       <w:r>
-        <w:t xml:space="preserve"> les nouveaux coordonnées du Personnage (</w:t>
-      </w:r>
-      <w:proofErr w:type="gramStart"/>
-      <w:r>
-        <w:t>X,Y</w:t>
-      </w:r>
-      <w:proofErr w:type="gramEnd"/>
-      <w:r>
-        <w:t>)</w:t>
+        <w:t xml:space="preserve"> les nouveaux coordonnées du Personnage (X,Y)</w:t>
       </w:r>
       <w:r>
         <w:t> = (X+V*DX, Y+V*DY)</w:t>
@@ -1282,17 +1267,12 @@
         <w:t xml:space="preserve">A1) </w:t>
       </w:r>
       <w:proofErr w:type="spellStart"/>
-      <w:proofErr w:type="gramStart"/>
       <w:r>
         <w:t>contactCarte</w:t>
       </w:r>
       <w:proofErr w:type="spellEnd"/>
       <w:r>
-        <w:t>(</w:t>
-      </w:r>
-      <w:proofErr w:type="gramEnd"/>
-      <w:r>
-        <w:t xml:space="preserve">) renvoie </w:t>
+        <w:t xml:space="preserve">() renvoie </w:t>
       </w:r>
       <w:proofErr w:type="spellStart"/>
       <w:r>
@@ -1450,19 +1430,33 @@
           <w:color w:val="000000"/>
         </w:rPr>
       </w:pPr>
+      <w:r>
+        <w:rPr>
+          <w:color w:val="000000"/>
+        </w:rPr>
+        <w:t>version: v0.2</w:t>
+      </w:r>
+    </w:p>
+    <w:p>
+      <w:pPr>
+        <w:rPr>
+          <w:rFonts w:ascii="Calibri" w:hAnsi="Calibri"/>
+          <w:color w:val="000000"/>
+        </w:rPr>
+      </w:pPr>
       <w:proofErr w:type="gramStart"/>
       <w:r>
         <w:rPr>
           <w:color w:val="000000"/>
         </w:rPr>
-        <w:t>version:</w:t>
+        <w:t>acteur:</w:t>
       </w:r>
       <w:proofErr w:type="gramEnd"/>
       <w:r>
         <w:rPr>
           <w:color w:val="000000"/>
         </w:rPr>
-        <w:t xml:space="preserve"> v0.2</w:t>
+        <w:t xml:space="preserve"> système</w:t>
       </w:r>
     </w:p>
     <w:p>
@@ -1477,15 +1471,23 @@
         <w:rPr>
           <w:color w:val="000000"/>
         </w:rPr>
-        <w:t>acteur:</w:t>
+        <w:t>responsable:</w:t>
       </w:r>
       <w:proofErr w:type="gramEnd"/>
       <w:r>
         <w:rPr>
           <w:color w:val="000000"/>
         </w:rPr>
-        <w:t xml:space="preserve"> système</w:t>
-      </w:r>
+        <w:t xml:space="preserve"> Quentin </w:t>
+      </w:r>
+      <w:proofErr w:type="spellStart"/>
+      <w:r>
+        <w:rPr>
+          <w:color w:val="000000"/>
+        </w:rPr>
+        <w:t>Huan</w:t>
+      </w:r>
+      <w:proofErr w:type="spellEnd"/>
     </w:p>
     <w:p>
       <w:pPr>
@@ -1494,42 +1496,132 @@
           <w:color w:val="000000"/>
         </w:rPr>
       </w:pPr>
+    </w:p>
+    <w:p>
+      <w:pPr>
+        <w:rPr>
+          <w:rFonts w:ascii="Calibri" w:hAnsi="Calibri"/>
+          <w:color w:val="000000"/>
+          <w:u w:val="single"/>
+        </w:rPr>
+      </w:pPr>
       <w:proofErr w:type="gramStart"/>
       <w:r>
         <w:rPr>
           <w:color w:val="000000"/>
-        </w:rPr>
-        <w:t>responsable:</w:t>
+          <w:u w:val="single"/>
+        </w:rPr>
+        <w:t>pré</w:t>
       </w:r>
       <w:proofErr w:type="gramEnd"/>
       <w:r>
         <w:rPr>
           <w:color w:val="000000"/>
-        </w:rPr>
-        <w:t xml:space="preserve"> Quentin </w:t>
+          <w:u w:val="single"/>
+        </w:rPr>
+        <w:t xml:space="preserve"> condition:</w:t>
+      </w:r>
+    </w:p>
+    <w:p>
+      <w:pPr>
+        <w:rPr>
+          <w:rFonts w:ascii="Calibri" w:hAnsi="Calibri"/>
+          <w:color w:val="000000"/>
+        </w:rPr>
+      </w:pPr>
+      <w:r>
+        <w:rPr>
+          <w:color w:val="000000"/>
+        </w:rPr>
+        <w:t>Le fichier .csv nommé "carte.csv" est placé à la racine du projet. Il s'agit d'un fichier tableur, de N cellules de large et M cellules de haut. Chaque cellule contient un entier positif.</w:t>
+      </w:r>
+    </w:p>
+    <w:p>
+      <w:pPr>
+        <w:rPr>
+          <w:rFonts w:ascii="Calibri" w:hAnsi="Calibri"/>
+          <w:color w:val="000000"/>
+        </w:rPr>
+      </w:pPr>
+      <w:r>
+        <w:rPr>
+          <w:color w:val="000000"/>
+        </w:rPr>
+        <w:t>Le tableau nommé "</w:t>
       </w:r>
       <w:proofErr w:type="spellStart"/>
       <w:r>
         <w:rPr>
           <w:color w:val="000000"/>
         </w:rPr>
-        <w:t>Huan</w:t>
+        <w:t>donnees</w:t>
       </w:r>
       <w:proofErr w:type="spellEnd"/>
+      <w:r>
+        <w:rPr>
+          <w:color w:val="000000"/>
+        </w:rPr>
+        <w:t>", membre de la classe Carte, est initialisé: il s'agit d'un tableau de N*M entiers tous nul.</w:t>
+      </w:r>
     </w:p>
     <w:p>
       <w:pPr>
         <w:rPr>
           <w:rFonts w:ascii="Calibri" w:hAnsi="Calibri"/>
           <w:color w:val="000000"/>
-        </w:rPr>
-      </w:pPr>
+          <w:u w:val="single"/>
+        </w:rPr>
+      </w:pPr>
+      <w:proofErr w:type="gramStart"/>
+      <w:r>
+        <w:rPr>
+          <w:color w:val="000000"/>
+          <w:u w:val="single"/>
+        </w:rPr>
+        <w:t>post</w:t>
+      </w:r>
+      <w:proofErr w:type="gramEnd"/>
+      <w:r>
+        <w:rPr>
+          <w:color w:val="000000"/>
+          <w:u w:val="single"/>
+        </w:rPr>
+        <w:t xml:space="preserve"> condition:</w:t>
+      </w:r>
     </w:p>
     <w:p>
       <w:pPr>
         <w:rPr>
           <w:rFonts w:ascii="Calibri" w:hAnsi="Calibri"/>
           <w:color w:val="000000"/>
+        </w:rPr>
+      </w:pPr>
+      <w:r>
+        <w:rPr>
+          <w:color w:val="000000"/>
+        </w:rPr>
+        <w:t>Le tableau nommé "</w:t>
+      </w:r>
+      <w:proofErr w:type="spellStart"/>
+      <w:r>
+        <w:rPr>
+          <w:color w:val="000000"/>
+        </w:rPr>
+        <w:t>donnees</w:t>
+      </w:r>
+      <w:proofErr w:type="spellEnd"/>
+      <w:r>
+        <w:rPr>
+          <w:color w:val="000000"/>
+        </w:rPr>
+        <w:t>", est remplis grâce au fichier carte.csv:</w:t>
+      </w:r>
+    </w:p>
+    <w:p>
+      <w:pPr>
+        <w:rPr>
+          <w:rFonts w:ascii="Calibri" w:hAnsi="Calibri"/>
+          <w:color w:val="000000"/>
           <w:u w:val="single"/>
         </w:rPr>
       </w:pPr>
@@ -1539,7 +1631,7 @@
           <w:color w:val="000000"/>
           <w:u w:val="single"/>
         </w:rPr>
-        <w:t>pré</w:t>
+        <w:t>description</w:t>
       </w:r>
       <w:proofErr w:type="gramEnd"/>
       <w:r>
@@ -1547,7 +1639,7 @@
           <w:color w:val="000000"/>
           <w:u w:val="single"/>
         </w:rPr>
-        <w:t xml:space="preserve"> condition:</w:t>
+        <w:t xml:space="preserve"> par étape:</w:t>
       </w:r>
     </w:p>
     <w:p>
@@ -1560,8 +1652,9 @@
       <w:r>
         <w:rPr>
           <w:color w:val="000000"/>
-        </w:rPr>
-        <w:t>Le fichier .csv nommé "carte.csv" est placé à la racine du projet. Il s'agit d'un fichier tableur, de N cellules de large et M cellules de haut. Chaque cellule contient un entier positif.</w:t>
+          <w:u w:val="single"/>
+        </w:rPr>
+        <w:t>Scénario nominal :</w:t>
       </w:r>
     </w:p>
     <w:p>
@@ -1575,35 +1668,7 @@
         <w:rPr>
           <w:color w:val="000000"/>
         </w:rPr>
-        <w:t>Le tableau nommé "</w:t>
-      </w:r>
-      <w:proofErr w:type="spellStart"/>
-      <w:r>
-        <w:rPr>
-          <w:color w:val="000000"/>
-        </w:rPr>
-        <w:t>donnees</w:t>
-      </w:r>
-      <w:proofErr w:type="spellEnd"/>
-      <w:r>
-        <w:rPr>
-          <w:color w:val="000000"/>
-        </w:rPr>
-        <w:t xml:space="preserve">", membre de la classe Carte, est </w:t>
-      </w:r>
-      <w:proofErr w:type="gramStart"/>
-      <w:r>
-        <w:rPr>
-          <w:color w:val="000000"/>
-        </w:rPr>
-        <w:t>initialisé:</w:t>
-      </w:r>
-      <w:proofErr w:type="gramEnd"/>
-      <w:r>
-        <w:rPr>
-          <w:color w:val="000000"/>
-        </w:rPr>
-        <w:t xml:space="preserve"> il s'agit d'un tableau de N*M entiers tous nul.</w:t>
+        <w:t>1) on charge le fichier carte.csv</w:t>
       </w:r>
     </w:p>
     <w:p>
@@ -1611,143 +1676,13 @@
         <w:rPr>
           <w:rFonts w:ascii="Calibri" w:hAnsi="Calibri"/>
           <w:color w:val="000000"/>
-          <w:u w:val="single"/>
-        </w:rPr>
-      </w:pPr>
-      <w:proofErr w:type="gramStart"/>
-      <w:r>
-        <w:rPr>
-          <w:color w:val="000000"/>
-          <w:u w:val="single"/>
-        </w:rPr>
-        <w:lastRenderedPageBreak/>
-        <w:t>post</w:t>
-      </w:r>
-      <w:proofErr w:type="gramEnd"/>
-      <w:r>
-        <w:rPr>
-          <w:color w:val="000000"/>
-          <w:u w:val="single"/>
-        </w:rPr>
-        <w:t xml:space="preserve"> condition:</w:t>
-      </w:r>
-    </w:p>
-    <w:p>
-      <w:pPr>
-        <w:rPr>
-          <w:rFonts w:ascii="Calibri" w:hAnsi="Calibri"/>
-          <w:color w:val="000000"/>
-        </w:rPr>
-      </w:pPr>
-      <w:r>
-        <w:rPr>
-          <w:color w:val="000000"/>
-        </w:rPr>
-        <w:t>Le tableau nommé "</w:t>
-      </w:r>
-      <w:proofErr w:type="spellStart"/>
-      <w:r>
-        <w:rPr>
-          <w:color w:val="000000"/>
-        </w:rPr>
-        <w:t>donnees</w:t>
-      </w:r>
-      <w:proofErr w:type="spellEnd"/>
-      <w:r>
-        <w:rPr>
-          <w:color w:val="000000"/>
-        </w:rPr>
-        <w:t xml:space="preserve">", est remplis grâce au fichier </w:t>
-      </w:r>
-      <w:proofErr w:type="gramStart"/>
-      <w:r>
-        <w:rPr>
-          <w:color w:val="000000"/>
-        </w:rPr>
-        <w:t>carte.csv:</w:t>
-      </w:r>
-      <w:proofErr w:type="gramEnd"/>
-    </w:p>
-    <w:p>
-      <w:pPr>
-        <w:rPr>
-          <w:rFonts w:ascii="Calibri" w:hAnsi="Calibri"/>
-          <w:color w:val="000000"/>
-          <w:u w:val="single"/>
-        </w:rPr>
-      </w:pPr>
-      <w:proofErr w:type="gramStart"/>
-      <w:r>
-        <w:rPr>
-          <w:color w:val="000000"/>
-          <w:u w:val="single"/>
-        </w:rPr>
-        <w:t>description</w:t>
-      </w:r>
-      <w:proofErr w:type="gramEnd"/>
-      <w:r>
-        <w:rPr>
-          <w:color w:val="000000"/>
-          <w:u w:val="single"/>
-        </w:rPr>
-        <w:t xml:space="preserve"> par étape:</w:t>
-      </w:r>
-    </w:p>
-    <w:p>
-      <w:pPr>
-        <w:rPr>
-          <w:rFonts w:ascii="Calibri" w:hAnsi="Calibri"/>
-          <w:color w:val="000000"/>
-        </w:rPr>
-      </w:pPr>
-      <w:r>
-        <w:rPr>
-          <w:color w:val="000000"/>
-          <w:u w:val="single"/>
-        </w:rPr>
-        <w:t>Scénario nominal :</w:t>
-      </w:r>
-    </w:p>
-    <w:p>
-      <w:pPr>
-        <w:rPr>
-          <w:rFonts w:ascii="Calibri" w:hAnsi="Calibri"/>
-          <w:color w:val="000000"/>
-        </w:rPr>
-      </w:pPr>
-      <w:r>
-        <w:rPr>
-          <w:color w:val="000000"/>
-        </w:rPr>
-        <w:t>1) on charge le fichier carte.csv</w:t>
-      </w:r>
-    </w:p>
-    <w:p>
-      <w:pPr>
-        <w:rPr>
-          <w:rFonts w:ascii="Calibri" w:hAnsi="Calibri"/>
-          <w:color w:val="000000"/>
-        </w:rPr>
-      </w:pPr>
-      <w:r>
-        <w:rPr>
-          <w:color w:val="000000"/>
-        </w:rPr>
-        <w:t xml:space="preserve">2) </w:t>
-      </w:r>
-      <w:proofErr w:type="gramStart"/>
-      <w:r>
-        <w:rPr>
-          <w:color w:val="000000"/>
-        </w:rPr>
-        <w:t>Pour[</w:t>
-      </w:r>
-      <w:proofErr w:type="gramEnd"/>
-      <w:r>
-        <w:rPr>
-          <w:color w:val="000000"/>
-        </w:rPr>
-        <w:t>0&lt;=i&lt;N et 0&lt;=j&lt;M], à chaque élément d'indice (i*N + j)  du tableau, on assigne la valeur de la cellule d'indice (</w:t>
+        </w:rPr>
+      </w:pPr>
+      <w:r>
+        <w:rPr>
+          <w:color w:val="000000"/>
+        </w:rPr>
+        <w:t>2) Pour[0&lt;=i&lt;N et 0&lt;=j&lt;M], à chaque élément d'indice (i*N + j)  du tableau, on assigne la valeur de la cellule d'indice (</w:t>
       </w:r>
       <w:proofErr w:type="spellStart"/>
       <w:r>
@@ -1912,13 +1847,7 @@
     </w:p>
     <w:p>
       <w:r>
-        <w:t xml:space="preserve">Cette méthode a pour but de détecter </w:t>
-      </w:r>
-      <w:r>
-        <w:t>s’il</w:t>
-      </w:r>
-      <w:r>
-        <w:t xml:space="preserve"> y a un contact entre 2 personnages.</w:t>
+        <w:t>Cette méthode a pour but de détecter s’il y a un contact entre 2 personnages.</w:t>
       </w:r>
     </w:p>
     <w:p>
@@ -2034,85 +1963,73 @@
         <w:t xml:space="preserve"> </w:t>
       </w:r>
       <w:proofErr w:type="spellStart"/>
+      <w:r>
+        <w:rPr>
+          <w:u w:val="single"/>
+          <w:lang w:val="en-GB"/>
+        </w:rPr>
+        <w:t>alternatif</w:t>
+      </w:r>
+      <w:proofErr w:type="spellEnd"/>
+      <w:r>
+        <w:rPr>
+          <w:u w:val="single"/>
+          <w:lang w:val="en-GB"/>
+        </w:rPr>
+        <w:t xml:space="preserve"> : </w:t>
+      </w:r>
+    </w:p>
+    <w:p>
+      <w:pPr>
+        <w:rPr>
+          <w:lang w:val="en-GB"/>
+        </w:rPr>
+      </w:pPr>
+      <w:r>
+        <w:rPr>
+          <w:lang w:val="en-GB"/>
+        </w:rPr>
+        <w:t xml:space="preserve">A1) Test (S1+S2&lt;D) </w:t>
+      </w:r>
+      <w:proofErr w:type="spellStart"/>
+      <w:r>
+        <w:rPr>
+          <w:lang w:val="en-GB"/>
+        </w:rPr>
+        <w:t>renvoie</w:t>
+      </w:r>
+      <w:proofErr w:type="spellEnd"/>
+      <w:r>
+        <w:rPr>
+          <w:lang w:val="en-GB"/>
+        </w:rPr>
+        <w:t xml:space="preserve"> False.</w:t>
+      </w:r>
+    </w:p>
+    <w:p>
+      <w:r>
+        <w:t xml:space="preserve">Si le test de l’étape 3. </w:t>
+      </w:r>
       <w:proofErr w:type="gramStart"/>
       <w:r>
-        <w:rPr>
-          <w:u w:val="single"/>
-          <w:lang w:val="en-GB"/>
-        </w:rPr>
-        <w:t>alternatif</w:t>
-      </w:r>
-      <w:proofErr w:type="spellEnd"/>
-      <w:r>
-        <w:rPr>
-          <w:u w:val="single"/>
-          <w:lang w:val="en-GB"/>
-        </w:rPr>
-        <w:t xml:space="preserve"> :</w:t>
+        <w:t>renvoie</w:t>
       </w:r>
       <w:proofErr w:type="gramEnd"/>
       <w:r>
-        <w:rPr>
-          <w:u w:val="single"/>
-          <w:lang w:val="en-GB"/>
-        </w:rPr>
-        <w:t xml:space="preserve"> </w:t>
-      </w:r>
-    </w:p>
-    <w:p>
-      <w:pPr>
-        <w:rPr>
-          <w:lang w:val="en-GB"/>
-        </w:rPr>
-      </w:pPr>
-      <w:r>
-        <w:rPr>
-          <w:lang w:val="en-GB"/>
-        </w:rPr>
-        <w:t xml:space="preserve">A1) Test (S1+S2&lt;D) </w:t>
-      </w:r>
-      <w:proofErr w:type="spellStart"/>
-      <w:r>
-        <w:rPr>
-          <w:lang w:val="en-GB"/>
-        </w:rPr>
-        <w:t>renvoie</w:t>
-      </w:r>
-      <w:proofErr w:type="spellEnd"/>
-      <w:r>
-        <w:rPr>
-          <w:lang w:val="en-GB"/>
-        </w:rPr>
-        <w:t xml:space="preserve"> False.</w:t>
-      </w:r>
-    </w:p>
-    <w:p>
-      <w:r>
-        <w:t xml:space="preserve">Si le test de l’étape 3. </w:t>
+        <w:t xml:space="preserve"> False, alors l’étape 4. </w:t>
       </w:r>
       <w:proofErr w:type="gramStart"/>
       <w:r>
-        <w:t>renvoie</w:t>
+        <w:t>devient</w:t>
       </w:r>
       <w:proofErr w:type="gramEnd"/>
       <w:r>
-        <w:t xml:space="preserve"> False, alors l’étape 4. </w:t>
-      </w:r>
-      <w:proofErr w:type="gramStart"/>
-      <w:r>
-        <w:t>devient</w:t>
-      </w:r>
-      <w:proofErr w:type="gramEnd"/>
-      <w:r>
         <w:t xml:space="preserve"> : </w:t>
       </w:r>
     </w:p>
     <w:p>
       <w:r>
-        <w:t>4.</w:t>
-      </w:r>
-      <w:r>
-        <w:t>La méthode retourne False. Il n’y a pas contact entre les 2 personnages.</w:t>
+        <w:t>4.La méthode retourne False. Il n’y a pas contact entre les 2 personnages.</w:t>
       </w:r>
     </w:p>
     <w:p>
@@ -2145,7 +2062,6 @@
           <w:sz w:val="22"/>
           <w:szCs w:val="22"/>
         </w:rPr>
-        <w:lastRenderedPageBreak/>
         <w:t>4) attaquer</w:t>
       </w:r>
       <w:r>
@@ -2948,7 +2864,6 @@
           <w:b/>
           <w:noProof/>
         </w:rPr>
-        <w:lastRenderedPageBreak/>
         <w:drawing>
           <wp:anchor distT="0" distB="0" distL="114300" distR="114300" simplePos="0" relativeHeight="251660288" behindDoc="0" locked="0" layoutInCell="1" allowOverlap="1" wp14:anchorId="5339A400" wp14:editId="0AE91724">
             <wp:simplePos x="0" y="0"/>
@@ -3192,7 +3107,6 @@
           <w:b/>
           <w:u w:val="single"/>
         </w:rPr>
-        <w:lastRenderedPageBreak/>
         <w:t>Diagramme de séquence :</w:t>
       </w:r>
     </w:p>
@@ -3380,7 +3294,7 @@
           </mc:Choice>
           <mc:Fallback>
             <w:pict>
-              <v:line w14:anchorId="161FDD4E" id="Connecteur droit 11" o:spid="_x0000_s1026" style="position:absolute;z-index:251664384;visibility:visible;mso-wrap-style:square;mso-width-percent:0;mso-height-percent:0;mso-wrap-distance-left:9pt;mso-wrap-distance-top:0;mso-wrap-distance-right:9pt;mso-wrap-distance-bottom:0;mso-position-horizontal:absolute;mso-position-horizontal-relative:text;mso-position-vertical:absolute;mso-position-vertical-relative:text;mso-width-percent:0;mso-height-percent:0;mso-width-relative:margin;mso-height-relative:margin" from="194.8pt,415.8pt" to="268.5pt,416.35pt" o:gfxdata="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" strokecolor="black [3200]" strokeweight=".5pt">
+              <v:line w14:anchorId="72FF81C2" id="Connecteur droit 11" o:spid="_x0000_s1026" style="position:absolute;z-index:251664384;visibility:visible;mso-wrap-style:square;mso-width-percent:0;mso-height-percent:0;mso-wrap-distance-left:9pt;mso-wrap-distance-top:0;mso-wrap-distance-right:9pt;mso-wrap-distance-bottom:0;mso-position-horizontal:absolute;mso-position-horizontal-relative:text;mso-position-vertical:absolute;mso-position-vertical-relative:text;mso-width-percent:0;mso-height-percent:0;mso-width-relative:margin;mso-height-relative:margin" from="194.8pt,415.8pt" to="268.5pt,416.35pt" o:gfxdata="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" strokecolor="black [3200]" strokeweight=".5pt">
                 <v:stroke joinstyle="miter"/>
               </v:line>
             </w:pict>
@@ -3484,7 +3398,6 @@
         <w:rPr>
           <w:noProof/>
         </w:rPr>
-        <w:lastRenderedPageBreak/>
         <w:drawing>
           <wp:anchor distT="0" distB="0" distL="114300" distR="114300" simplePos="0" relativeHeight="251662336" behindDoc="0" locked="0" layoutInCell="1" allowOverlap="1" wp14:anchorId="2DC917AE" wp14:editId="2D53BF25">
             <wp:simplePos x="0" y="0"/>
@@ -3683,7 +3596,7 @@
       <w:pPr>
         <w:numPr>
           <w:ilvl w:val="0"/>
-          <w:numId w:val="7"/>
+          <w:numId w:val="2"/>
         </w:numPr>
         <w:spacing w:after="0" w:line="240" w:lineRule="auto"/>
         <w:textAlignment w:val="baseline"/>
@@ -3693,22 +3606,20 @@
           <w:lang w:eastAsia="fr-FR"/>
         </w:rPr>
       </w:pPr>
-      <w:bookmarkStart w:id="0" w:name="_GoBack"/>
-      <w:bookmarkEnd w:id="0"/>
-      <w:r>
-        <w:rPr>
-          <w:rFonts w:ascii="Arial" w:eastAsia="Times New Roman" w:hAnsi="Arial" w:cs="Arial"/>
-          <w:color w:val="000000"/>
-          <w:lang w:eastAsia="fr-FR"/>
-        </w:rPr>
-        <w:t>Afficher une carte simple avec 4 murs</w:t>
+      <w:r>
+        <w:rPr>
+          <w:rFonts w:ascii="Arial" w:eastAsia="Times New Roman" w:hAnsi="Arial" w:cs="Arial"/>
+          <w:color w:val="000000"/>
+          <w:lang w:eastAsia="fr-FR"/>
+        </w:rPr>
+        <w:t>Mettre à jour l’affichage graphique</w:t>
       </w:r>
     </w:p>
     <w:p>
       <w:pPr>
         <w:numPr>
           <w:ilvl w:val="0"/>
-          <w:numId w:val="7"/>
+          <w:numId w:val="2"/>
         </w:numPr>
         <w:spacing w:after="0" w:line="240" w:lineRule="auto"/>
         <w:textAlignment w:val="baseline"/>
@@ -3731,7 +3642,7 @@
       <w:pPr>
         <w:numPr>
           <w:ilvl w:val="0"/>
-          <w:numId w:val="7"/>
+          <w:numId w:val="2"/>
         </w:numPr>
         <w:spacing w:after="0" w:line="240" w:lineRule="auto"/>
         <w:textAlignment w:val="baseline"/>
@@ -3747,14 +3658,14 @@
           <w:color w:val="000000"/>
           <w:lang w:eastAsia="fr-FR"/>
         </w:rPr>
-        <w:t>Déplacer le héros</w:t>
+        <w:t>Créer un carte</w:t>
       </w:r>
     </w:p>
     <w:p>
       <w:pPr>
         <w:numPr>
           <w:ilvl w:val="0"/>
-          <w:numId w:val="7"/>
+          <w:numId w:val="2"/>
         </w:numPr>
         <w:spacing w:after="0" w:line="240" w:lineRule="auto"/>
         <w:textAlignment w:val="baseline"/>
@@ -3770,16 +3681,623 @@
           <w:color w:val="000000"/>
           <w:lang w:eastAsia="fr-FR"/>
         </w:rPr>
+        <w:t>Se déplacer</w:t>
+      </w:r>
+    </w:p>
+    <w:p>
+      <w:pPr>
+        <w:numPr>
+          <w:ilvl w:val="0"/>
+          <w:numId w:val="2"/>
+        </w:numPr>
+        <w:spacing w:after="0" w:line="240" w:lineRule="auto"/>
+        <w:textAlignment w:val="baseline"/>
+        <w:rPr>
+          <w:rFonts w:ascii="Arial" w:eastAsia="Times New Roman" w:hAnsi="Arial" w:cs="Arial"/>
+          <w:color w:val="000000"/>
+          <w:lang w:eastAsia="fr-FR"/>
+        </w:rPr>
+      </w:pPr>
+      <w:r>
+        <w:rPr>
+          <w:rFonts w:ascii="Arial" w:eastAsia="Times New Roman" w:hAnsi="Arial" w:cs="Arial"/>
+          <w:color w:val="000000"/>
+          <w:lang w:eastAsia="fr-FR"/>
+        </w:rPr>
+        <w:t>Attaquer</w:t>
+      </w:r>
+    </w:p>
+    <w:p>
+      <w:pPr>
+        <w:numPr>
+          <w:ilvl w:val="0"/>
+          <w:numId w:val="2"/>
+        </w:numPr>
+        <w:spacing w:after="0" w:line="240" w:lineRule="auto"/>
+        <w:textAlignment w:val="baseline"/>
+        <w:rPr>
+          <w:rFonts w:ascii="Arial" w:eastAsia="Times New Roman" w:hAnsi="Arial" w:cs="Arial"/>
+          <w:color w:val="000000"/>
+          <w:lang w:eastAsia="fr-FR"/>
+        </w:rPr>
+      </w:pPr>
+      <w:r>
+        <w:rPr>
+          <w:rFonts w:ascii="Arial" w:eastAsia="Times New Roman" w:hAnsi="Arial" w:cs="Arial"/>
+          <w:color w:val="000000"/>
+          <w:lang w:eastAsia="fr-FR"/>
+        </w:rPr>
         <w:t>Collision avec les murs</w:t>
       </w:r>
     </w:p>
     <w:p>
       <w:pPr>
-        <w:rPr>
-          <w:b/>
-          <w:u w:val="single"/>
-        </w:rPr>
-      </w:pPr>
+        <w:numPr>
+          <w:ilvl w:val="0"/>
+          <w:numId w:val="2"/>
+        </w:numPr>
+        <w:spacing w:after="0" w:line="240" w:lineRule="auto"/>
+        <w:textAlignment w:val="baseline"/>
+        <w:rPr>
+          <w:rFonts w:ascii="Arial" w:eastAsia="Times New Roman" w:hAnsi="Arial" w:cs="Arial"/>
+          <w:color w:val="000000"/>
+          <w:lang w:eastAsia="fr-FR"/>
+        </w:rPr>
+      </w:pPr>
+      <w:r>
+        <w:rPr>
+          <w:rFonts w:ascii="Arial" w:eastAsia="Times New Roman" w:hAnsi="Arial" w:cs="Arial"/>
+          <w:color w:val="000000"/>
+          <w:lang w:eastAsia="fr-FR"/>
+        </w:rPr>
+        <w:t>Générer le terrain par case avec un fichier de graphismes</w:t>
+      </w:r>
+    </w:p>
+    <w:p>
+      <w:pPr>
+        <w:numPr>
+          <w:ilvl w:val="0"/>
+          <w:numId w:val="2"/>
+        </w:numPr>
+        <w:spacing w:after="0" w:line="240" w:lineRule="auto"/>
+        <w:textAlignment w:val="baseline"/>
+        <w:rPr>
+          <w:rFonts w:ascii="Arial" w:eastAsia="Times New Roman" w:hAnsi="Arial" w:cs="Arial"/>
+          <w:color w:val="000000"/>
+          <w:lang w:eastAsia="fr-FR"/>
+        </w:rPr>
+      </w:pPr>
+      <w:r>
+        <w:rPr>
+          <w:rFonts w:ascii="Arial" w:eastAsia="Times New Roman" w:hAnsi="Arial" w:cs="Arial"/>
+          <w:color w:val="000000"/>
+          <w:lang w:eastAsia="fr-FR"/>
+        </w:rPr>
+        <w:t>Collision avec un monstre</w:t>
+      </w:r>
+    </w:p>
+    <w:p>
+      <w:pPr>
+        <w:numPr>
+          <w:ilvl w:val="0"/>
+          <w:numId w:val="2"/>
+        </w:numPr>
+        <w:spacing w:after="0" w:line="240" w:lineRule="auto"/>
+        <w:textAlignment w:val="baseline"/>
+        <w:rPr>
+          <w:rFonts w:ascii="Arial" w:eastAsia="Times New Roman" w:hAnsi="Arial" w:cs="Arial"/>
+          <w:color w:val="000000"/>
+          <w:lang w:eastAsia="fr-FR"/>
+        </w:rPr>
+      </w:pPr>
+      <w:r>
+        <w:rPr>
+          <w:rFonts w:ascii="Arial" w:eastAsia="Times New Roman" w:hAnsi="Arial" w:cs="Arial"/>
+          <w:color w:val="000000"/>
+          <w:lang w:eastAsia="fr-FR"/>
+        </w:rPr>
+        <w:t>Déplacer les monstres</w:t>
+      </w:r>
+    </w:p>
+    <w:p>
+      <w:pPr>
+        <w:numPr>
+          <w:ilvl w:val="0"/>
+          <w:numId w:val="2"/>
+        </w:numPr>
+        <w:spacing w:after="0" w:line="240" w:lineRule="auto"/>
+        <w:textAlignment w:val="baseline"/>
+        <w:rPr>
+          <w:rFonts w:ascii="Arial" w:eastAsia="Times New Roman" w:hAnsi="Arial" w:cs="Arial"/>
+          <w:color w:val="000000"/>
+          <w:lang w:eastAsia="fr-FR"/>
+        </w:rPr>
+      </w:pPr>
+      <w:r>
+        <w:rPr>
+          <w:rFonts w:ascii="Arial" w:eastAsia="Times New Roman" w:hAnsi="Arial" w:cs="Arial"/>
+          <w:color w:val="000000"/>
+          <w:lang w:eastAsia="fr-FR"/>
+        </w:rPr>
+        <w:t>Créer le héros</w:t>
+      </w:r>
+    </w:p>
+    <w:p>
+      <w:pPr>
+        <w:numPr>
+          <w:ilvl w:val="0"/>
+          <w:numId w:val="2"/>
+        </w:numPr>
+        <w:spacing w:after="0" w:line="240" w:lineRule="auto"/>
+        <w:textAlignment w:val="baseline"/>
+        <w:rPr>
+          <w:rFonts w:ascii="Arial" w:eastAsia="Times New Roman" w:hAnsi="Arial" w:cs="Arial"/>
+          <w:color w:val="000000"/>
+          <w:lang w:eastAsia="fr-FR"/>
+        </w:rPr>
+      </w:pPr>
+      <w:r>
+        <w:rPr>
+          <w:rFonts w:ascii="Arial" w:eastAsia="Times New Roman" w:hAnsi="Arial" w:cs="Arial"/>
+          <w:color w:val="000000"/>
+          <w:lang w:eastAsia="fr-FR"/>
+        </w:rPr>
+        <w:t>Générer un monstre</w:t>
+      </w:r>
+    </w:p>
+    <w:p>
+      <w:pPr>
+        <w:numPr>
+          <w:ilvl w:val="0"/>
+          <w:numId w:val="2"/>
+        </w:numPr>
+        <w:spacing w:after="0" w:line="240" w:lineRule="auto"/>
+        <w:textAlignment w:val="baseline"/>
+        <w:rPr>
+          <w:rFonts w:ascii="Arial" w:eastAsia="Times New Roman" w:hAnsi="Arial" w:cs="Arial"/>
+          <w:color w:val="000000"/>
+          <w:lang w:eastAsia="fr-FR"/>
+        </w:rPr>
+      </w:pPr>
+      <w:r>
+        <w:rPr>
+          <w:rFonts w:ascii="Arial" w:eastAsia="Times New Roman" w:hAnsi="Arial" w:cs="Arial"/>
+          <w:color w:val="000000"/>
+          <w:lang w:eastAsia="fr-FR"/>
+        </w:rPr>
+        <w:t>Écran de victoire</w:t>
+      </w:r>
+    </w:p>
+    <w:p>
+      <w:pPr>
+        <w:numPr>
+          <w:ilvl w:val="0"/>
+          <w:numId w:val="2"/>
+        </w:numPr>
+        <w:spacing w:after="0" w:line="240" w:lineRule="auto"/>
+        <w:textAlignment w:val="baseline"/>
+        <w:rPr>
+          <w:rFonts w:ascii="Arial" w:eastAsia="Times New Roman" w:hAnsi="Arial" w:cs="Arial"/>
+          <w:color w:val="000000"/>
+          <w:lang w:eastAsia="fr-FR"/>
+        </w:rPr>
+      </w:pPr>
+      <w:r>
+        <w:rPr>
+          <w:rFonts w:ascii="Arial" w:eastAsia="Times New Roman" w:hAnsi="Arial" w:cs="Arial"/>
+          <w:color w:val="000000"/>
+          <w:lang w:eastAsia="fr-FR"/>
+        </w:rPr>
+        <w:t>Écran de défaite</w:t>
+      </w:r>
+    </w:p>
+    <w:p>
+      <w:pPr>
+        <w:rPr>
+          <w:b/>
+          <w:u w:val="single"/>
+        </w:rPr>
+      </w:pPr>
+    </w:p>
+    <w:p>
+      <w:pPr>
+        <w:rPr>
+          <w:b/>
+          <w:u w:val="single"/>
+        </w:rPr>
+      </w:pPr>
+    </w:p>
+    <w:p>
+      <w:pPr>
+        <w:rPr>
+          <w:b/>
+          <w:u w:val="single"/>
+        </w:rPr>
+      </w:pPr>
+    </w:p>
+    <w:p>
+      <w:pPr>
+        <w:spacing w:after="0" w:line="240" w:lineRule="auto"/>
+        <w:rPr>
+          <w:rFonts w:ascii="Arial" w:eastAsia="Times New Roman" w:hAnsi="Arial" w:cs="Arial"/>
+          <w:color w:val="000000"/>
+          <w:u w:val="single"/>
+          <w:lang w:eastAsia="fr-FR"/>
+        </w:rPr>
+      </w:pPr>
+      <w:r>
+        <w:rPr>
+          <w:rFonts w:ascii="Arial" w:eastAsia="Times New Roman" w:hAnsi="Arial" w:cs="Arial"/>
+          <w:color w:val="000000"/>
+          <w:u w:val="single"/>
+          <w:lang w:eastAsia="fr-FR"/>
+        </w:rPr>
+        <w:t xml:space="preserve">Sprint </w:t>
+      </w:r>
+      <w:r>
+        <w:rPr>
+          <w:rFonts w:ascii="Arial" w:eastAsia="Times New Roman" w:hAnsi="Arial" w:cs="Arial"/>
+          <w:color w:val="000000"/>
+          <w:u w:val="single"/>
+          <w:lang w:eastAsia="fr-FR"/>
+        </w:rPr>
+        <w:t>2</w:t>
+      </w:r>
+      <w:r>
+        <w:rPr>
+          <w:rFonts w:ascii="Arial" w:eastAsia="Times New Roman" w:hAnsi="Arial" w:cs="Arial"/>
+          <w:color w:val="000000"/>
+          <w:u w:val="single"/>
+          <w:lang w:eastAsia="fr-FR"/>
+        </w:rPr>
+        <w:t xml:space="preserve"> :</w:t>
+      </w:r>
+    </w:p>
+    <w:p>
+      <w:pPr>
+        <w:numPr>
+          <w:ilvl w:val="0"/>
+          <w:numId w:val="2"/>
+        </w:numPr>
+        <w:spacing w:after="0" w:line="240" w:lineRule="auto"/>
+        <w:textAlignment w:val="baseline"/>
+        <w:rPr>
+          <w:rFonts w:ascii="Arial" w:eastAsia="Times New Roman" w:hAnsi="Arial" w:cs="Arial"/>
+          <w:color w:val="000000"/>
+          <w:lang w:eastAsia="fr-FR"/>
+        </w:rPr>
+      </w:pPr>
+      <w:r>
+        <w:rPr>
+          <w:rFonts w:ascii="Arial" w:eastAsia="Times New Roman" w:hAnsi="Arial" w:cs="Arial"/>
+          <w:color w:val="000000"/>
+          <w:lang w:eastAsia="fr-FR"/>
+        </w:rPr>
+        <w:t>Accéder au menu</w:t>
+      </w:r>
+    </w:p>
+    <w:p>
+      <w:pPr>
+        <w:numPr>
+          <w:ilvl w:val="0"/>
+          <w:numId w:val="2"/>
+        </w:numPr>
+        <w:spacing w:after="0" w:line="240" w:lineRule="auto"/>
+        <w:textAlignment w:val="baseline"/>
+        <w:rPr>
+          <w:rFonts w:ascii="Arial" w:eastAsia="Times New Roman" w:hAnsi="Arial" w:cs="Arial"/>
+          <w:color w:val="000000"/>
+          <w:lang w:eastAsia="fr-FR"/>
+        </w:rPr>
+      </w:pPr>
+      <w:r>
+        <w:rPr>
+          <w:rFonts w:ascii="Arial" w:eastAsia="Times New Roman" w:hAnsi="Arial" w:cs="Arial"/>
+          <w:color w:val="000000"/>
+          <w:lang w:eastAsia="fr-FR"/>
+        </w:rPr>
+        <w:t>Retourner au menu</w:t>
+      </w:r>
+    </w:p>
+    <w:p>
+      <w:pPr>
+        <w:numPr>
+          <w:ilvl w:val="0"/>
+          <w:numId w:val="2"/>
+        </w:numPr>
+        <w:spacing w:after="0" w:line="240" w:lineRule="auto"/>
+        <w:textAlignment w:val="baseline"/>
+        <w:rPr>
+          <w:rFonts w:ascii="Arial" w:eastAsia="Times New Roman" w:hAnsi="Arial" w:cs="Arial"/>
+          <w:color w:val="000000"/>
+          <w:lang w:eastAsia="fr-FR"/>
+        </w:rPr>
+      </w:pPr>
+      <w:r>
+        <w:rPr>
+          <w:rFonts w:ascii="Arial" w:eastAsia="Times New Roman" w:hAnsi="Arial" w:cs="Arial"/>
+          <w:color w:val="000000"/>
+          <w:lang w:eastAsia="fr-FR"/>
+        </w:rPr>
+        <w:t>Générer plusieurs niveaux de labyrinthe</w:t>
+      </w:r>
+    </w:p>
+    <w:p>
+      <w:pPr>
+        <w:numPr>
+          <w:ilvl w:val="0"/>
+          <w:numId w:val="3"/>
+        </w:numPr>
+        <w:spacing w:after="0" w:line="240" w:lineRule="auto"/>
+        <w:textAlignment w:val="baseline"/>
+        <w:rPr>
+          <w:rFonts w:ascii="Arial" w:eastAsia="Times New Roman" w:hAnsi="Arial" w:cs="Arial"/>
+          <w:color w:val="000000"/>
+          <w:lang w:eastAsia="fr-FR"/>
+        </w:rPr>
+      </w:pPr>
+      <w:r>
+        <w:rPr>
+          <w:rFonts w:ascii="Arial" w:eastAsia="Times New Roman" w:hAnsi="Arial" w:cs="Arial"/>
+          <w:color w:val="000000"/>
+          <w:lang w:eastAsia="fr-FR"/>
+        </w:rPr>
+        <w:t>Suivre le personnage avec la caméra</w:t>
+      </w:r>
+    </w:p>
+    <w:p>
+      <w:pPr>
+        <w:numPr>
+          <w:ilvl w:val="0"/>
+          <w:numId w:val="3"/>
+        </w:numPr>
+        <w:spacing w:after="0" w:line="240" w:lineRule="auto"/>
+        <w:textAlignment w:val="baseline"/>
+        <w:rPr>
+          <w:rFonts w:ascii="Arial" w:eastAsia="Times New Roman" w:hAnsi="Arial" w:cs="Arial"/>
+          <w:color w:val="000000"/>
+          <w:lang w:eastAsia="fr-FR"/>
+        </w:rPr>
+      </w:pPr>
+      <w:r>
+        <w:rPr>
+          <w:rFonts w:ascii="Arial" w:eastAsia="Times New Roman" w:hAnsi="Arial" w:cs="Arial"/>
+          <w:color w:val="000000"/>
+          <w:lang w:eastAsia="fr-FR"/>
+        </w:rPr>
+        <w:t>Jouer des sons et de la musique</w:t>
+      </w:r>
+    </w:p>
+    <w:p>
+      <w:pPr>
+        <w:numPr>
+          <w:ilvl w:val="0"/>
+          <w:numId w:val="3"/>
+        </w:numPr>
+        <w:spacing w:after="0" w:line="240" w:lineRule="auto"/>
+        <w:textAlignment w:val="baseline"/>
+        <w:rPr>
+          <w:rFonts w:ascii="Arial" w:eastAsia="Times New Roman" w:hAnsi="Arial" w:cs="Arial"/>
+          <w:color w:val="000000"/>
+          <w:lang w:eastAsia="fr-FR"/>
+        </w:rPr>
+      </w:pPr>
+      <w:r>
+        <w:rPr>
+          <w:rFonts w:ascii="Arial" w:eastAsia="Times New Roman" w:hAnsi="Arial" w:cs="Arial"/>
+          <w:color w:val="000000"/>
+          <w:lang w:eastAsia="fr-FR"/>
+        </w:rPr>
+        <w:t>Récupérer le coffre aux trésors</w:t>
+      </w:r>
+    </w:p>
+    <w:p>
+      <w:pPr>
+        <w:numPr>
+          <w:ilvl w:val="0"/>
+          <w:numId w:val="3"/>
+        </w:numPr>
+        <w:spacing w:after="0" w:line="240" w:lineRule="auto"/>
+        <w:textAlignment w:val="baseline"/>
+        <w:rPr>
+          <w:rFonts w:ascii="Arial" w:eastAsia="Times New Roman" w:hAnsi="Arial" w:cs="Arial"/>
+          <w:color w:val="000000"/>
+          <w:lang w:eastAsia="fr-FR"/>
+        </w:rPr>
+      </w:pPr>
+      <w:r>
+        <w:rPr>
+          <w:rFonts w:ascii="Arial" w:eastAsia="Times New Roman" w:hAnsi="Arial" w:cs="Arial"/>
+          <w:color w:val="000000"/>
+          <w:lang w:eastAsia="fr-FR"/>
+        </w:rPr>
+        <w:t>Faire des cases pièges</w:t>
+      </w:r>
+    </w:p>
+    <w:p>
+      <w:pPr>
+        <w:numPr>
+          <w:ilvl w:val="0"/>
+          <w:numId w:val="3"/>
+        </w:numPr>
+        <w:spacing w:after="0" w:line="240" w:lineRule="auto"/>
+        <w:textAlignment w:val="baseline"/>
+        <w:rPr>
+          <w:rFonts w:ascii="Arial" w:eastAsia="Times New Roman" w:hAnsi="Arial" w:cs="Arial"/>
+          <w:color w:val="000000"/>
+          <w:lang w:eastAsia="fr-FR"/>
+        </w:rPr>
+      </w:pPr>
+      <w:r>
+        <w:rPr>
+          <w:rFonts w:ascii="Arial" w:eastAsia="Times New Roman" w:hAnsi="Arial" w:cs="Arial"/>
+          <w:color w:val="000000"/>
+          <w:lang w:eastAsia="fr-FR"/>
+        </w:rPr>
+        <w:t>Créer différents types de monstres</w:t>
+      </w:r>
+    </w:p>
+    <w:p>
+      <w:pPr>
+        <w:numPr>
+          <w:ilvl w:val="0"/>
+          <w:numId w:val="3"/>
+        </w:numPr>
+        <w:spacing w:after="0" w:line="240" w:lineRule="auto"/>
+        <w:textAlignment w:val="baseline"/>
+        <w:rPr>
+          <w:rFonts w:ascii="Arial" w:eastAsia="Times New Roman" w:hAnsi="Arial" w:cs="Arial"/>
+          <w:color w:val="000000"/>
+          <w:lang w:eastAsia="fr-FR"/>
+        </w:rPr>
+      </w:pPr>
+      <w:r>
+        <w:rPr>
+          <w:rFonts w:ascii="Arial" w:eastAsia="Times New Roman" w:hAnsi="Arial" w:cs="Arial"/>
+          <w:color w:val="000000"/>
+          <w:lang w:eastAsia="fr-FR"/>
+        </w:rPr>
+        <w:t>Gérer les paramètres du jeu</w:t>
+      </w:r>
+      <w:r>
+        <w:rPr>
+          <w:rFonts w:ascii="Arial" w:eastAsia="Times New Roman" w:hAnsi="Arial" w:cs="Arial"/>
+          <w:color w:val="000000"/>
+          <w:lang w:eastAsia="fr-FR"/>
+        </w:rPr>
+        <w:t xml:space="preserve"> grâce au menu</w:t>
+      </w:r>
+    </w:p>
+    <w:p>
+      <w:pPr>
+        <w:spacing w:after="0" w:line="240" w:lineRule="auto"/>
+        <w:ind w:left="720"/>
+        <w:textAlignment w:val="baseline"/>
+        <w:rPr>
+          <w:rFonts w:ascii="Arial" w:eastAsia="Times New Roman" w:hAnsi="Arial" w:cs="Arial"/>
+          <w:color w:val="000000"/>
+          <w:lang w:eastAsia="fr-FR"/>
+        </w:rPr>
+      </w:pPr>
+    </w:p>
+    <w:p>
+      <w:pPr>
+        <w:spacing w:after="0" w:line="240" w:lineRule="auto"/>
+        <w:ind w:left="720"/>
+        <w:textAlignment w:val="baseline"/>
+        <w:rPr>
+          <w:rFonts w:ascii="Arial" w:eastAsia="Times New Roman" w:hAnsi="Arial" w:cs="Arial"/>
+          <w:color w:val="000000"/>
+          <w:lang w:eastAsia="fr-FR"/>
+        </w:rPr>
+      </w:pPr>
+    </w:p>
+    <w:p>
+      <w:pPr>
+        <w:spacing w:after="0" w:line="240" w:lineRule="auto"/>
+        <w:rPr>
+          <w:rFonts w:ascii="Arial" w:eastAsia="Times New Roman" w:hAnsi="Arial" w:cs="Arial"/>
+          <w:color w:val="000000"/>
+          <w:u w:val="single"/>
+          <w:lang w:eastAsia="fr-FR"/>
+        </w:rPr>
+      </w:pPr>
+      <w:r>
+        <w:rPr>
+          <w:rFonts w:ascii="Arial" w:eastAsia="Times New Roman" w:hAnsi="Arial" w:cs="Arial"/>
+          <w:color w:val="000000"/>
+          <w:u w:val="single"/>
+          <w:lang w:eastAsia="fr-FR"/>
+        </w:rPr>
+        <w:t xml:space="preserve">Sprint </w:t>
+      </w:r>
+      <w:r>
+        <w:rPr>
+          <w:rFonts w:ascii="Arial" w:eastAsia="Times New Roman" w:hAnsi="Arial" w:cs="Arial"/>
+          <w:color w:val="000000"/>
+          <w:u w:val="single"/>
+          <w:lang w:eastAsia="fr-FR"/>
+        </w:rPr>
+        <w:t>3</w:t>
+      </w:r>
+      <w:r>
+        <w:rPr>
+          <w:rFonts w:ascii="Arial" w:eastAsia="Times New Roman" w:hAnsi="Arial" w:cs="Arial"/>
+          <w:color w:val="000000"/>
+          <w:u w:val="single"/>
+          <w:lang w:eastAsia="fr-FR"/>
+        </w:rPr>
+        <w:t xml:space="preserve"> :</w:t>
+      </w:r>
+    </w:p>
+    <w:p>
+      <w:pPr>
+        <w:numPr>
+          <w:ilvl w:val="0"/>
+          <w:numId w:val="3"/>
+        </w:numPr>
+        <w:spacing w:after="0" w:line="240" w:lineRule="auto"/>
+        <w:textAlignment w:val="baseline"/>
+        <w:rPr>
+          <w:rFonts w:ascii="Arial" w:eastAsia="Times New Roman" w:hAnsi="Arial" w:cs="Arial"/>
+          <w:color w:val="000000"/>
+          <w:lang w:eastAsia="fr-FR"/>
+        </w:rPr>
+      </w:pPr>
+      <w:r>
+        <w:rPr>
+          <w:rFonts w:ascii="Arial" w:eastAsia="Times New Roman" w:hAnsi="Arial" w:cs="Arial"/>
+          <w:color w:val="000000"/>
+          <w:lang w:eastAsia="fr-FR"/>
+        </w:rPr>
+        <w:t>Ajouter des items</w:t>
+      </w:r>
+    </w:p>
+    <w:p>
+      <w:pPr>
+        <w:numPr>
+          <w:ilvl w:val="0"/>
+          <w:numId w:val="3"/>
+        </w:numPr>
+        <w:spacing w:after="0" w:line="240" w:lineRule="auto"/>
+        <w:textAlignment w:val="baseline"/>
+        <w:rPr>
+          <w:rFonts w:ascii="Arial" w:eastAsia="Times New Roman" w:hAnsi="Arial" w:cs="Arial"/>
+          <w:color w:val="000000"/>
+          <w:lang w:eastAsia="fr-FR"/>
+        </w:rPr>
+      </w:pPr>
+      <w:r>
+        <w:rPr>
+          <w:rFonts w:ascii="Arial" w:eastAsia="Times New Roman" w:hAnsi="Arial" w:cs="Arial"/>
+          <w:color w:val="000000"/>
+          <w:lang w:eastAsia="fr-FR"/>
+        </w:rPr>
+        <w:t>Ajouter des sorts</w:t>
+      </w:r>
+    </w:p>
+    <w:p>
+      <w:pPr>
+        <w:numPr>
+          <w:ilvl w:val="0"/>
+          <w:numId w:val="3"/>
+        </w:numPr>
+        <w:spacing w:after="0" w:line="240" w:lineRule="auto"/>
+        <w:textAlignment w:val="baseline"/>
+        <w:rPr>
+          <w:rFonts w:ascii="Arial" w:eastAsia="Times New Roman" w:hAnsi="Arial" w:cs="Arial"/>
+          <w:color w:val="000000"/>
+          <w:lang w:eastAsia="fr-FR"/>
+        </w:rPr>
+      </w:pPr>
+      <w:r>
+        <w:rPr>
+          <w:rFonts w:ascii="Arial" w:eastAsia="Times New Roman" w:hAnsi="Arial" w:cs="Arial"/>
+          <w:color w:val="000000"/>
+          <w:lang w:eastAsia="fr-FR"/>
+        </w:rPr>
+        <w:t>Améliorer l’IA</w:t>
+      </w:r>
     </w:p>
     <w:p>
       <w:pPr>

</xml_diff>